<commit_message>
report updates and part2 changes
</commit_message>
<xml_diff>
--- a/Report.docx
+++ b/Report.docx
@@ -55,44 +55,2345 @@
     <w:p>
       <w:pPr>
         <w:rPr>
-          <w:ins w:id="5" w:author="Abhishek Deep Nigam" w:date="2015-10-21T23:56:00Z"/>
-          <w:rPrChange w:id="6" w:author="Abhishek Deep Nigam" w:date="2015-10-21T23:56:00Z">
-            <w:rPr>
-              <w:ins w:id="7" w:author="Abhishek Deep Nigam" w:date="2015-10-21T23:56:00Z"/>
-            </w:rPr>
-          </w:rPrChange>
-        </w:rPr>
-        <w:pPrChange w:id="8" w:author="Abhishek Deep Nigam" w:date="2015-10-21T23:56:00Z">
+          <w:ins w:id="5" w:author="Abhishek Deep Nigam" w:date="2015-10-25T16:57:00Z"/>
+        </w:rPr>
+        <w:pPrChange w:id="6" w:author="Abhishek Deep Nigam" w:date="2015-10-21T23:56:00Z">
           <w:pPr>
             <w:pStyle w:val="Heading3"/>
           </w:pPr>
         </w:pPrChange>
       </w:pPr>
-    </w:p>
-    <w:p>
-      <w:pPr>
-        <w:pStyle w:val="Heading3"/>
-        <w:rPr>
-          <w:ins w:id="9" w:author="Abhishek Deep Nigam" w:date="2015-10-21T23:55:00Z"/>
-          <w:rPrChange w:id="10" w:author="Abhishek Deep Nigam" w:date="2015-10-21T23:56:00Z">
-            <w:rPr>
-              <w:ins w:id="11" w:author="Abhishek Deep Nigam" w:date="2015-10-21T23:55:00Z"/>
-            </w:rPr>
-          </w:rPrChange>
-        </w:rPr>
-        <w:pPrChange w:id="12" w:author="Abhishek Deep Nigam" w:date="2015-10-21T23:56:00Z">
+      <w:ins w:id="7" w:author="Abhishek Deep Nigam" w:date="2015-10-25T16:56:00Z">
+        <w:r>
+          <w:t xml:space="preserve">In this problem, we were tasked with finding solutions to the given word puzzles. In order to do so, we set up an infrastructure that would be helpful in both </w:t>
+        </w:r>
+      </w:ins>
+      <w:ins w:id="8" w:author="Abhishek Deep Nigam" w:date="2015-10-25T16:57:00Z">
+        <w:r>
+          <w:t>letter-based assignment and in the word-based assignment. Here is a quick list of the infrastructure decisions that we made to enable us to effectively solve this problem.</w:t>
+        </w:r>
+      </w:ins>
+    </w:p>
+    <w:p>
+      <w:pPr>
+        <w:pStyle w:val="ListParagraph"/>
+        <w:numPr>
+          <w:ilvl w:val="0"/>
+          <w:numId w:val="10"/>
+        </w:numPr>
+        <w:rPr>
+          <w:ins w:id="9" w:author="Abhishek Deep Nigam" w:date="2015-10-25T16:58:00Z"/>
+        </w:rPr>
+        <w:pPrChange w:id="10" w:author="Abhishek Deep Nigam" w:date="2015-10-25T16:58:00Z">
           <w:pPr>
             <w:pStyle w:val="Heading3"/>
           </w:pPr>
         </w:pPrChange>
       </w:pPr>
-      <w:ins w:id="13" w:author="Abhishek Deep Nigam" w:date="2015-10-21T23:56:00Z">
-        <w:r>
+      <w:ins w:id="11" w:author="Abhishek Deep Nigam" w:date="2015-10-25T16:58:00Z">
+        <w:r>
+          <w:t xml:space="preserve">Maintained a dictionary that maps a given category (string) to the list of possible words for that category (strings). </w:t>
+        </w:r>
+      </w:ins>
+    </w:p>
+    <w:p>
+      <w:pPr>
+        <w:pStyle w:val="ListParagraph"/>
+        <w:numPr>
+          <w:ilvl w:val="0"/>
+          <w:numId w:val="10"/>
+        </w:numPr>
+        <w:rPr>
+          <w:ins w:id="12" w:author="Abhishek Deep Nigam" w:date="2015-10-25T16:59:00Z"/>
+        </w:rPr>
+        <w:pPrChange w:id="13" w:author="Abhishek Deep Nigam" w:date="2015-10-25T16:58:00Z">
+          <w:pPr>
+            <w:pStyle w:val="Heading3"/>
+          </w:pPr>
+        </w:pPrChange>
+      </w:pPr>
+      <w:ins w:id="14" w:author="Abhishek Deep Nigam" w:date="2015-10-25T16:59:00Z">
+        <w:r>
+          <w:t>Maintained a dictionary that maps a given category (string) to the indices of that category’s slots in the solution</w:t>
+        </w:r>
+      </w:ins>
+      <w:ins w:id="15" w:author="Abhishek Deep Nigam" w:date="2015-10-25T17:02:00Z">
+        <w:r>
+          <w:t xml:space="preserve"> (integers)</w:t>
+        </w:r>
+      </w:ins>
+      <w:ins w:id="16" w:author="Abhishek Deep Nigam" w:date="2015-10-25T16:59:00Z">
+        <w:r>
+          <w:t xml:space="preserve">. </w:t>
+        </w:r>
+      </w:ins>
+    </w:p>
+    <w:p>
+      <w:pPr>
+        <w:pStyle w:val="ListParagraph"/>
+        <w:numPr>
+          <w:ilvl w:val="1"/>
+          <w:numId w:val="10"/>
+        </w:numPr>
+        <w:rPr>
+          <w:ins w:id="17" w:author="Abhishek Deep Nigam" w:date="2015-10-25T17:04:00Z"/>
+        </w:rPr>
+        <w:pPrChange w:id="18" w:author="Abhishek Deep Nigam" w:date="2015-10-25T17:00:00Z">
+          <w:pPr>
+            <w:pStyle w:val="Heading3"/>
+          </w:pPr>
+        </w:pPrChange>
+      </w:pPr>
+      <w:ins w:id="19" w:author="Abhishek Deep Nigam" w:date="2015-10-25T17:00:00Z">
+        <w:r>
+          <w:t>For example, in Puzzle 1, the category ‘emotion’ would be mapped to the integers 4, 5, 7</w:t>
+        </w:r>
+      </w:ins>
+    </w:p>
+    <w:p>
+      <w:pPr>
+        <w:pStyle w:val="ListParagraph"/>
+        <w:numPr>
+          <w:ilvl w:val="0"/>
+          <w:numId w:val="10"/>
+        </w:numPr>
+        <w:rPr>
+          <w:ins w:id="20" w:author="Abhishek Deep Nigam" w:date="2015-10-25T17:01:00Z"/>
+        </w:rPr>
+        <w:pPrChange w:id="21" w:author="Abhishek Deep Nigam" w:date="2015-10-25T17:04:00Z">
+          <w:pPr>
+            <w:pStyle w:val="Heading3"/>
+          </w:pPr>
+        </w:pPrChange>
+      </w:pPr>
+      <w:ins w:id="22" w:author="Abhishek Deep Nigam" w:date="2015-10-25T17:04:00Z">
+        <w:r>
+          <w:t>Maintained a dictionary that maps a category (string) to its category id (integer)</w:t>
+        </w:r>
+      </w:ins>
+    </w:p>
+    <w:p>
+      <w:pPr>
+        <w:pStyle w:val="ListParagraph"/>
+        <w:numPr>
+          <w:ilvl w:val="0"/>
+          <w:numId w:val="10"/>
+        </w:numPr>
+        <w:rPr>
+          <w:ins w:id="23" w:author="Abhishek Deep Nigam" w:date="2015-10-25T17:02:00Z"/>
+        </w:rPr>
+        <w:pPrChange w:id="24" w:author="Abhishek Deep Nigam" w:date="2015-10-25T17:01:00Z">
+          <w:pPr>
+            <w:pStyle w:val="Heading3"/>
+          </w:pPr>
+        </w:pPrChange>
+      </w:pPr>
+      <w:ins w:id="25" w:author="Abhishek Deep Nigam" w:date="2015-10-25T17:01:00Z">
+        <w:r>
+          <w:t>For each index of the solution, we maintained a list of category ids (integers)</w:t>
+        </w:r>
+      </w:ins>
+      <w:ins w:id="26" w:author="Abhishek Deep Nigam" w:date="2015-10-25T17:02:00Z">
+        <w:r>
+          <w:t xml:space="preserve"> that could place a letter at that location.</w:t>
+        </w:r>
+      </w:ins>
+    </w:p>
+    <w:p>
+      <w:pPr>
+        <w:pStyle w:val="ListParagraph"/>
+        <w:numPr>
+          <w:ilvl w:val="0"/>
+          <w:numId w:val="10"/>
+        </w:numPr>
+        <w:rPr>
+          <w:ins w:id="27" w:author="Abhishek Deep Nigam" w:date="2015-10-25T17:07:00Z"/>
+        </w:rPr>
+        <w:pPrChange w:id="28" w:author="Abhishek Deep Nigam" w:date="2015-10-25T17:00:00Z">
+          <w:pPr>
+            <w:pStyle w:val="Heading3"/>
+          </w:pPr>
+        </w:pPrChange>
+      </w:pPr>
+      <w:ins w:id="29" w:author="Abhishek Deep Nigam" w:date="2015-10-25T17:01:00Z">
+        <w:r>
+          <w:t>Maintained the number of categories that were being used for the given puzzle</w:t>
+        </w:r>
+      </w:ins>
+    </w:p>
+    <w:p>
+      <w:pPr>
+        <w:pStyle w:val="ListParagraph"/>
+        <w:numPr>
+          <w:ilvl w:val="0"/>
+          <w:numId w:val="10"/>
+        </w:numPr>
+        <w:rPr>
+          <w:ins w:id="30" w:author="Abhishek Deep Nigam" w:date="2015-10-25T17:07:00Z"/>
+        </w:rPr>
+        <w:pPrChange w:id="31" w:author="Abhishek Deep Nigam" w:date="2015-10-25T17:00:00Z">
+          <w:pPr>
+            <w:pStyle w:val="Heading3"/>
+          </w:pPr>
+        </w:pPrChange>
+      </w:pPr>
+      <w:ins w:id="32" w:author="Abhishek Deep Nigam" w:date="2015-10-25T17:07:00Z">
+        <w:r>
+          <w:t>Maintained a list that would ultimately hold the solution.</w:t>
+        </w:r>
+      </w:ins>
+    </w:p>
+    <w:p>
+      <w:pPr>
+        <w:pStyle w:val="ListParagraph"/>
+        <w:numPr>
+          <w:ilvl w:val="1"/>
+          <w:numId w:val="10"/>
+        </w:numPr>
+        <w:rPr>
+          <w:ins w:id="33" w:author="Abhishek Deep Nigam" w:date="2015-10-25T17:04:00Z"/>
+        </w:rPr>
+        <w:pPrChange w:id="34" w:author="Abhishek Deep Nigam" w:date="2015-10-25T17:07:00Z">
+          <w:pPr>
+            <w:pStyle w:val="Heading3"/>
+          </w:pPr>
+        </w:pPrChange>
+      </w:pPr>
+      <w:ins w:id="35" w:author="Abhishek Deep Nigam" w:date="2015-10-25T17:07:00Z">
+        <w:r>
+          <w:t xml:space="preserve">Elements of this list are initially assigned to hold the integer 0, and as </w:t>
+        </w:r>
+        <w:r>
+          <w:t>letters or words get assigned, the elements of this list become characters. When this array contains a solution, it is formatted and printed.</w:t>
+        </w:r>
+      </w:ins>
+    </w:p>
+    <w:p>
+      <w:pPr>
+        <w:rPr>
+          <w:ins w:id="36" w:author="Abhishek Deep Nigam" w:date="2015-10-25T17:07:00Z"/>
+        </w:rPr>
+        <w:pPrChange w:id="37" w:author="Abhishek Deep Nigam" w:date="2015-10-25T17:04:00Z">
+          <w:pPr>
+            <w:pStyle w:val="Heading3"/>
+          </w:pPr>
+        </w:pPrChange>
+      </w:pPr>
+      <w:ins w:id="38" w:author="Abhishek Deep Nigam" w:date="2015-10-25T17:04:00Z">
+        <w:r>
+          <w:t xml:space="preserve">As you may notice above, categories are sometimes referred to as a string or by their category id (integer). We chose to do this as strings are easy to read from the user end, but manipulating </w:t>
+        </w:r>
+        <w:r>
+          <w:lastRenderedPageBreak/>
+          <w:t xml:space="preserve">integers is much easier than manipulating strings. To ensure consistency between </w:t>
+        </w:r>
+      </w:ins>
+      <w:ins w:id="39" w:author="Abhishek Deep Nigam" w:date="2015-10-25T17:06:00Z">
+        <w:r>
+          <w:t>category id (integer) and the category (string) itself, we ensured that we maintained a dictionary that defined this mapping scheme.</w:t>
+        </w:r>
+      </w:ins>
+    </w:p>
+    <w:p>
+      <w:pPr>
+        <w:pStyle w:val="Heading3"/>
+        <w:rPr>
+          <w:ins w:id="40" w:author="Abhishek Deep Nigam" w:date="2015-10-25T17:09:00Z"/>
+        </w:rPr>
+        <w:pPrChange w:id="41" w:author="Abhishek Deep Nigam" w:date="2015-10-25T17:18:00Z">
+          <w:pPr>
+            <w:pStyle w:val="Heading3"/>
+          </w:pPr>
+        </w:pPrChange>
+      </w:pPr>
+      <w:ins w:id="42" w:author="Abhishek Deep Nigam" w:date="2015-10-25T17:09:00Z">
+        <w:r>
+          <w:t>For the letter-based assignment:</w:t>
+        </w:r>
+      </w:ins>
+    </w:p>
+    <w:p>
+      <w:pPr>
+        <w:pStyle w:val="ListParagraph"/>
+        <w:numPr>
+          <w:ilvl w:val="0"/>
+          <w:numId w:val="12"/>
+        </w:numPr>
+        <w:rPr>
+          <w:ins w:id="43" w:author="Abhishek Deep Nigam" w:date="2015-10-25T17:09:00Z"/>
+        </w:rPr>
+        <w:pPrChange w:id="44" w:author="Abhishek Deep Nigam" w:date="2015-10-25T17:09:00Z">
+          <w:pPr>
+            <w:pStyle w:val="Heading3"/>
+          </w:pPr>
+        </w:pPrChange>
+      </w:pPr>
+      <w:ins w:id="45" w:author="Abhishek Deep Nigam" w:date="2015-10-25T17:09:00Z">
+        <w:r>
+          <w:rPr>
+            <w:b/>
+          </w:rPr>
+          <w:t>Variables:</w:t>
+        </w:r>
+        <w:r>
+          <w:t xml:space="preserve"> Indices of the solution array</w:t>
+        </w:r>
+      </w:ins>
+    </w:p>
+    <w:p>
+      <w:pPr>
+        <w:pStyle w:val="ListParagraph"/>
+        <w:numPr>
+          <w:ilvl w:val="0"/>
+          <w:numId w:val="12"/>
+        </w:numPr>
+        <w:rPr>
+          <w:ins w:id="46" w:author="Abhishek Deep Nigam" w:date="2015-10-25T17:09:00Z"/>
+          <w:rPrChange w:id="47" w:author="Abhishek Deep Nigam" w:date="2015-10-25T17:09:00Z">
+            <w:rPr>
+              <w:ins w:id="48" w:author="Abhishek Deep Nigam" w:date="2015-10-25T17:09:00Z"/>
+              <w:b/>
+            </w:rPr>
+          </w:rPrChange>
+        </w:rPr>
+        <w:pPrChange w:id="49" w:author="Abhishek Deep Nigam" w:date="2015-10-25T17:09:00Z">
+          <w:pPr>
+            <w:pStyle w:val="Heading3"/>
+          </w:pPr>
+        </w:pPrChange>
+      </w:pPr>
+      <w:ins w:id="50" w:author="Abhishek Deep Nigam" w:date="2015-10-25T17:09:00Z">
+        <w:r>
+          <w:rPr>
+            <w:b/>
+          </w:rPr>
+          <w:t>Domains:</w:t>
+        </w:r>
+      </w:ins>
+      <w:ins w:id="51" w:author="Abhishek Deep Nigam" w:date="2015-10-25T17:10:00Z">
+        <w:r>
+          <w:rPr>
+            <w:b/>
+          </w:rPr>
+          <w:t xml:space="preserve"> </w:t>
+        </w:r>
+        <w:r>
+          <w:t xml:space="preserve">All letters </w:t>
+        </w:r>
+      </w:ins>
+      <w:ins w:id="52" w:author="Abhishek Deep Nigam" w:date="2015-10-25T17:28:00Z">
+        <w:r>
+          <w:t xml:space="preserve">for a given index </w:t>
+        </w:r>
+      </w:ins>
+      <w:ins w:id="53" w:author="Abhishek Deep Nigam" w:date="2015-10-25T17:10:00Z">
+        <w:r>
+          <w:t>(See section on inference detection)</w:t>
+        </w:r>
+      </w:ins>
+    </w:p>
+    <w:p>
+      <w:pPr>
+        <w:pStyle w:val="ListParagraph"/>
+        <w:numPr>
+          <w:ilvl w:val="0"/>
+          <w:numId w:val="12"/>
+        </w:numPr>
+        <w:rPr>
+          <w:ins w:id="54" w:author="Abhishek Deep Nigam" w:date="2015-10-25T17:27:00Z"/>
+        </w:rPr>
+        <w:pPrChange w:id="55" w:author="Abhishek Deep Nigam" w:date="2015-10-25T17:09:00Z">
+          <w:pPr>
+            <w:pStyle w:val="Heading3"/>
+          </w:pPr>
+        </w:pPrChange>
+      </w:pPr>
+      <w:ins w:id="56" w:author="Abhishek Deep Nigam" w:date="2015-10-25T17:09:00Z">
+        <w:r>
+          <w:rPr>
+            <w:b/>
+          </w:rPr>
+          <w:t>Constraints:</w:t>
+        </w:r>
+      </w:ins>
+      <w:ins w:id="57" w:author="Abhishek Deep Nigam" w:date="2015-10-25T17:10:00Z">
+        <w:r>
+          <w:rPr>
+            <w:b/>
+          </w:rPr>
+          <w:t xml:space="preserve"> </w:t>
+        </w:r>
+      </w:ins>
+      <w:ins w:id="58" w:author="Abhishek Deep Nigam" w:date="2015-10-25T17:14:00Z">
+        <w:r>
+          <w:t xml:space="preserve">Each category has 3 indices </w:t>
+        </w:r>
+      </w:ins>
+      <w:ins w:id="59" w:author="Abhishek Deep Nigam" w:date="2015-10-25T17:16:00Z">
+        <w:r>
+          <w:t>in</w:t>
+        </w:r>
+      </w:ins>
+      <w:ins w:id="60" w:author="Abhishek Deep Nigam" w:date="2015-10-25T17:14:00Z">
+        <w:r>
+          <w:t xml:space="preserve"> the solution array. The letters of these three indices</w:t>
+        </w:r>
+      </w:ins>
+      <w:ins w:id="61" w:author="Abhishek Deep Nigam" w:date="2015-10-25T17:17:00Z">
+        <w:r>
+          <w:t xml:space="preserve"> </w:t>
+        </w:r>
+      </w:ins>
+      <w:ins w:id="62" w:author="Abhishek Deep Nigam" w:date="2015-10-25T17:18:00Z">
+        <w:r>
+          <w:t>(</w:t>
+        </w:r>
+      </w:ins>
+      <w:ins w:id="63" w:author="Abhishek Deep Nigam" w:date="2015-10-25T17:17:00Z">
+        <w:r>
+          <w:t>taken in ascending order)</w:t>
+        </w:r>
+      </w:ins>
+      <w:ins w:id="64" w:author="Abhishek Deep Nigam" w:date="2015-10-25T17:14:00Z">
+        <w:r>
+          <w:t xml:space="preserve"> MUST make up a word from that category</w:t>
+        </w:r>
+      </w:ins>
+      <w:ins w:id="65" w:author="Abhishek Deep Nigam" w:date="2015-10-25T17:17:00Z">
+        <w:r>
+          <w:t xml:space="preserve">. This must hold true for every category. </w:t>
+        </w:r>
+      </w:ins>
+      <w:ins w:id="66" w:author="Abhishek Deep Nigam" w:date="2015-10-25T17:50:00Z">
+        <w:r>
+          <w:t>(See section on constraint checking)</w:t>
+        </w:r>
+      </w:ins>
+    </w:p>
+    <w:p>
+      <w:pPr>
+        <w:pStyle w:val="ListParagraph"/>
+        <w:numPr>
+          <w:ilvl w:val="0"/>
+          <w:numId w:val="12"/>
+        </w:numPr>
+        <w:rPr>
+          <w:ins w:id="67" w:author="Abhishek Deep Nigam" w:date="2015-10-25T17:51:00Z"/>
+        </w:rPr>
+        <w:pPrChange w:id="68" w:author="Abhishek Deep Nigam" w:date="2015-10-25T17:09:00Z">
+          <w:pPr>
+            <w:pStyle w:val="Heading3"/>
+          </w:pPr>
+        </w:pPrChange>
+      </w:pPr>
+      <w:ins w:id="69" w:author="Abhishek Deep Nigam" w:date="2015-10-25T17:27:00Z">
+        <w:r>
+          <w:rPr>
+            <w:b/>
+          </w:rPr>
+          <w:t xml:space="preserve">Inference Detection: </w:t>
+        </w:r>
+        <w:r>
+          <w:t>We implemented inference detection when generating the domain</w:t>
+        </w:r>
+      </w:ins>
+      <w:ins w:id="70" w:author="Abhishek Deep Nigam" w:date="2015-10-25T17:28:00Z">
+        <w:r>
+          <w:t xml:space="preserve"> for an index. The naïve solution would merely use all 26 letters as the domai</w:t>
+        </w:r>
+        <w:r>
+          <w:t xml:space="preserve">n for each index of the array. In order to reduce the search trace, we chose our domain more carefully. </w:t>
+        </w:r>
+      </w:ins>
+      <w:ins w:id="71" w:author="Abhishek Deep Nigam" w:date="2015-10-25T17:30:00Z">
+        <w:r>
+          <w:t>Here is our methodology for generating the domain for a given index. We looked at each category that maps to the index. For each category, we determined which letter (1</w:t>
+        </w:r>
+        <w:r>
+          <w:rPr>
+            <w:vertAlign w:val="superscript"/>
+            <w:rPrChange w:id="72" w:author="Abhishek Deep Nigam" w:date="2015-10-25T17:35:00Z">
+              <w:rPr/>
+            </w:rPrChange>
+          </w:rPr>
+          <w:t>st</w:t>
+        </w:r>
+        <w:r>
+          <w:t>, 2</w:t>
+        </w:r>
+        <w:r>
+          <w:rPr>
+            <w:vertAlign w:val="superscript"/>
+            <w:rPrChange w:id="73" w:author="Abhishek Deep Nigam" w:date="2015-10-25T17:35:00Z">
+              <w:rPr/>
+            </w:rPrChange>
+          </w:rPr>
+          <w:t>nd</w:t>
+        </w:r>
+        <w:r>
+          <w:t>,</w:t>
+        </w:r>
+      </w:ins>
+      <w:ins w:id="74" w:author="Abhishek Deep Nigam" w:date="2015-10-25T17:35:00Z">
+        <w:r>
+          <w:t xml:space="preserve"> or 3</w:t>
+        </w:r>
+        <w:r>
+          <w:rPr>
+            <w:vertAlign w:val="superscript"/>
+            <w:rPrChange w:id="75" w:author="Abhishek Deep Nigam" w:date="2015-10-25T17:35:00Z">
+              <w:rPr/>
+            </w:rPrChange>
+          </w:rPr>
+          <w:t>rd</w:t>
+        </w:r>
+        <w:r>
+          <w:t>) of the word corresponded to the index. We then made a list of ever</w:t>
+        </w:r>
+      </w:ins>
+      <w:ins w:id="76" w:author="Abhishek Deep Nigam" w:date="2015-10-25T17:39:00Z">
+        <w:r>
+          <w:t xml:space="preserve">y letter that exists at the </w:t>
+        </w:r>
+      </w:ins>
+      <w:ins w:id="77" w:author="Abhishek Deep Nigam" w:date="2015-10-25T17:45:00Z">
+        <w:r>
+          <w:t>given position for that category. After generating these lists for every single category, we then took the intersection of the lists to generate the domain for the given index. This was done for each index of the solution array. This proved to be very effective. It limited the possible values for each index to only be letters that could exist in the solution rather than all letters. Our domains ended up being very small in comparison to having domains of all letters.</w:t>
+        </w:r>
+      </w:ins>
+    </w:p>
+    <w:p>
+      <w:pPr>
+        <w:pStyle w:val="ListParagraph"/>
+        <w:numPr>
+          <w:ilvl w:val="0"/>
+          <w:numId w:val="12"/>
+        </w:numPr>
+        <w:rPr>
+          <w:ins w:id="78" w:author="Abhishek Deep Nigam" w:date="2015-10-25T18:13:00Z"/>
+          <w:rPrChange w:id="79" w:author="Abhishek Deep Nigam" w:date="2015-10-25T18:13:00Z">
+            <w:rPr>
+              <w:ins w:id="80" w:author="Abhishek Deep Nigam" w:date="2015-10-25T18:13:00Z"/>
+              <w:b/>
+            </w:rPr>
+          </w:rPrChange>
+        </w:rPr>
+        <w:pPrChange w:id="81" w:author="Abhishek Deep Nigam" w:date="2015-10-25T17:09:00Z">
+          <w:pPr>
+            <w:pStyle w:val="Heading3"/>
+          </w:pPr>
+        </w:pPrChange>
+      </w:pPr>
+      <w:ins w:id="82" w:author="Abhishek Deep Nigam" w:date="2015-10-25T17:51:00Z">
+        <w:r>
+          <w:rPr>
+            <w:b/>
+          </w:rPr>
+          <w:t xml:space="preserve">Constraint Checking: </w:t>
+        </w:r>
+      </w:ins>
+    </w:p>
+    <w:p>
+      <w:pPr>
+        <w:pStyle w:val="ListParagraph"/>
+        <w:numPr>
+          <w:ilvl w:val="0"/>
+          <w:numId w:val="12"/>
+        </w:numPr>
+        <w:rPr>
+          <w:ins w:id="83" w:author="Abhishek Deep Nigam" w:date="2015-10-25T18:05:00Z"/>
+          <w:rPrChange w:id="84" w:author="Abhishek Deep Nigam" w:date="2015-10-25T18:05:00Z">
+            <w:rPr>
+              <w:ins w:id="85" w:author="Abhishek Deep Nigam" w:date="2015-10-25T18:05:00Z"/>
+              <w:b/>
+            </w:rPr>
+          </w:rPrChange>
+        </w:rPr>
+        <w:pPrChange w:id="86" w:author="Abhishek Deep Nigam" w:date="2015-10-25T17:09:00Z">
+          <w:pPr>
+            <w:pStyle w:val="Heading3"/>
+          </w:pPr>
+        </w:pPrChange>
+      </w:pPr>
+      <w:ins w:id="87" w:author="Abhishek Deep Nigam" w:date="2015-10-25T18:13:00Z">
+        <w:r>
+          <w:rPr>
+            <w:b/>
+          </w:rPr>
+          <w:t xml:space="preserve">An Important Note About Our Search Iterations: </w:t>
+        </w:r>
+        <w:r>
+          <w:t>We originally did not implement strong constraint checking when doing our letter based implementation. We tested our code to determine how efficient it was before implementing constraint checking, and then we also tested it to see how efficient it was after implementing constraint checking. The differences are unbelievable. Here are some details on this data.</w:t>
+        </w:r>
+      </w:ins>
+    </w:p>
+    <w:p>
+      <w:pPr>
+        <w:rPr>
+          <w:ins w:id="88" w:author="Abhishek Deep Nigam" w:date="2015-10-25T18:11:00Z"/>
+        </w:rPr>
+      </w:pPr>
+      <w:ins w:id="89" w:author="Abhishek Deep Nigam" w:date="2015-10-25T18:11:00Z">
+        <w:r>
+          <w:br w:type="page"/>
+        </w:r>
+      </w:ins>
+    </w:p>
+    <w:p>
+      <w:pPr>
+        <w:rPr>
+          <w:ins w:id="90" w:author="Abhishek Deep Nigam" w:date="2015-10-25T18:09:00Z"/>
+        </w:rPr>
+        <w:pPrChange w:id="91" w:author="Abhishek Deep Nigam" w:date="2015-10-25T18:05:00Z">
+          <w:pPr>
+            <w:pStyle w:val="Heading3"/>
+          </w:pPr>
+        </w:pPrChange>
+      </w:pPr>
+      <w:ins w:id="92" w:author="Abhishek Deep Nigam" w:date="2015-10-25T18:05:00Z">
+        <w:r>
+          <w:lastRenderedPageBreak/>
+          <w:t>Our letter-based assignment found the following solutions.</w:t>
+        </w:r>
+      </w:ins>
+    </w:p>
+    <w:p>
+      <w:pPr>
+        <w:spacing w:before="0" w:after="0"/>
+        <w:rPr>
+          <w:ins w:id="93" w:author="Abhishek Deep Nigam" w:date="2015-10-25T18:09:00Z"/>
+          <w:rFonts w:ascii="Courier New" w:hAnsi="Courier New" w:cs="Courier New"/>
+          <w:b/>
+          <w:sz w:val="21"/>
+          <w:rPrChange w:id="94" w:author="Abhishek Deep Nigam" w:date="2015-10-25T18:11:00Z">
+            <w:rPr>
+              <w:ins w:id="95" w:author="Abhishek Deep Nigam" w:date="2015-10-25T18:09:00Z"/>
+            </w:rPr>
+          </w:rPrChange>
+        </w:rPr>
+        <w:pPrChange w:id="96" w:author="Abhishek Deep Nigam" w:date="2015-10-25T18:10:00Z">
+          <w:pPr/>
+        </w:pPrChange>
+      </w:pPr>
+      <w:ins w:id="97" w:author="Abhishek Deep Nigam" w:date="2015-10-25T18:09:00Z">
+        <w:r>
+          <w:rPr>
+            <w:rFonts w:ascii="Courier New" w:hAnsi="Courier New" w:cs="Courier New"/>
+            <w:b/>
+            <w:sz w:val="21"/>
+            <w:rPrChange w:id="98" w:author="Abhishek Deep Nigam" w:date="2015-10-25T18:11:00Z">
+              <w:rPr/>
+            </w:rPrChange>
+          </w:rPr>
+          <w:t>Puzzle 1 - Letter</w:t>
+        </w:r>
+      </w:ins>
+    </w:p>
+    <w:p>
+      <w:pPr>
+        <w:spacing w:before="0" w:after="0"/>
+        <w:rPr>
+          <w:ins w:id="99" w:author="Abhishek Deep Nigam" w:date="2015-10-25T18:09:00Z"/>
+          <w:rFonts w:ascii="Courier New" w:hAnsi="Courier New" w:cs="Courier New"/>
+          <w:sz w:val="21"/>
+          <w:rPrChange w:id="100" w:author="Abhishek Deep Nigam" w:date="2015-10-25T18:11:00Z">
+            <w:rPr>
+              <w:ins w:id="101" w:author="Abhishek Deep Nigam" w:date="2015-10-25T18:09:00Z"/>
+            </w:rPr>
+          </w:rPrChange>
+        </w:rPr>
+        <w:pPrChange w:id="102" w:author="Abhishek Deep Nigam" w:date="2015-10-25T18:10:00Z">
+          <w:pPr/>
+        </w:pPrChange>
+      </w:pPr>
+      <w:ins w:id="103" w:author="Abhishek Deep Nigam" w:date="2015-10-25T18:09:00Z">
+        <w:r>
+          <w:rPr>
+            <w:rFonts w:ascii="Courier New" w:hAnsi="Courier New" w:cs="Courier New"/>
+            <w:sz w:val="21"/>
+            <w:rPrChange w:id="104" w:author="Abhishek Deep Nigam" w:date="2015-10-25T18:11:00Z">
+              <w:rPr/>
+            </w:rPrChange>
+          </w:rPr>
+          <w:t>(Found result: NNEMANDYE)</w:t>
+        </w:r>
+      </w:ins>
+    </w:p>
+    <w:p>
+      <w:pPr>
+        <w:spacing w:before="0" w:after="0"/>
+        <w:rPr>
+          <w:ins w:id="105" w:author="Abhishek Deep Nigam" w:date="2015-10-25T18:09:00Z"/>
+          <w:rFonts w:ascii="Courier New" w:hAnsi="Courier New" w:cs="Courier New"/>
+          <w:sz w:val="21"/>
+          <w:rPrChange w:id="106" w:author="Abhishek Deep Nigam" w:date="2015-10-25T18:11:00Z">
+            <w:rPr>
+              <w:ins w:id="107" w:author="Abhishek Deep Nigam" w:date="2015-10-25T18:09:00Z"/>
+            </w:rPr>
+          </w:rPrChange>
+        </w:rPr>
+        <w:pPrChange w:id="108" w:author="Abhishek Deep Nigam" w:date="2015-10-25T18:10:00Z">
+          <w:pPr/>
+        </w:pPrChange>
+      </w:pPr>
+      <w:ins w:id="109" w:author="Abhishek Deep Nigam" w:date="2015-10-25T18:09:00Z">
+        <w:r>
+          <w:rPr>
+            <w:rFonts w:ascii="Courier New" w:hAnsi="Courier New" w:cs="Courier New"/>
+            <w:sz w:val="21"/>
+            <w:rPrChange w:id="110" w:author="Abhishek Deep Nigam" w:date="2015-10-25T18:11:00Z">
+              <w:rPr/>
+            </w:rPrChange>
+          </w:rPr>
+          <w:t>(Found result: NNESAYDYE)</w:t>
+        </w:r>
+      </w:ins>
+    </w:p>
+    <w:p>
+      <w:pPr>
+        <w:spacing w:before="0" w:after="0"/>
+        <w:rPr>
+          <w:ins w:id="111" w:author="Abhishek Deep Nigam" w:date="2015-10-25T18:09:00Z"/>
+          <w:rFonts w:ascii="Courier New" w:hAnsi="Courier New" w:cs="Courier New"/>
+          <w:sz w:val="21"/>
+          <w:rPrChange w:id="112" w:author="Abhishek Deep Nigam" w:date="2015-10-25T18:11:00Z">
+            <w:rPr>
+              <w:ins w:id="113" w:author="Abhishek Deep Nigam" w:date="2015-10-25T18:09:00Z"/>
+            </w:rPr>
+          </w:rPrChange>
+        </w:rPr>
+        <w:pPrChange w:id="114" w:author="Abhishek Deep Nigam" w:date="2015-10-25T18:10:00Z">
+          <w:pPr/>
+        </w:pPrChange>
+      </w:pPr>
+      <w:ins w:id="115" w:author="Abhishek Deep Nigam" w:date="2015-10-25T18:09:00Z">
+        <w:r>
+          <w:rPr>
+            <w:rFonts w:ascii="Courier New" w:hAnsi="Courier New" w:cs="Courier New"/>
+            <w:sz w:val="21"/>
+            <w:rPrChange w:id="116" w:author="Abhishek Deep Nigam" w:date="2015-10-25T18:11:00Z">
+              <w:rPr/>
+            </w:rPrChange>
+          </w:rPr>
+          <w:t>(Found result: NWEMANDYE)</w:t>
+        </w:r>
+      </w:ins>
+    </w:p>
+    <w:p>
+      <w:pPr>
+        <w:spacing w:before="0" w:after="0"/>
+        <w:rPr>
+          <w:ins w:id="117" w:author="Abhishek Deep Nigam" w:date="2015-10-25T18:10:00Z"/>
+          <w:rFonts w:ascii="Courier New" w:hAnsi="Courier New" w:cs="Courier New"/>
+          <w:sz w:val="21"/>
+          <w:rPrChange w:id="118" w:author="Abhishek Deep Nigam" w:date="2015-10-25T18:11:00Z">
+            <w:rPr>
+              <w:ins w:id="119" w:author="Abhishek Deep Nigam" w:date="2015-10-25T18:10:00Z"/>
+              <w:rFonts w:ascii="Courier New" w:hAnsi="Courier New" w:cs="Courier New"/>
+            </w:rPr>
+          </w:rPrChange>
+        </w:rPr>
+        <w:pPrChange w:id="120" w:author="Abhishek Deep Nigam" w:date="2015-10-25T18:10:00Z">
+          <w:pPr/>
+        </w:pPrChange>
+      </w:pPr>
+      <w:ins w:id="121" w:author="Abhishek Deep Nigam" w:date="2015-10-25T18:09:00Z">
+        <w:r>
+          <w:rPr>
+            <w:rFonts w:ascii="Courier New" w:hAnsi="Courier New" w:cs="Courier New"/>
+            <w:sz w:val="21"/>
+            <w:rPrChange w:id="122" w:author="Abhishek Deep Nigam" w:date="2015-10-25T18:11:00Z">
+              <w:rPr/>
+            </w:rPrChange>
+          </w:rPr>
+          <w:t>(Found result: NWESAYDYE)</w:t>
+        </w:r>
+      </w:ins>
+    </w:p>
+    <w:p>
+      <w:pPr>
+        <w:spacing w:before="0" w:after="0"/>
+        <w:rPr>
+          <w:ins w:id="123" w:author="Abhishek Deep Nigam" w:date="2015-10-25T18:10:00Z"/>
+          <w:rFonts w:ascii="Courier New" w:hAnsi="Courier New" w:cs="Courier New"/>
+          <w:b/>
+          <w:sz w:val="21"/>
+          <w:rPrChange w:id="124" w:author="Abhishek Deep Nigam" w:date="2015-10-25T18:11:00Z">
+            <w:rPr>
+              <w:ins w:id="125" w:author="Abhishek Deep Nigam" w:date="2015-10-25T18:10:00Z"/>
+              <w:rFonts w:ascii="Courier New" w:hAnsi="Courier New" w:cs="Courier New"/>
+            </w:rPr>
+          </w:rPrChange>
+        </w:rPr>
+      </w:pPr>
+      <w:ins w:id="126" w:author="Abhishek Deep Nigam" w:date="2015-10-25T18:10:00Z">
+        <w:r>
+          <w:rPr>
+            <w:rFonts w:ascii="Courier New" w:hAnsi="Courier New" w:cs="Courier New"/>
+            <w:b/>
+            <w:sz w:val="21"/>
+            <w:rPrChange w:id="127" w:author="Abhishek Deep Nigam" w:date="2015-10-25T18:11:00Z">
+              <w:rPr>
+                <w:rFonts w:ascii="Courier New" w:hAnsi="Courier New" w:cs="Courier New"/>
+              </w:rPr>
+            </w:rPrChange>
+          </w:rPr>
+          <w:t>Puzzle 2 - Letter</w:t>
+        </w:r>
+      </w:ins>
+    </w:p>
+    <w:p>
+      <w:pPr>
+        <w:spacing w:before="0" w:after="0"/>
+        <w:rPr>
+          <w:ins w:id="128" w:author="Abhishek Deep Nigam" w:date="2015-10-25T18:10:00Z"/>
+          <w:rFonts w:ascii="Courier New" w:hAnsi="Courier New" w:cs="Courier New"/>
+          <w:sz w:val="21"/>
+          <w:rPrChange w:id="129" w:author="Abhishek Deep Nigam" w:date="2015-10-25T18:11:00Z">
+            <w:rPr>
+              <w:ins w:id="130" w:author="Abhishek Deep Nigam" w:date="2015-10-25T18:10:00Z"/>
+              <w:rFonts w:ascii="Courier New" w:hAnsi="Courier New" w:cs="Courier New"/>
+            </w:rPr>
+          </w:rPrChange>
+        </w:rPr>
+      </w:pPr>
+      <w:ins w:id="131" w:author="Abhishek Deep Nigam" w:date="2015-10-25T18:10:00Z">
+        <w:r>
+          <w:rPr>
+            <w:rFonts w:ascii="Courier New" w:hAnsi="Courier New" w:cs="Courier New"/>
+            <w:sz w:val="21"/>
+            <w:rPrChange w:id="132" w:author="Abhishek Deep Nigam" w:date="2015-10-25T18:11:00Z">
+              <w:rPr>
+                <w:rFonts w:ascii="Courier New" w:hAnsi="Courier New" w:cs="Courier New"/>
+              </w:rPr>
+            </w:rPrChange>
+          </w:rPr>
+          <w:t>(Found result: HSIAIWNCS)</w:t>
+        </w:r>
+      </w:ins>
+    </w:p>
+    <w:p>
+      <w:pPr>
+        <w:spacing w:before="0" w:after="0"/>
+        <w:rPr>
+          <w:ins w:id="133" w:author="Abhishek Deep Nigam" w:date="2015-10-25T18:10:00Z"/>
+          <w:rFonts w:ascii="Courier New" w:hAnsi="Courier New" w:cs="Courier New"/>
+          <w:sz w:val="21"/>
+          <w:rPrChange w:id="134" w:author="Abhishek Deep Nigam" w:date="2015-10-25T18:11:00Z">
+            <w:rPr>
+              <w:ins w:id="135" w:author="Abhishek Deep Nigam" w:date="2015-10-25T18:10:00Z"/>
+              <w:rFonts w:ascii="Courier New" w:hAnsi="Courier New" w:cs="Courier New"/>
+            </w:rPr>
+          </w:rPrChange>
+        </w:rPr>
+      </w:pPr>
+      <w:ins w:id="136" w:author="Abhishek Deep Nigam" w:date="2015-10-25T18:10:00Z">
+        <w:r>
+          <w:rPr>
+            <w:rFonts w:ascii="Courier New" w:hAnsi="Courier New" w:cs="Courier New"/>
+            <w:sz w:val="21"/>
+            <w:rPrChange w:id="137" w:author="Abhishek Deep Nigam" w:date="2015-10-25T18:11:00Z">
+              <w:rPr>
+                <w:rFonts w:ascii="Courier New" w:hAnsi="Courier New" w:cs="Courier New"/>
+              </w:rPr>
+            </w:rPrChange>
+          </w:rPr>
+          <w:t>(Found result: HSIAIWNPS)</w:t>
+        </w:r>
+      </w:ins>
+    </w:p>
+    <w:p>
+      <w:pPr>
+        <w:spacing w:before="0" w:after="0"/>
+        <w:rPr>
+          <w:ins w:id="138" w:author="Abhishek Deep Nigam" w:date="2015-10-25T18:10:00Z"/>
+          <w:rFonts w:ascii="Courier New" w:hAnsi="Courier New" w:cs="Courier New"/>
+          <w:sz w:val="21"/>
+          <w:rPrChange w:id="139" w:author="Abhishek Deep Nigam" w:date="2015-10-25T18:11:00Z">
+            <w:rPr>
+              <w:ins w:id="140" w:author="Abhishek Deep Nigam" w:date="2015-10-25T18:10:00Z"/>
+              <w:rFonts w:ascii="Courier New" w:hAnsi="Courier New" w:cs="Courier New"/>
+            </w:rPr>
+          </w:rPrChange>
+        </w:rPr>
+      </w:pPr>
+      <w:ins w:id="141" w:author="Abhishek Deep Nigam" w:date="2015-10-25T18:10:00Z">
+        <w:r>
+          <w:rPr>
+            <w:rFonts w:ascii="Courier New" w:hAnsi="Courier New" w:cs="Courier New"/>
+            <w:sz w:val="21"/>
+            <w:rPrChange w:id="142" w:author="Abhishek Deep Nigam" w:date="2015-10-25T18:11:00Z">
+              <w:rPr>
+                <w:rFonts w:ascii="Courier New" w:hAnsi="Courier New" w:cs="Courier New"/>
+              </w:rPr>
+            </w:rPrChange>
+          </w:rPr>
+          <w:t>(Found result: HSIOIWNDS)</w:t>
+        </w:r>
+      </w:ins>
+    </w:p>
+    <w:p>
+      <w:pPr>
+        <w:spacing w:before="0" w:after="0"/>
+        <w:rPr>
+          <w:ins w:id="143" w:author="Abhishek Deep Nigam" w:date="2015-10-25T18:10:00Z"/>
+          <w:rFonts w:ascii="Courier New" w:hAnsi="Courier New" w:cs="Courier New"/>
+          <w:sz w:val="21"/>
+          <w:rPrChange w:id="144" w:author="Abhishek Deep Nigam" w:date="2015-10-25T18:11:00Z">
+            <w:rPr>
+              <w:ins w:id="145" w:author="Abhishek Deep Nigam" w:date="2015-10-25T18:10:00Z"/>
+              <w:rFonts w:ascii="Courier New" w:hAnsi="Courier New" w:cs="Courier New"/>
+            </w:rPr>
+          </w:rPrChange>
+        </w:rPr>
+        <w:pPrChange w:id="146" w:author="Abhishek Deep Nigam" w:date="2015-10-25T18:10:00Z">
+          <w:pPr/>
+        </w:pPrChange>
+      </w:pPr>
+      <w:ins w:id="147" w:author="Abhishek Deep Nigam" w:date="2015-10-25T18:10:00Z">
+        <w:r>
+          <w:rPr>
+            <w:rFonts w:ascii="Courier New" w:hAnsi="Courier New" w:cs="Courier New"/>
+            <w:sz w:val="21"/>
+            <w:rPrChange w:id="148" w:author="Abhishek Deep Nigam" w:date="2015-10-25T18:11:00Z">
+              <w:rPr>
+                <w:rFonts w:ascii="Courier New" w:hAnsi="Courier New" w:cs="Courier New"/>
+              </w:rPr>
+            </w:rPrChange>
+          </w:rPr>
+          <w:t>(Found result: HSIOIWNYS)</w:t>
+        </w:r>
+      </w:ins>
+    </w:p>
+    <w:p>
+      <w:pPr>
+        <w:spacing w:before="0" w:after="0"/>
+        <w:rPr>
+          <w:ins w:id="149" w:author="Abhishek Deep Nigam" w:date="2015-10-25T18:10:00Z"/>
+          <w:rFonts w:ascii="Courier New" w:hAnsi="Courier New" w:cs="Courier New"/>
+          <w:b/>
+          <w:sz w:val="21"/>
+          <w:rPrChange w:id="150" w:author="Abhishek Deep Nigam" w:date="2015-10-25T18:11:00Z">
+            <w:rPr>
+              <w:ins w:id="151" w:author="Abhishek Deep Nigam" w:date="2015-10-25T18:10:00Z"/>
+              <w:rFonts w:ascii="Courier New" w:hAnsi="Courier New" w:cs="Courier New"/>
+            </w:rPr>
+          </w:rPrChange>
+        </w:rPr>
+      </w:pPr>
+      <w:ins w:id="152" w:author="Abhishek Deep Nigam" w:date="2015-10-25T18:10:00Z">
+        <w:r>
+          <w:rPr>
+            <w:rFonts w:ascii="Courier New" w:hAnsi="Courier New" w:cs="Courier New"/>
+            <w:b/>
+            <w:sz w:val="21"/>
+            <w:rPrChange w:id="153" w:author="Abhishek Deep Nigam" w:date="2015-10-25T18:11:00Z">
+              <w:rPr>
+                <w:rFonts w:ascii="Courier New" w:hAnsi="Courier New" w:cs="Courier New"/>
+              </w:rPr>
+            </w:rPrChange>
+          </w:rPr>
+          <w:t>Puzzle 3 - Letter</w:t>
+        </w:r>
+      </w:ins>
+    </w:p>
+    <w:p>
+      <w:pPr>
+        <w:spacing w:before="0" w:after="0"/>
+        <w:rPr>
+          <w:ins w:id="154" w:author="Abhishek Deep Nigam" w:date="2015-10-25T18:10:00Z"/>
+          <w:rFonts w:ascii="Courier New" w:hAnsi="Courier New" w:cs="Courier New"/>
+          <w:sz w:val="21"/>
+          <w:rPrChange w:id="155" w:author="Abhishek Deep Nigam" w:date="2015-10-25T18:11:00Z">
+            <w:rPr>
+              <w:ins w:id="156" w:author="Abhishek Deep Nigam" w:date="2015-10-25T18:10:00Z"/>
+              <w:rFonts w:ascii="Courier New" w:hAnsi="Courier New" w:cs="Courier New"/>
+            </w:rPr>
+          </w:rPrChange>
+        </w:rPr>
+      </w:pPr>
+      <w:ins w:id="157" w:author="Abhishek Deep Nigam" w:date="2015-10-25T18:10:00Z">
+        <w:r>
+          <w:rPr>
+            <w:rFonts w:ascii="Courier New" w:hAnsi="Courier New" w:cs="Courier New"/>
+            <w:sz w:val="21"/>
+            <w:rPrChange w:id="158" w:author="Abhishek Deep Nigam" w:date="2015-10-25T18:11:00Z">
+              <w:rPr>
+                <w:rFonts w:ascii="Courier New" w:hAnsi="Courier New" w:cs="Courier New"/>
+              </w:rPr>
+            </w:rPrChange>
+          </w:rPr>
+          <w:t>(Found result: ASULPEA)</w:t>
+        </w:r>
+      </w:ins>
+    </w:p>
+    <w:p>
+      <w:pPr>
+        <w:spacing w:before="0" w:after="0"/>
+        <w:rPr>
+          <w:ins w:id="159" w:author="Abhishek Deep Nigam" w:date="2015-10-25T18:10:00Z"/>
+          <w:rFonts w:ascii="Courier New" w:hAnsi="Courier New" w:cs="Courier New"/>
+          <w:sz w:val="21"/>
+          <w:rPrChange w:id="160" w:author="Abhishek Deep Nigam" w:date="2015-10-25T18:11:00Z">
+            <w:rPr>
+              <w:ins w:id="161" w:author="Abhishek Deep Nigam" w:date="2015-10-25T18:10:00Z"/>
+              <w:rFonts w:ascii="Courier New" w:hAnsi="Courier New" w:cs="Courier New"/>
+            </w:rPr>
+          </w:rPrChange>
+        </w:rPr>
+        <w:pPrChange w:id="162" w:author="Abhishek Deep Nigam" w:date="2015-10-25T18:10:00Z">
+          <w:pPr/>
+        </w:pPrChange>
+      </w:pPr>
+      <w:ins w:id="163" w:author="Abhishek Deep Nigam" w:date="2015-10-25T18:10:00Z">
+        <w:r>
+          <w:rPr>
+            <w:rFonts w:ascii="Courier New" w:hAnsi="Courier New" w:cs="Courier New"/>
+            <w:sz w:val="21"/>
+            <w:rPrChange w:id="164" w:author="Abhishek Deep Nigam" w:date="2015-10-25T18:11:00Z">
+              <w:rPr>
+                <w:rFonts w:ascii="Courier New" w:hAnsi="Courier New" w:cs="Courier New"/>
+              </w:rPr>
+            </w:rPrChange>
+          </w:rPr>
+          <w:t>(Found result: ASULPIE)</w:t>
+        </w:r>
+      </w:ins>
+    </w:p>
+    <w:p>
+      <w:pPr>
+        <w:spacing w:before="0" w:after="0"/>
+        <w:rPr>
+          <w:ins w:id="165" w:author="Abhishek Deep Nigam" w:date="2015-10-25T18:10:00Z"/>
+          <w:rFonts w:ascii="Courier New" w:hAnsi="Courier New" w:cs="Courier New"/>
+          <w:b/>
+          <w:sz w:val="21"/>
+          <w:rPrChange w:id="166" w:author="Abhishek Deep Nigam" w:date="2015-10-25T18:11:00Z">
+            <w:rPr>
+              <w:ins w:id="167" w:author="Abhishek Deep Nigam" w:date="2015-10-25T18:10:00Z"/>
+              <w:rFonts w:ascii="Courier New" w:hAnsi="Courier New" w:cs="Courier New"/>
+            </w:rPr>
+          </w:rPrChange>
+        </w:rPr>
+      </w:pPr>
+      <w:ins w:id="168" w:author="Abhishek Deep Nigam" w:date="2015-10-25T18:10:00Z">
+        <w:r>
+          <w:rPr>
+            <w:rFonts w:ascii="Courier New" w:hAnsi="Courier New" w:cs="Courier New"/>
+            <w:b/>
+            <w:sz w:val="21"/>
+            <w:rPrChange w:id="169" w:author="Abhishek Deep Nigam" w:date="2015-10-25T18:11:00Z">
+              <w:rPr>
+                <w:rFonts w:ascii="Courier New" w:hAnsi="Courier New" w:cs="Courier New"/>
+              </w:rPr>
+            </w:rPrChange>
+          </w:rPr>
+          <w:t>Puzzle 4 - Letter</w:t>
+        </w:r>
+      </w:ins>
+    </w:p>
+    <w:p>
+      <w:pPr>
+        <w:spacing w:before="0" w:after="0"/>
+        <w:rPr>
+          <w:ins w:id="170" w:author="Abhishek Deep Nigam" w:date="2015-10-25T18:10:00Z"/>
+          <w:rFonts w:ascii="Courier New" w:hAnsi="Courier New" w:cs="Courier New"/>
+          <w:sz w:val="21"/>
+          <w:rPrChange w:id="171" w:author="Abhishek Deep Nigam" w:date="2015-10-25T18:11:00Z">
+            <w:rPr>
+              <w:ins w:id="172" w:author="Abhishek Deep Nigam" w:date="2015-10-25T18:10:00Z"/>
+              <w:rFonts w:ascii="Courier New" w:hAnsi="Courier New" w:cs="Courier New"/>
+            </w:rPr>
+          </w:rPrChange>
+        </w:rPr>
+      </w:pPr>
+      <w:ins w:id="173" w:author="Abhishek Deep Nigam" w:date="2015-10-25T18:10:00Z">
+        <w:r>
+          <w:rPr>
+            <w:rFonts w:ascii="Courier New" w:hAnsi="Courier New" w:cs="Courier New"/>
+            <w:sz w:val="21"/>
+            <w:rPrChange w:id="174" w:author="Abhishek Deep Nigam" w:date="2015-10-25T18:11:00Z">
+              <w:rPr>
+                <w:rFonts w:ascii="Courier New" w:hAnsi="Courier New" w:cs="Courier New"/>
+              </w:rPr>
+            </w:rPrChange>
+          </w:rPr>
+          <w:t>(Found result: HEDITYRE)</w:t>
+        </w:r>
+      </w:ins>
+    </w:p>
+    <w:p>
+      <w:pPr>
+        <w:spacing w:before="0" w:after="0"/>
+        <w:rPr>
+          <w:ins w:id="175" w:author="Abhishek Deep Nigam" w:date="2015-10-25T18:10:00Z"/>
+          <w:rFonts w:ascii="Courier New" w:hAnsi="Courier New" w:cs="Courier New"/>
+          <w:sz w:val="21"/>
+          <w:rPrChange w:id="176" w:author="Abhishek Deep Nigam" w:date="2015-10-25T18:11:00Z">
+            <w:rPr>
+              <w:ins w:id="177" w:author="Abhishek Deep Nigam" w:date="2015-10-25T18:10:00Z"/>
+              <w:rFonts w:ascii="Courier New" w:hAnsi="Courier New" w:cs="Courier New"/>
+            </w:rPr>
+          </w:rPrChange>
+        </w:rPr>
+      </w:pPr>
+      <w:ins w:id="178" w:author="Abhishek Deep Nigam" w:date="2015-10-25T18:10:00Z">
+        <w:r>
+          <w:rPr>
+            <w:rFonts w:ascii="Courier New" w:hAnsi="Courier New" w:cs="Courier New"/>
+            <w:sz w:val="21"/>
+            <w:rPrChange w:id="179" w:author="Abhishek Deep Nigam" w:date="2015-10-25T18:11:00Z">
+              <w:rPr>
+                <w:rFonts w:ascii="Courier New" w:hAnsi="Courier New" w:cs="Courier New"/>
+              </w:rPr>
+            </w:rPrChange>
+          </w:rPr>
+          <w:t>(Found result: HELITYRE)</w:t>
+        </w:r>
+      </w:ins>
+    </w:p>
+    <w:p>
+      <w:pPr>
+        <w:spacing w:before="0" w:after="0"/>
+        <w:rPr>
+          <w:ins w:id="180" w:author="Abhishek Deep Nigam" w:date="2015-10-25T18:11:00Z"/>
+          <w:rFonts w:ascii="Courier New" w:hAnsi="Courier New" w:cs="Courier New"/>
+          <w:sz w:val="21"/>
+          <w:rPrChange w:id="181" w:author="Abhishek Deep Nigam" w:date="2015-10-25T18:11:00Z">
+            <w:rPr>
+              <w:ins w:id="182" w:author="Abhishek Deep Nigam" w:date="2015-10-25T18:11:00Z"/>
+              <w:rFonts w:ascii="Courier New" w:hAnsi="Courier New" w:cs="Courier New"/>
+            </w:rPr>
+          </w:rPrChange>
+        </w:rPr>
+        <w:pPrChange w:id="183" w:author="Abhishek Deep Nigam" w:date="2015-10-25T18:10:00Z">
+          <w:pPr/>
+        </w:pPrChange>
+      </w:pPr>
+      <w:ins w:id="184" w:author="Abhishek Deep Nigam" w:date="2015-10-25T18:10:00Z">
+        <w:r>
+          <w:rPr>
+            <w:rFonts w:ascii="Courier New" w:hAnsi="Courier New" w:cs="Courier New"/>
+            <w:sz w:val="21"/>
+            <w:rPrChange w:id="185" w:author="Abhishek Deep Nigam" w:date="2015-10-25T18:11:00Z">
+              <w:rPr>
+                <w:rFonts w:ascii="Courier New" w:hAnsi="Courier New" w:cs="Courier New"/>
+              </w:rPr>
+            </w:rPrChange>
+          </w:rPr>
+          <w:t>(Found result: HETITYRE)</w:t>
+        </w:r>
+      </w:ins>
+    </w:p>
+    <w:p>
+      <w:pPr>
+        <w:spacing w:before="0" w:after="0"/>
+        <w:rPr>
+          <w:ins w:id="186" w:author="Abhishek Deep Nigam" w:date="2015-10-25T18:11:00Z"/>
+          <w:rFonts w:ascii="Courier New" w:hAnsi="Courier New" w:cs="Courier New"/>
+          <w:b/>
+          <w:sz w:val="21"/>
+          <w:rPrChange w:id="187" w:author="Abhishek Deep Nigam" w:date="2015-10-25T18:11:00Z">
+            <w:rPr>
+              <w:ins w:id="188" w:author="Abhishek Deep Nigam" w:date="2015-10-25T18:11:00Z"/>
+              <w:rFonts w:ascii="Courier New" w:hAnsi="Courier New" w:cs="Courier New"/>
+            </w:rPr>
+          </w:rPrChange>
+        </w:rPr>
+      </w:pPr>
+      <w:ins w:id="189" w:author="Abhishek Deep Nigam" w:date="2015-10-25T18:11:00Z">
+        <w:r>
+          <w:rPr>
+            <w:rFonts w:ascii="Courier New" w:hAnsi="Courier New" w:cs="Courier New"/>
+            <w:b/>
+            <w:sz w:val="21"/>
+            <w:rPrChange w:id="190" w:author="Abhishek Deep Nigam" w:date="2015-10-25T18:11:00Z">
+              <w:rPr>
+                <w:rFonts w:ascii="Courier New" w:hAnsi="Courier New" w:cs="Courier New"/>
+              </w:rPr>
+            </w:rPrChange>
+          </w:rPr>
+          <w:t>Puzzle 5 - Letter</w:t>
+        </w:r>
+      </w:ins>
+    </w:p>
+    <w:p>
+      <w:pPr>
+        <w:spacing w:before="0" w:after="0"/>
+        <w:rPr>
+          <w:ins w:id="191" w:author="Abhishek Deep Nigam" w:date="2015-10-25T18:11:00Z"/>
+          <w:rFonts w:ascii="Courier New" w:hAnsi="Courier New" w:cs="Courier New"/>
+          <w:sz w:val="21"/>
+          <w:rPrChange w:id="192" w:author="Abhishek Deep Nigam" w:date="2015-10-25T18:11:00Z">
+            <w:rPr>
+              <w:ins w:id="193" w:author="Abhishek Deep Nigam" w:date="2015-10-25T18:11:00Z"/>
+              <w:rFonts w:ascii="Courier New" w:hAnsi="Courier New" w:cs="Courier New"/>
+            </w:rPr>
+          </w:rPrChange>
+        </w:rPr>
+      </w:pPr>
+      <w:ins w:id="194" w:author="Abhishek Deep Nigam" w:date="2015-10-25T18:11:00Z">
+        <w:r>
+          <w:rPr>
+            <w:rFonts w:ascii="Courier New" w:hAnsi="Courier New" w:cs="Courier New"/>
+            <w:sz w:val="21"/>
+            <w:rPrChange w:id="195" w:author="Abhishek Deep Nigam" w:date="2015-10-25T18:11:00Z">
+              <w:rPr>
+                <w:rFonts w:ascii="Courier New" w:hAnsi="Courier New" w:cs="Courier New"/>
+              </w:rPr>
+            </w:rPrChange>
+          </w:rPr>
+          <w:t>(Found result: IHTTNOIEN)</w:t>
+        </w:r>
+      </w:ins>
+    </w:p>
+    <w:p>
+      <w:pPr>
+        <w:spacing w:before="0" w:after="0"/>
+        <w:rPr>
+          <w:ins w:id="196" w:author="Abhishek Deep Nigam" w:date="2015-10-25T18:11:00Z"/>
+          <w:rFonts w:ascii="Courier New" w:hAnsi="Courier New" w:cs="Courier New"/>
+          <w:sz w:val="21"/>
+          <w:rPrChange w:id="197" w:author="Abhishek Deep Nigam" w:date="2015-10-25T18:11:00Z">
+            <w:rPr>
+              <w:ins w:id="198" w:author="Abhishek Deep Nigam" w:date="2015-10-25T18:11:00Z"/>
+              <w:rFonts w:ascii="Courier New" w:hAnsi="Courier New" w:cs="Courier New"/>
+            </w:rPr>
+          </w:rPrChange>
+        </w:rPr>
+      </w:pPr>
+      <w:ins w:id="199" w:author="Abhishek Deep Nigam" w:date="2015-10-25T18:11:00Z">
+        <w:r>
+          <w:rPr>
+            <w:rFonts w:ascii="Courier New" w:hAnsi="Courier New" w:cs="Courier New"/>
+            <w:sz w:val="21"/>
+            <w:rPrChange w:id="200" w:author="Abhishek Deep Nigam" w:date="2015-10-25T18:11:00Z">
+              <w:rPr>
+                <w:rFonts w:ascii="Courier New" w:hAnsi="Courier New" w:cs="Courier New"/>
+              </w:rPr>
+            </w:rPrChange>
+          </w:rPr>
+          <w:t>(Found result: IHTTYOIEN)</w:t>
+        </w:r>
+      </w:ins>
+    </w:p>
+    <w:p>
+      <w:pPr>
+        <w:spacing w:before="0" w:after="0"/>
+        <w:rPr>
+          <w:ins w:id="201" w:author="Abhishek Deep Nigam" w:date="2015-10-25T18:11:00Z"/>
+          <w:rFonts w:ascii="Courier New" w:hAnsi="Courier New" w:cs="Courier New"/>
+          <w:sz w:val="21"/>
+          <w:rPrChange w:id="202" w:author="Abhishek Deep Nigam" w:date="2015-10-25T18:11:00Z">
+            <w:rPr>
+              <w:ins w:id="203" w:author="Abhishek Deep Nigam" w:date="2015-10-25T18:11:00Z"/>
+              <w:rFonts w:ascii="Courier New" w:hAnsi="Courier New" w:cs="Courier New"/>
+            </w:rPr>
+          </w:rPrChange>
+        </w:rPr>
+      </w:pPr>
+      <w:ins w:id="204" w:author="Abhishek Deep Nigam" w:date="2015-10-25T18:11:00Z">
+        <w:r>
+          <w:rPr>
+            <w:rFonts w:ascii="Courier New" w:hAnsi="Courier New" w:cs="Courier New"/>
+            <w:sz w:val="21"/>
+            <w:rPrChange w:id="205" w:author="Abhishek Deep Nigam" w:date="2015-10-25T18:11:00Z">
+              <w:rPr>
+                <w:rFonts w:ascii="Courier New" w:hAnsi="Courier New" w:cs="Courier New"/>
+              </w:rPr>
+            </w:rPrChange>
+          </w:rPr>
+          <w:t>(Found result: THTTNOIEN)</w:t>
+        </w:r>
+      </w:ins>
+    </w:p>
+    <w:p>
+      <w:pPr>
+        <w:spacing w:before="0" w:after="0"/>
+        <w:rPr>
+          <w:ins w:id="206" w:author="Abhishek Deep Nigam" w:date="2015-10-25T18:09:00Z"/>
+          <w:rFonts w:ascii="Courier New" w:hAnsi="Courier New" w:cs="Courier New"/>
+          <w:sz w:val="21"/>
+          <w:rPrChange w:id="207" w:author="Abhishek Deep Nigam" w:date="2015-10-25T18:11:00Z">
+            <w:rPr>
+              <w:ins w:id="208" w:author="Abhishek Deep Nigam" w:date="2015-10-25T18:09:00Z"/>
+            </w:rPr>
+          </w:rPrChange>
+        </w:rPr>
+        <w:pPrChange w:id="209" w:author="Abhishek Deep Nigam" w:date="2015-10-25T18:10:00Z">
+          <w:pPr/>
+        </w:pPrChange>
+      </w:pPr>
+      <w:ins w:id="210" w:author="Abhishek Deep Nigam" w:date="2015-10-25T18:11:00Z">
+        <w:r>
+          <w:rPr>
+            <w:rFonts w:ascii="Courier New" w:hAnsi="Courier New" w:cs="Courier New"/>
+            <w:sz w:val="21"/>
+            <w:rPrChange w:id="211" w:author="Abhishek Deep Nigam" w:date="2015-10-25T18:11:00Z">
+              <w:rPr>
+                <w:rFonts w:ascii="Courier New" w:hAnsi="Courier New" w:cs="Courier New"/>
+              </w:rPr>
+            </w:rPrChange>
+          </w:rPr>
+          <w:t>(Found result: THTTYOIEN)</w:t>
+        </w:r>
+      </w:ins>
+    </w:p>
+    <w:p>
+      <w:pPr>
+        <w:rPr>
+          <w:ins w:id="212" w:author="Abhishek Deep Nigam" w:date="2015-10-25T18:05:00Z"/>
+        </w:rPr>
+        <w:pPrChange w:id="213" w:author="Abhishek Deep Nigam" w:date="2015-10-25T18:05:00Z">
+          <w:pPr>
+            <w:pStyle w:val="Heading3"/>
+          </w:pPr>
+        </w:pPrChange>
+      </w:pPr>
+    </w:p>
+    <w:p>
+      <w:pPr>
+        <w:rPr>
+          <w:ins w:id="214" w:author="Abhishek Deep Nigam" w:date="2015-10-25T17:18:00Z"/>
+        </w:rPr>
+        <w:pPrChange w:id="215" w:author="Abhishek Deep Nigam" w:date="2015-10-25T18:05:00Z">
+          <w:pPr>
+            <w:pStyle w:val="Heading3"/>
+          </w:pPr>
+        </w:pPrChange>
+      </w:pPr>
+    </w:p>
+    <w:p>
+      <w:pPr>
+        <w:rPr>
+          <w:ins w:id="216" w:author="Abhishek Deep Nigam" w:date="2015-10-25T18:11:00Z"/>
+          <w:rFonts w:asciiTheme="majorHAnsi" w:eastAsiaTheme="majorEastAsia" w:hAnsiTheme="majorHAnsi" w:cstheme="majorBidi"/>
+          <w:color w:val="0072C6" w:themeColor="accent1"/>
+          <w:sz w:val="34"/>
+        </w:rPr>
+      </w:pPr>
+      <w:ins w:id="217" w:author="Abhishek Deep Nigam" w:date="2015-10-25T18:11:00Z">
+        <w:r>
+          <w:br w:type="page"/>
+        </w:r>
+      </w:ins>
+    </w:p>
+    <w:p>
+      <w:pPr>
+        <w:pStyle w:val="Heading3"/>
+        <w:rPr>
+          <w:ins w:id="218" w:author="Abhishek Deep Nigam" w:date="2015-10-25T17:18:00Z"/>
+        </w:rPr>
+        <w:pPrChange w:id="219" w:author="Abhishek Deep Nigam" w:date="2015-10-25T17:18:00Z">
+          <w:pPr>
+            <w:pStyle w:val="Heading3"/>
+          </w:pPr>
+        </w:pPrChange>
+      </w:pPr>
+      <w:ins w:id="220" w:author="Abhishek Deep Nigam" w:date="2015-10-25T17:18:00Z">
+        <w:r>
+          <w:lastRenderedPageBreak/>
+          <w:t>For the word-based assignment:</w:t>
+        </w:r>
+      </w:ins>
+    </w:p>
+    <w:p>
+      <w:pPr>
+        <w:pStyle w:val="ListParagraph"/>
+        <w:numPr>
+          <w:ilvl w:val="0"/>
+          <w:numId w:val="13"/>
+        </w:numPr>
+        <w:rPr>
+          <w:ins w:id="221" w:author="Abhishek Deep Nigam" w:date="2015-10-25T17:19:00Z"/>
+        </w:rPr>
+        <w:pPrChange w:id="222" w:author="Abhishek Deep Nigam" w:date="2015-10-25T17:19:00Z">
+          <w:pPr>
+            <w:pStyle w:val="Heading3"/>
+          </w:pPr>
+        </w:pPrChange>
+      </w:pPr>
+      <w:ins w:id="223" w:author="Abhishek Deep Nigam" w:date="2015-10-25T17:19:00Z">
+        <w:r>
+          <w:rPr>
+            <w:b/>
+          </w:rPr>
+          <w:t xml:space="preserve">Variables: </w:t>
+        </w:r>
+        <w:r>
+          <w:t>The categories</w:t>
+        </w:r>
+      </w:ins>
+    </w:p>
+    <w:p>
+      <w:pPr>
+        <w:pStyle w:val="ListParagraph"/>
+        <w:numPr>
+          <w:ilvl w:val="0"/>
+          <w:numId w:val="13"/>
+        </w:numPr>
+        <w:rPr>
+          <w:ins w:id="224" w:author="Abhishek Deep Nigam" w:date="2015-10-25T17:19:00Z"/>
+          <w:rPrChange w:id="225" w:author="Abhishek Deep Nigam" w:date="2015-10-25T17:19:00Z">
+            <w:rPr>
+              <w:ins w:id="226" w:author="Abhishek Deep Nigam" w:date="2015-10-25T17:19:00Z"/>
+              <w:b/>
+            </w:rPr>
+          </w:rPrChange>
+        </w:rPr>
+        <w:pPrChange w:id="227" w:author="Abhishek Deep Nigam" w:date="2015-10-25T17:21:00Z">
+          <w:pPr>
+            <w:pStyle w:val="Heading3"/>
+          </w:pPr>
+        </w:pPrChange>
+      </w:pPr>
+      <w:ins w:id="228" w:author="Abhishek Deep Nigam" w:date="2015-10-25T17:19:00Z">
+        <w:r>
+          <w:rPr>
+            <w:b/>
+          </w:rPr>
+          <w:t xml:space="preserve">Domains: </w:t>
+        </w:r>
+      </w:ins>
+      <w:ins w:id="229" w:author="Abhishek Deep Nigam" w:date="2015-10-25T17:20:00Z">
+        <w:r>
+          <w:t>All words for a given category</w:t>
+        </w:r>
+      </w:ins>
+      <w:ins w:id="230" w:author="Abhishek Deep Nigam" w:date="2015-10-25T17:21:00Z">
+        <w:r>
+          <w:t xml:space="preserve"> (See section on inference detection)</w:t>
+        </w:r>
+      </w:ins>
+      <w:ins w:id="231" w:author="Abhishek Deep Nigam" w:date="2015-10-25T17:20:00Z">
+        <w:r>
+          <w:t xml:space="preserve"> </w:t>
+        </w:r>
+      </w:ins>
+    </w:p>
+    <w:p>
+      <w:pPr>
+        <w:pStyle w:val="ListParagraph"/>
+        <w:numPr>
+          <w:ilvl w:val="0"/>
+          <w:numId w:val="13"/>
+        </w:numPr>
+        <w:rPr>
+          <w:ins w:id="232" w:author="Abhishek Deep Nigam" w:date="2015-10-25T17:27:00Z"/>
+        </w:rPr>
+        <w:pPrChange w:id="233" w:author="Abhishek Deep Nigam" w:date="2015-10-25T17:19:00Z">
+          <w:pPr>
+            <w:pStyle w:val="Heading3"/>
+          </w:pPr>
+        </w:pPrChange>
+      </w:pPr>
+      <w:ins w:id="234" w:author="Abhishek Deep Nigam" w:date="2015-10-25T17:19:00Z">
+        <w:r>
+          <w:rPr>
+            <w:b/>
+          </w:rPr>
+          <w:t>Constraints</w:t>
+        </w:r>
+        <w:r>
+          <w:t xml:space="preserve">: </w:t>
+        </w:r>
+      </w:ins>
+      <w:ins w:id="235" w:author="Abhishek Deep Nigam" w:date="2015-10-25T17:24:00Z">
+        <w:r>
+          <w:t xml:space="preserve">Each category has 3 indices in the solution array. You must pick a word for each category, and assign the letters of that word to the the 3 indices (in ascending order) for the given category. You must ensure that each category has a word </w:t>
+        </w:r>
+      </w:ins>
+      <w:ins w:id="236" w:author="Abhishek Deep Nigam" w:date="2015-10-25T17:25:00Z">
+        <w:r>
+          <w:t xml:space="preserve">in </w:t>
+        </w:r>
+      </w:ins>
+      <w:ins w:id="237" w:author="Abhishek Deep Nigam" w:date="2015-10-25T17:26:00Z">
+        <w:r>
+          <w:t>the solution array at that category’s given indices. (See section on constraint checking)</w:t>
+        </w:r>
+      </w:ins>
+    </w:p>
+    <w:p>
+      <w:pPr>
+        <w:pStyle w:val="ListParagraph"/>
+        <w:numPr>
+          <w:ilvl w:val="0"/>
+          <w:numId w:val="13"/>
+        </w:numPr>
+        <w:rPr>
+          <w:ins w:id="238" w:author="Abhishek Deep Nigam" w:date="2015-10-25T17:27:00Z"/>
+          <w:rPrChange w:id="239" w:author="Abhishek Deep Nigam" w:date="2015-10-25T17:27:00Z">
+            <w:rPr>
+              <w:ins w:id="240" w:author="Abhishek Deep Nigam" w:date="2015-10-25T17:27:00Z"/>
+              <w:b/>
+            </w:rPr>
+          </w:rPrChange>
+        </w:rPr>
+        <w:pPrChange w:id="241" w:author="Abhishek Deep Nigam" w:date="2015-10-25T17:19:00Z">
+          <w:pPr>
+            <w:pStyle w:val="Heading3"/>
+          </w:pPr>
+        </w:pPrChange>
+      </w:pPr>
+      <w:ins w:id="242" w:author="Abhishek Deep Nigam" w:date="2015-10-25T17:27:00Z">
+        <w:r>
+          <w:rPr>
+            <w:b/>
+          </w:rPr>
+          <w:t>Inference Detection</w:t>
+        </w:r>
+        <w:r>
+          <w:rPr>
+            <w:rPrChange w:id="243" w:author="Abhishek Deep Nigam" w:date="2015-10-25T17:27:00Z">
+              <w:rPr>
+                <w:b/>
+              </w:rPr>
+            </w:rPrChange>
+          </w:rPr>
+          <w:t>:</w:t>
+        </w:r>
+        <w:r>
+          <w:t xml:space="preserve"> </w:t>
+        </w:r>
+      </w:ins>
+      <w:ins w:id="244" w:author="Abhishek Deep Nigam" w:date="2015-10-25T17:51:00Z">
+        <w:r>
+          <w:t xml:space="preserve">We implemented inference detection when generating the domain for a given category. The </w:t>
+        </w:r>
+      </w:ins>
+      <w:ins w:id="245" w:author="Abhishek Deep Nigam" w:date="2015-10-25T17:52:00Z">
+        <w:r>
+          <w:t>naïve</w:t>
+        </w:r>
+      </w:ins>
+      <w:ins w:id="246" w:author="Abhishek Deep Nigam" w:date="2015-10-25T17:51:00Z">
+        <w:r>
+          <w:t xml:space="preserve"> </w:t>
+        </w:r>
+      </w:ins>
+      <w:ins w:id="247" w:author="Abhishek Deep Nigam" w:date="2015-10-25T17:52:00Z">
+        <w:r>
+          <w:t xml:space="preserve">solution would set the domain for each category to be all possible words. As a result, the domain </w:t>
+        </w:r>
+      </w:ins>
+      <w:ins w:id="248" w:author="Abhishek Deep Nigam" w:date="2015-10-25T17:53:00Z">
+        <w:r>
+          <w:t xml:space="preserve">of </w:t>
+        </w:r>
+      </w:ins>
+      <w:ins w:id="249" w:author="Abhishek Deep Nigam" w:date="2015-10-25T17:52:00Z">
+        <w:r>
+          <w:t xml:space="preserve">a given category would contain words that were not even in that category. </w:t>
+        </w:r>
+      </w:ins>
+      <w:ins w:id="250" w:author="Abhishek Deep Nigam" w:date="2015-10-25T17:55:00Z">
+        <w:r>
+          <w:t xml:space="preserve">The domains of each category would be homogenous. We chose to implement inference detection for the domains. The domain of a given category would only be the words in that category. This drastically reduces the size of your domain for each category. </w:t>
+        </w:r>
+      </w:ins>
+    </w:p>
+    <w:p>
+      <w:pPr>
+        <w:pStyle w:val="ListParagraph"/>
+        <w:numPr>
+          <w:ilvl w:val="0"/>
+          <w:numId w:val="13"/>
+        </w:numPr>
+        <w:rPr>
+          <w:ins w:id="251" w:author="Abhishek Deep Nigam" w:date="2015-10-25T17:27:00Z"/>
+        </w:rPr>
+        <w:pPrChange w:id="252" w:author="Abhishek Deep Nigam" w:date="2015-10-25T17:19:00Z">
+          <w:pPr>
+            <w:pStyle w:val="Heading3"/>
+          </w:pPr>
+        </w:pPrChange>
+      </w:pPr>
+      <w:ins w:id="253" w:author="Abhishek Deep Nigam" w:date="2015-10-25T17:27:00Z">
+        <w:r>
+          <w:rPr>
+            <w:b/>
+          </w:rPr>
+          <w:t xml:space="preserve">Constraint Checking: </w:t>
+        </w:r>
+      </w:ins>
+      <w:ins w:id="254" w:author="Abhishek Deep Nigam" w:date="2015-10-25T17:56:00Z">
+        <w:r>
+          <w:t xml:space="preserve">We chose to implement constraint checking here to minimize the size of our search trace. Before expanding </w:t>
+        </w:r>
+      </w:ins>
+      <w:ins w:id="255" w:author="Abhishek Deep Nigam" w:date="2015-10-25T17:57:00Z">
+        <w:r>
+          <w:t xml:space="preserve">a potential word, we implemented our forward checking. </w:t>
+        </w:r>
+      </w:ins>
+      <w:ins w:id="256" w:author="Abhishek Deep Nigam" w:date="2015-10-25T17:58:00Z">
+        <w:r>
+          <w:t xml:space="preserve">Using one of our mapping schemes, we would look up the category that word belonged to and would find the indices that the given category could place values in. Then, we looked at each index </w:t>
+        </w:r>
+      </w:ins>
+      <w:ins w:id="257" w:author="Abhishek Deep Nigam" w:date="2015-10-25T18:00:00Z">
+        <w:r>
+          <w:t xml:space="preserve">of the solution array </w:t>
+        </w:r>
+      </w:ins>
+      <w:ins w:id="258" w:author="Abhishek Deep Nigam" w:date="2015-10-25T17:58:00Z">
+        <w:r>
+          <w:t xml:space="preserve">that a category could place a letter in. </w:t>
+        </w:r>
+      </w:ins>
+      <w:ins w:id="259" w:author="Abhishek Deep Nigam" w:date="2015-10-25T18:01:00Z">
+        <w:r>
+          <w:t xml:space="preserve">For this problem, we would always look at three indices since a category could only place letters at three indices. </w:t>
+        </w:r>
+      </w:ins>
+      <w:ins w:id="260" w:author="Abhishek Deep Nigam" w:date="2015-10-25T17:58:00Z">
+        <w:r>
+          <w:t xml:space="preserve">If a letter had already been assigned to that </w:t>
+        </w:r>
+      </w:ins>
+      <w:ins w:id="261" w:author="Abhishek Deep Nigam" w:date="2015-10-25T18:00:00Z">
+        <w:r>
+          <w:t>index</w:t>
+        </w:r>
+      </w:ins>
+      <w:ins w:id="262" w:author="Abhishek Deep Nigam" w:date="2015-10-25T17:58:00Z">
+        <w:r>
+          <w:t xml:space="preserve"> and the current word would change the letter </w:t>
+        </w:r>
+      </w:ins>
+      <w:ins w:id="263" w:author="Abhishek Deep Nigam" w:date="2015-10-25T17:59:00Z">
+        <w:r>
+          <w:t xml:space="preserve">at that index, our constraint checking would tell the backtracking search to not expand that word. If a letter had not been assigned </w:t>
+        </w:r>
+      </w:ins>
+      <w:ins w:id="264" w:author="Abhishek Deep Nigam" w:date="2015-10-25T18:01:00Z">
+        <w:r>
+          <w:t xml:space="preserve">to that index </w:t>
+        </w:r>
+      </w:ins>
+      <w:ins w:id="265" w:author="Abhishek Deep Nigam" w:date="2015-10-25T17:59:00Z">
+        <w:r>
+          <w:t xml:space="preserve">yet or if assigning </w:t>
+        </w:r>
+      </w:ins>
+      <w:ins w:id="266" w:author="Abhishek Deep Nigam" w:date="2015-10-25T18:01:00Z">
+        <w:r>
+          <w:t xml:space="preserve">the given word would not change the letter at that index, then the index was consistent. If all three indices </w:t>
+        </w:r>
+      </w:ins>
+      <w:ins w:id="267" w:author="Abhishek Deep Nigam" w:date="2015-10-25T18:02:00Z">
+        <w:r>
+          <w:t>were consistent, then the constraint checking would tell the backtracking search to continue; the backtracking search would then assign the word and continue on the search path.</w:t>
+        </w:r>
+      </w:ins>
+    </w:p>
+    <w:p>
+      <w:pPr>
+        <w:rPr>
+          <w:ins w:id="268" w:author="Abhishek Deep Nigam" w:date="2015-10-25T18:11:00Z"/>
+        </w:rPr>
+      </w:pPr>
+      <w:ins w:id="269" w:author="Abhishek Deep Nigam" w:date="2015-10-25T18:11:00Z">
+        <w:r>
+          <w:br w:type="page"/>
+        </w:r>
+      </w:ins>
+    </w:p>
+    <w:p>
+      <w:pPr>
+        <w:rPr>
+          <w:ins w:id="270" w:author="Abhishek Deep Nigam" w:date="2015-10-25T18:11:00Z"/>
+        </w:rPr>
+        <w:pPrChange w:id="271" w:author="Abhishek Deep Nigam" w:date="2015-10-25T18:05:00Z">
+          <w:pPr>
+            <w:pStyle w:val="Heading3"/>
+          </w:pPr>
+        </w:pPrChange>
+      </w:pPr>
+      <w:ins w:id="272" w:author="Abhishek Deep Nigam" w:date="2015-10-25T18:08:00Z">
+        <w:r>
+          <w:lastRenderedPageBreak/>
+          <w:t>Our word-based assignment found the following solutions:</w:t>
+        </w:r>
+      </w:ins>
+    </w:p>
+    <w:p>
+      <w:pPr>
+        <w:spacing w:before="0" w:after="0"/>
+        <w:rPr>
+          <w:ins w:id="273" w:author="Abhishek Deep Nigam" w:date="2015-10-25T18:12:00Z"/>
+          <w:rFonts w:ascii="Courier New" w:hAnsi="Courier New" w:cs="Courier New"/>
+          <w:b/>
+          <w:sz w:val="21"/>
+          <w:rPrChange w:id="274" w:author="Abhishek Deep Nigam" w:date="2015-10-25T18:13:00Z">
+            <w:rPr>
+              <w:ins w:id="275" w:author="Abhishek Deep Nigam" w:date="2015-10-25T18:12:00Z"/>
+              <w:rFonts w:ascii="Courier New" w:hAnsi="Courier New" w:cs="Courier New"/>
+              <w:sz w:val="21"/>
+            </w:rPr>
+          </w:rPrChange>
+        </w:rPr>
+        <w:pPrChange w:id="276" w:author="Abhishek Deep Nigam" w:date="2015-10-25T18:12:00Z">
+          <w:pPr/>
+        </w:pPrChange>
+      </w:pPr>
+      <w:ins w:id="277" w:author="Abhishek Deep Nigam" w:date="2015-10-25T18:12:00Z">
+        <w:r>
+          <w:rPr>
+            <w:rFonts w:ascii="Courier New" w:hAnsi="Courier New" w:cs="Courier New"/>
+            <w:b/>
+            <w:sz w:val="21"/>
+            <w:rPrChange w:id="278" w:author="Abhishek Deep Nigam" w:date="2015-10-25T18:13:00Z">
+              <w:rPr>
+                <w:rFonts w:ascii="Courier New" w:hAnsi="Courier New" w:cs="Courier New"/>
+                <w:sz w:val="21"/>
+              </w:rPr>
+            </w:rPrChange>
+          </w:rPr>
+          <w:t>Puzzle 1 - Word</w:t>
+        </w:r>
+      </w:ins>
+    </w:p>
+    <w:p>
+      <w:pPr>
+        <w:spacing w:before="0" w:after="0"/>
+        <w:rPr>
+          <w:ins w:id="279" w:author="Abhishek Deep Nigam" w:date="2015-10-25T18:12:00Z"/>
+          <w:rFonts w:ascii="Courier New" w:hAnsi="Courier New" w:cs="Courier New"/>
+          <w:sz w:val="21"/>
+        </w:rPr>
+        <w:pPrChange w:id="280" w:author="Abhishek Deep Nigam" w:date="2015-10-25T18:12:00Z">
+          <w:pPr/>
+        </w:pPrChange>
+      </w:pPr>
+      <w:ins w:id="281" w:author="Abhishek Deep Nigam" w:date="2015-10-25T18:12:00Z">
+        <w:r>
+          <w:rPr>
+            <w:rFonts w:ascii="Courier New" w:hAnsi="Courier New" w:cs="Courier New"/>
+            <w:sz w:val="21"/>
+          </w:rPr>
+          <w:t>(Found result: NNEMANDYE)</w:t>
+        </w:r>
+      </w:ins>
+    </w:p>
+    <w:p>
+      <w:pPr>
+        <w:spacing w:before="0" w:after="0"/>
+        <w:rPr>
+          <w:ins w:id="282" w:author="Abhishek Deep Nigam" w:date="2015-10-25T18:12:00Z"/>
+          <w:rFonts w:ascii="Courier New" w:hAnsi="Courier New" w:cs="Courier New"/>
+          <w:sz w:val="21"/>
+        </w:rPr>
+        <w:pPrChange w:id="283" w:author="Abhishek Deep Nigam" w:date="2015-10-25T18:12:00Z">
+          <w:pPr/>
+        </w:pPrChange>
+      </w:pPr>
+      <w:ins w:id="284" w:author="Abhishek Deep Nigam" w:date="2015-10-25T18:12:00Z">
+        <w:r>
+          <w:rPr>
+            <w:rFonts w:ascii="Courier New" w:hAnsi="Courier New" w:cs="Courier New"/>
+            <w:sz w:val="21"/>
+          </w:rPr>
+          <w:t>(Found result: NWEMANDYE)</w:t>
+        </w:r>
+      </w:ins>
+    </w:p>
+    <w:p>
+      <w:pPr>
+        <w:spacing w:before="0" w:after="0"/>
+        <w:rPr>
+          <w:ins w:id="285" w:author="Abhishek Deep Nigam" w:date="2015-10-25T18:12:00Z"/>
+          <w:rFonts w:ascii="Courier New" w:hAnsi="Courier New" w:cs="Courier New"/>
+          <w:sz w:val="21"/>
+        </w:rPr>
+        <w:pPrChange w:id="286" w:author="Abhishek Deep Nigam" w:date="2015-10-25T18:12:00Z">
+          <w:pPr/>
+        </w:pPrChange>
+      </w:pPr>
+      <w:ins w:id="287" w:author="Abhishek Deep Nigam" w:date="2015-10-25T18:12:00Z">
+        <w:r>
+          <w:rPr>
+            <w:rFonts w:ascii="Courier New" w:hAnsi="Courier New" w:cs="Courier New"/>
+            <w:sz w:val="21"/>
+          </w:rPr>
+          <w:t>(Found result: NNESAYDYE)</w:t>
+        </w:r>
+      </w:ins>
+    </w:p>
+    <w:p>
+      <w:pPr>
+        <w:spacing w:before="0" w:after="0"/>
+        <w:rPr>
+          <w:ins w:id="288" w:author="Abhishek Deep Nigam" w:date="2015-10-25T18:12:00Z"/>
+          <w:rFonts w:ascii="Courier New" w:hAnsi="Courier New" w:cs="Courier New"/>
+          <w:sz w:val="21"/>
+        </w:rPr>
+        <w:pPrChange w:id="289" w:author="Abhishek Deep Nigam" w:date="2015-10-25T18:12:00Z">
+          <w:pPr>
+            <w:pStyle w:val="Heading3"/>
+          </w:pPr>
+        </w:pPrChange>
+      </w:pPr>
+      <w:ins w:id="290" w:author="Abhishek Deep Nigam" w:date="2015-10-25T18:12:00Z">
+        <w:r>
+          <w:rPr>
+            <w:rFonts w:ascii="Courier New" w:hAnsi="Courier New" w:cs="Courier New"/>
+            <w:sz w:val="21"/>
+          </w:rPr>
+          <w:t>(Found result: NWESAYDYE)</w:t>
+        </w:r>
+      </w:ins>
+    </w:p>
+    <w:p>
+      <w:pPr>
+        <w:spacing w:before="0" w:after="0"/>
+        <w:rPr>
+          <w:ins w:id="291" w:author="Abhishek Deep Nigam" w:date="2015-10-25T18:12:00Z"/>
+          <w:rFonts w:ascii="Courier New" w:hAnsi="Courier New" w:cs="Courier New"/>
+          <w:b/>
+          <w:sz w:val="21"/>
+          <w:rPrChange w:id="292" w:author="Abhishek Deep Nigam" w:date="2015-10-25T18:13:00Z">
+            <w:rPr>
+              <w:ins w:id="293" w:author="Abhishek Deep Nigam" w:date="2015-10-25T18:12:00Z"/>
+              <w:rFonts w:ascii="Courier New" w:hAnsi="Courier New" w:cs="Courier New"/>
+              <w:sz w:val="21"/>
+            </w:rPr>
+          </w:rPrChange>
+        </w:rPr>
+        <w:pPrChange w:id="294" w:author="Abhishek Deep Nigam" w:date="2015-10-25T18:12:00Z">
+          <w:pPr/>
+        </w:pPrChange>
+      </w:pPr>
+      <w:ins w:id="295" w:author="Abhishek Deep Nigam" w:date="2015-10-25T18:12:00Z">
+        <w:r>
+          <w:rPr>
+            <w:rFonts w:ascii="Courier New" w:hAnsi="Courier New" w:cs="Courier New"/>
+            <w:b/>
+            <w:sz w:val="21"/>
+            <w:rPrChange w:id="296" w:author="Abhishek Deep Nigam" w:date="2015-10-25T18:13:00Z">
+              <w:rPr>
+                <w:rFonts w:ascii="Courier New" w:hAnsi="Courier New" w:cs="Courier New"/>
+                <w:sz w:val="21"/>
+              </w:rPr>
+            </w:rPrChange>
+          </w:rPr>
+          <w:t>Puzzle 2 - Word</w:t>
+        </w:r>
+      </w:ins>
+    </w:p>
+    <w:p>
+      <w:pPr>
+        <w:spacing w:before="0" w:after="0"/>
+        <w:rPr>
+          <w:ins w:id="297" w:author="Abhishek Deep Nigam" w:date="2015-10-25T18:12:00Z"/>
+          <w:rFonts w:ascii="Courier New" w:hAnsi="Courier New" w:cs="Courier New"/>
+          <w:sz w:val="21"/>
+        </w:rPr>
+        <w:pPrChange w:id="298" w:author="Abhishek Deep Nigam" w:date="2015-10-25T18:12:00Z">
+          <w:pPr/>
+        </w:pPrChange>
+      </w:pPr>
+      <w:ins w:id="299" w:author="Abhishek Deep Nigam" w:date="2015-10-25T18:12:00Z">
+        <w:r>
+          <w:rPr>
+            <w:rFonts w:ascii="Courier New" w:hAnsi="Courier New" w:cs="Courier New"/>
+            <w:sz w:val="21"/>
+          </w:rPr>
+          <w:t>(Found result: HSIAIWNCS)</w:t>
+        </w:r>
+      </w:ins>
+    </w:p>
+    <w:p>
+      <w:pPr>
+        <w:spacing w:before="0" w:after="0"/>
+        <w:rPr>
+          <w:ins w:id="300" w:author="Abhishek Deep Nigam" w:date="2015-10-25T18:12:00Z"/>
+          <w:rFonts w:ascii="Courier New" w:hAnsi="Courier New" w:cs="Courier New"/>
+          <w:sz w:val="21"/>
+        </w:rPr>
+        <w:pPrChange w:id="301" w:author="Abhishek Deep Nigam" w:date="2015-10-25T18:12:00Z">
+          <w:pPr/>
+        </w:pPrChange>
+      </w:pPr>
+      <w:ins w:id="302" w:author="Abhishek Deep Nigam" w:date="2015-10-25T18:12:00Z">
+        <w:r>
+          <w:rPr>
+            <w:rFonts w:ascii="Courier New" w:hAnsi="Courier New" w:cs="Courier New"/>
+            <w:sz w:val="21"/>
+          </w:rPr>
+          <w:t>(Found result: HSIAIWNPS)</w:t>
+        </w:r>
+      </w:ins>
+    </w:p>
+    <w:p>
+      <w:pPr>
+        <w:spacing w:before="0" w:after="0"/>
+        <w:rPr>
+          <w:ins w:id="303" w:author="Abhishek Deep Nigam" w:date="2015-10-25T18:12:00Z"/>
+          <w:rFonts w:ascii="Courier New" w:hAnsi="Courier New" w:cs="Courier New"/>
+          <w:sz w:val="21"/>
+        </w:rPr>
+        <w:pPrChange w:id="304" w:author="Abhishek Deep Nigam" w:date="2015-10-25T18:12:00Z">
+          <w:pPr/>
+        </w:pPrChange>
+      </w:pPr>
+      <w:ins w:id="305" w:author="Abhishek Deep Nigam" w:date="2015-10-25T18:12:00Z">
+        <w:r>
+          <w:rPr>
+            <w:rFonts w:ascii="Courier New" w:hAnsi="Courier New" w:cs="Courier New"/>
+            <w:sz w:val="21"/>
+          </w:rPr>
+          <w:t>(Found result: HSIOIWNDS)</w:t>
+        </w:r>
+      </w:ins>
+    </w:p>
+    <w:p>
+      <w:pPr>
+        <w:spacing w:before="0" w:after="0"/>
+        <w:rPr>
+          <w:ins w:id="306" w:author="Abhishek Deep Nigam" w:date="2015-10-25T18:12:00Z"/>
+          <w:rFonts w:ascii="Courier New" w:hAnsi="Courier New" w:cs="Courier New"/>
+          <w:sz w:val="21"/>
+        </w:rPr>
+        <w:pPrChange w:id="307" w:author="Abhishek Deep Nigam" w:date="2015-10-25T18:12:00Z">
+          <w:pPr>
+            <w:pStyle w:val="Heading3"/>
+          </w:pPr>
+        </w:pPrChange>
+      </w:pPr>
+      <w:ins w:id="308" w:author="Abhishek Deep Nigam" w:date="2015-10-25T18:12:00Z">
+        <w:r>
+          <w:rPr>
+            <w:rFonts w:ascii="Courier New" w:hAnsi="Courier New" w:cs="Courier New"/>
+            <w:sz w:val="21"/>
+          </w:rPr>
+          <w:t>(Found result: HSIOIWNYS)</w:t>
+        </w:r>
+      </w:ins>
+    </w:p>
+    <w:p>
+      <w:pPr>
+        <w:spacing w:before="0" w:after="0"/>
+        <w:rPr>
+          <w:ins w:id="309" w:author="Abhishek Deep Nigam" w:date="2015-10-25T18:12:00Z"/>
+          <w:rFonts w:ascii="Courier New" w:hAnsi="Courier New" w:cs="Courier New"/>
+          <w:b/>
+          <w:sz w:val="21"/>
+          <w:rPrChange w:id="310" w:author="Abhishek Deep Nigam" w:date="2015-10-25T18:13:00Z">
+            <w:rPr>
+              <w:ins w:id="311" w:author="Abhishek Deep Nigam" w:date="2015-10-25T18:12:00Z"/>
+              <w:rFonts w:ascii="Courier New" w:hAnsi="Courier New" w:cs="Courier New"/>
+              <w:sz w:val="21"/>
+            </w:rPr>
+          </w:rPrChange>
+        </w:rPr>
+        <w:pPrChange w:id="312" w:author="Abhishek Deep Nigam" w:date="2015-10-25T18:12:00Z">
+          <w:pPr/>
+        </w:pPrChange>
+      </w:pPr>
+      <w:ins w:id="313" w:author="Abhishek Deep Nigam" w:date="2015-10-25T18:12:00Z">
+        <w:r>
+          <w:rPr>
+            <w:rFonts w:ascii="Courier New" w:hAnsi="Courier New" w:cs="Courier New"/>
+            <w:b/>
+            <w:sz w:val="21"/>
+            <w:rPrChange w:id="314" w:author="Abhishek Deep Nigam" w:date="2015-10-25T18:13:00Z">
+              <w:rPr>
+                <w:rFonts w:ascii="Courier New" w:hAnsi="Courier New" w:cs="Courier New"/>
+                <w:sz w:val="21"/>
+              </w:rPr>
+            </w:rPrChange>
+          </w:rPr>
+          <w:t>Puzzle 3 - Word</w:t>
+        </w:r>
+      </w:ins>
+    </w:p>
+    <w:p>
+      <w:pPr>
+        <w:spacing w:before="0" w:after="0"/>
+        <w:rPr>
+          <w:ins w:id="315" w:author="Abhishek Deep Nigam" w:date="2015-10-25T18:12:00Z"/>
+          <w:rFonts w:ascii="Courier New" w:hAnsi="Courier New" w:cs="Courier New"/>
+          <w:sz w:val="21"/>
+        </w:rPr>
+        <w:pPrChange w:id="316" w:author="Abhishek Deep Nigam" w:date="2015-10-25T18:12:00Z">
+          <w:pPr/>
+        </w:pPrChange>
+      </w:pPr>
+      <w:ins w:id="317" w:author="Abhishek Deep Nigam" w:date="2015-10-25T18:12:00Z">
+        <w:r>
+          <w:rPr>
+            <w:rFonts w:ascii="Courier New" w:hAnsi="Courier New" w:cs="Courier New"/>
+            <w:sz w:val="21"/>
+          </w:rPr>
+          <w:t>(Found result: ASULPEA)</w:t>
+        </w:r>
+      </w:ins>
+    </w:p>
+    <w:p>
+      <w:pPr>
+        <w:spacing w:before="0" w:after="0"/>
+        <w:rPr>
+          <w:ins w:id="318" w:author="Abhishek Deep Nigam" w:date="2015-10-25T18:12:00Z"/>
+          <w:rFonts w:ascii="Courier New" w:hAnsi="Courier New" w:cs="Courier New"/>
+          <w:sz w:val="21"/>
+        </w:rPr>
+        <w:pPrChange w:id="319" w:author="Abhishek Deep Nigam" w:date="2015-10-25T18:12:00Z">
+          <w:pPr>
+            <w:pStyle w:val="Heading3"/>
+          </w:pPr>
+        </w:pPrChange>
+      </w:pPr>
+      <w:ins w:id="320" w:author="Abhishek Deep Nigam" w:date="2015-10-25T18:12:00Z">
+        <w:r>
+          <w:rPr>
+            <w:rFonts w:ascii="Courier New" w:hAnsi="Courier New" w:cs="Courier New"/>
+            <w:sz w:val="21"/>
+          </w:rPr>
+          <w:t>(Found result: ASULPIE)</w:t>
+        </w:r>
+      </w:ins>
+    </w:p>
+    <w:p>
+      <w:pPr>
+        <w:spacing w:before="0" w:after="0"/>
+        <w:rPr>
+          <w:ins w:id="321" w:author="Abhishek Deep Nigam" w:date="2015-10-25T18:12:00Z"/>
+          <w:rFonts w:ascii="Courier New" w:hAnsi="Courier New" w:cs="Courier New"/>
+          <w:b/>
+          <w:sz w:val="21"/>
+          <w:rPrChange w:id="322" w:author="Abhishek Deep Nigam" w:date="2015-10-25T18:13:00Z">
+            <w:rPr>
+              <w:ins w:id="323" w:author="Abhishek Deep Nigam" w:date="2015-10-25T18:12:00Z"/>
+              <w:rFonts w:ascii="Courier New" w:hAnsi="Courier New" w:cs="Courier New"/>
+              <w:sz w:val="21"/>
+            </w:rPr>
+          </w:rPrChange>
+        </w:rPr>
+        <w:pPrChange w:id="324" w:author="Abhishek Deep Nigam" w:date="2015-10-25T18:12:00Z">
+          <w:pPr/>
+        </w:pPrChange>
+      </w:pPr>
+      <w:ins w:id="325" w:author="Abhishek Deep Nigam" w:date="2015-10-25T18:12:00Z">
+        <w:r>
+          <w:rPr>
+            <w:rFonts w:ascii="Courier New" w:hAnsi="Courier New" w:cs="Courier New"/>
+            <w:b/>
+            <w:sz w:val="21"/>
+            <w:rPrChange w:id="326" w:author="Abhishek Deep Nigam" w:date="2015-10-25T18:13:00Z">
+              <w:rPr>
+                <w:rFonts w:ascii="Courier New" w:hAnsi="Courier New" w:cs="Courier New"/>
+                <w:sz w:val="21"/>
+              </w:rPr>
+            </w:rPrChange>
+          </w:rPr>
+          <w:t>Puzzle 4 - Word</w:t>
+        </w:r>
+      </w:ins>
+    </w:p>
+    <w:p>
+      <w:pPr>
+        <w:spacing w:before="0" w:after="0"/>
+        <w:rPr>
+          <w:ins w:id="327" w:author="Abhishek Deep Nigam" w:date="2015-10-25T18:12:00Z"/>
+          <w:rFonts w:ascii="Courier New" w:hAnsi="Courier New" w:cs="Courier New"/>
+          <w:sz w:val="21"/>
+        </w:rPr>
+        <w:pPrChange w:id="328" w:author="Abhishek Deep Nigam" w:date="2015-10-25T18:12:00Z">
+          <w:pPr/>
+        </w:pPrChange>
+      </w:pPr>
+      <w:ins w:id="329" w:author="Abhishek Deep Nigam" w:date="2015-10-25T18:12:00Z">
+        <w:r>
+          <w:rPr>
+            <w:rFonts w:ascii="Courier New" w:hAnsi="Courier New" w:cs="Courier New"/>
+            <w:sz w:val="21"/>
+          </w:rPr>
+          <w:t>(Found result: HEDITYRE)</w:t>
+        </w:r>
+      </w:ins>
+    </w:p>
+    <w:p>
+      <w:pPr>
+        <w:spacing w:before="0" w:after="0"/>
+        <w:rPr>
+          <w:ins w:id="330" w:author="Abhishek Deep Nigam" w:date="2015-10-25T18:12:00Z"/>
+          <w:rFonts w:ascii="Courier New" w:hAnsi="Courier New" w:cs="Courier New"/>
+          <w:sz w:val="21"/>
+        </w:rPr>
+        <w:pPrChange w:id="331" w:author="Abhishek Deep Nigam" w:date="2015-10-25T18:12:00Z">
+          <w:pPr/>
+        </w:pPrChange>
+      </w:pPr>
+      <w:ins w:id="332" w:author="Abhishek Deep Nigam" w:date="2015-10-25T18:12:00Z">
+        <w:r>
+          <w:rPr>
+            <w:rFonts w:ascii="Courier New" w:hAnsi="Courier New" w:cs="Courier New"/>
+            <w:sz w:val="21"/>
+          </w:rPr>
+          <w:t>(Found result: HELITYRE)</w:t>
+        </w:r>
+      </w:ins>
+    </w:p>
+    <w:p>
+      <w:pPr>
+        <w:spacing w:before="0" w:after="0"/>
+        <w:rPr>
+          <w:ins w:id="333" w:author="Abhishek Deep Nigam" w:date="2015-10-25T18:12:00Z"/>
+          <w:rFonts w:ascii="Courier New" w:hAnsi="Courier New" w:cs="Courier New"/>
+          <w:sz w:val="21"/>
+        </w:rPr>
+        <w:pPrChange w:id="334" w:author="Abhishek Deep Nigam" w:date="2015-10-25T18:12:00Z">
+          <w:pPr>
+            <w:pStyle w:val="Heading3"/>
+          </w:pPr>
+        </w:pPrChange>
+      </w:pPr>
+      <w:ins w:id="335" w:author="Abhishek Deep Nigam" w:date="2015-10-25T18:12:00Z">
+        <w:r>
+          <w:rPr>
+            <w:rFonts w:ascii="Courier New" w:hAnsi="Courier New" w:cs="Courier New"/>
+            <w:sz w:val="21"/>
+          </w:rPr>
+          <w:t>(Found result: HETITYRE)</w:t>
+        </w:r>
+      </w:ins>
+    </w:p>
+    <w:p>
+      <w:pPr>
+        <w:spacing w:before="0" w:after="0"/>
+        <w:rPr>
+          <w:ins w:id="336" w:author="Abhishek Deep Nigam" w:date="2015-10-25T18:12:00Z"/>
+          <w:rFonts w:ascii="Courier New" w:hAnsi="Courier New" w:cs="Courier New"/>
+          <w:b/>
+          <w:sz w:val="21"/>
+          <w:rPrChange w:id="337" w:author="Abhishek Deep Nigam" w:date="2015-10-25T18:13:00Z">
+            <w:rPr>
+              <w:ins w:id="338" w:author="Abhishek Deep Nigam" w:date="2015-10-25T18:12:00Z"/>
+              <w:rFonts w:ascii="Courier New" w:hAnsi="Courier New" w:cs="Courier New"/>
+              <w:sz w:val="21"/>
+            </w:rPr>
+          </w:rPrChange>
+        </w:rPr>
+        <w:pPrChange w:id="339" w:author="Abhishek Deep Nigam" w:date="2015-10-25T18:12:00Z">
+          <w:pPr/>
+        </w:pPrChange>
+      </w:pPr>
+      <w:ins w:id="340" w:author="Abhishek Deep Nigam" w:date="2015-10-25T18:12:00Z">
+        <w:r>
+          <w:rPr>
+            <w:rFonts w:ascii="Courier New" w:hAnsi="Courier New" w:cs="Courier New"/>
+            <w:b/>
+            <w:sz w:val="21"/>
+            <w:rPrChange w:id="341" w:author="Abhishek Deep Nigam" w:date="2015-10-25T18:13:00Z">
+              <w:rPr>
+                <w:rFonts w:ascii="Courier New" w:hAnsi="Courier New" w:cs="Courier New"/>
+                <w:sz w:val="21"/>
+              </w:rPr>
+            </w:rPrChange>
+          </w:rPr>
+          <w:t>Puzzle 5 - Word</w:t>
+        </w:r>
+      </w:ins>
+    </w:p>
+    <w:p>
+      <w:pPr>
+        <w:spacing w:before="0" w:after="0"/>
+        <w:rPr>
+          <w:ins w:id="342" w:author="Abhishek Deep Nigam" w:date="2015-10-25T18:12:00Z"/>
+          <w:rFonts w:ascii="Courier New" w:hAnsi="Courier New" w:cs="Courier New"/>
+          <w:sz w:val="21"/>
+        </w:rPr>
+        <w:pPrChange w:id="343" w:author="Abhishek Deep Nigam" w:date="2015-10-25T18:12:00Z">
+          <w:pPr/>
+        </w:pPrChange>
+      </w:pPr>
+      <w:ins w:id="344" w:author="Abhishek Deep Nigam" w:date="2015-10-25T18:12:00Z">
+        <w:r>
+          <w:rPr>
+            <w:rFonts w:ascii="Courier New" w:hAnsi="Courier New" w:cs="Courier New"/>
+            <w:sz w:val="21"/>
+          </w:rPr>
+          <w:t>(Found result: IHTTNOIEN)</w:t>
+        </w:r>
+      </w:ins>
+    </w:p>
+    <w:p>
+      <w:pPr>
+        <w:spacing w:before="0" w:after="0"/>
+        <w:rPr>
+          <w:ins w:id="345" w:author="Abhishek Deep Nigam" w:date="2015-10-25T18:12:00Z"/>
+          <w:rFonts w:ascii="Courier New" w:hAnsi="Courier New" w:cs="Courier New"/>
+          <w:sz w:val="21"/>
+        </w:rPr>
+        <w:pPrChange w:id="346" w:author="Abhishek Deep Nigam" w:date="2015-10-25T18:12:00Z">
+          <w:pPr/>
+        </w:pPrChange>
+      </w:pPr>
+      <w:ins w:id="347" w:author="Abhishek Deep Nigam" w:date="2015-10-25T18:12:00Z">
+        <w:r>
+          <w:rPr>
+            <w:rFonts w:ascii="Courier New" w:hAnsi="Courier New" w:cs="Courier New"/>
+            <w:sz w:val="21"/>
+          </w:rPr>
+          <w:t>(Found result: THTTNOIEN)</w:t>
+        </w:r>
+      </w:ins>
+    </w:p>
+    <w:p>
+      <w:pPr>
+        <w:spacing w:before="0" w:after="0"/>
+        <w:rPr>
+          <w:ins w:id="348" w:author="Abhishek Deep Nigam" w:date="2015-10-25T18:12:00Z"/>
+          <w:rFonts w:ascii="Courier New" w:hAnsi="Courier New" w:cs="Courier New"/>
+          <w:sz w:val="21"/>
+        </w:rPr>
+        <w:pPrChange w:id="349" w:author="Abhishek Deep Nigam" w:date="2015-10-25T18:12:00Z">
+          <w:pPr/>
+        </w:pPrChange>
+      </w:pPr>
+      <w:ins w:id="350" w:author="Abhishek Deep Nigam" w:date="2015-10-25T18:12:00Z">
+        <w:r>
+          <w:rPr>
+            <w:rFonts w:ascii="Courier New" w:hAnsi="Courier New" w:cs="Courier New"/>
+            <w:sz w:val="21"/>
+          </w:rPr>
+          <w:t>(Found result: IHTTYOIEN)</w:t>
+        </w:r>
+      </w:ins>
+    </w:p>
+    <w:p>
+      <w:pPr>
+        <w:spacing w:before="0" w:after="0"/>
+        <w:rPr>
+          <w:ins w:id="351" w:author="Abhishek Deep Nigam" w:date="2015-10-25T17:06:00Z"/>
+          <w:rFonts w:ascii="Courier New" w:hAnsi="Courier New" w:cs="Courier New"/>
+          <w:sz w:val="21"/>
+          <w:rPrChange w:id="352" w:author="Abhishek Deep Nigam" w:date="2015-10-25T18:12:00Z">
+            <w:rPr>
+              <w:ins w:id="353" w:author="Abhishek Deep Nigam" w:date="2015-10-25T17:06:00Z"/>
+            </w:rPr>
+          </w:rPrChange>
+        </w:rPr>
+        <w:pPrChange w:id="354" w:author="Abhishek Deep Nigam" w:date="2015-10-25T18:12:00Z">
+          <w:pPr>
+            <w:pStyle w:val="Heading3"/>
+          </w:pPr>
+        </w:pPrChange>
+      </w:pPr>
+      <w:ins w:id="355" w:author="Abhishek Deep Nigam" w:date="2015-10-25T18:12:00Z">
+        <w:r>
+          <w:rPr>
+            <w:rFonts w:ascii="Courier New" w:hAnsi="Courier New" w:cs="Courier New"/>
+            <w:sz w:val="21"/>
+          </w:rPr>
+          <w:t>(Found result: THTTYOIEN)</w:t>
+        </w:r>
+      </w:ins>
+    </w:p>
+    <w:p>
+      <w:pPr>
+        <w:rPr>
+          <w:ins w:id="356" w:author="Abhishek Deep Nigam" w:date="2015-10-21T23:56:00Z"/>
+          <w:rPrChange w:id="357" w:author="Abhishek Deep Nigam" w:date="2015-10-21T23:56:00Z">
+            <w:rPr>
+              <w:ins w:id="358" w:author="Abhishek Deep Nigam" w:date="2015-10-21T23:56:00Z"/>
+            </w:rPr>
+          </w:rPrChange>
+        </w:rPr>
+        <w:pPrChange w:id="359" w:author="Abhishek Deep Nigam" w:date="2015-10-25T17:04:00Z">
+          <w:pPr>
+            <w:pStyle w:val="Heading3"/>
+          </w:pPr>
+        </w:pPrChange>
+      </w:pPr>
+    </w:p>
+    <w:p>
+      <w:pPr>
+        <w:rPr>
+          <w:ins w:id="360" w:author="Abhishek Deep Nigam" w:date="2015-10-25T18:13:00Z"/>
+          <w:rFonts w:asciiTheme="majorHAnsi" w:eastAsiaTheme="majorEastAsia" w:hAnsiTheme="majorHAnsi" w:cstheme="majorBidi"/>
+          <w:color w:val="0072C6" w:themeColor="accent1"/>
+          <w:sz w:val="34"/>
+        </w:rPr>
+      </w:pPr>
+      <w:ins w:id="361" w:author="Abhishek Deep Nigam" w:date="2015-10-25T18:17:00Z">
+        <w:r>
+          <w:t>An interesting design decision we made with this portion of the problem is that we did not tie the code down to each category being mapped to three letters</w:t>
+        </w:r>
+      </w:ins>
+      <w:ins w:id="362" w:author="Abhishek Deep Nigam" w:date="2015-10-25T18:18:00Z">
+        <w:r>
+          <w:t xml:space="preserve"> and only three letters. Given the way we designed our solution, categories need not be symmetric in how many letters they assign. We could easily support </w:t>
+        </w:r>
+      </w:ins>
+      <w:ins w:id="363" w:author="Abhishek Deep Nigam" w:date="2015-10-25T18:19:00Z">
+        <w:r>
+          <w:t xml:space="preserve">words with more than three letters, given that we calculate lengths, rather than assigning them as three up front. Though this proves to be more work for the programmer, it increases the versatility of our code. </w:t>
+        </w:r>
+      </w:ins>
+      <w:ins w:id="364" w:author="Abhishek Deep Nigam" w:date="2015-10-25T18:20:00Z">
+        <w:r>
+          <w:t xml:space="preserve">Our code could even be run with a single puzzle where each category </w:t>
+        </w:r>
+      </w:ins>
+      <w:ins w:id="365" w:author="Abhishek Deep Nigam" w:date="2015-10-25T18:21:00Z">
+        <w:r>
+          <w:t xml:space="preserve">assigned a different number of letters. For example, the puzzle </w:t>
+        </w:r>
+        <w:r>
+          <w:lastRenderedPageBreak/>
+          <w:t xml:space="preserve">could have one category that assigned four letters, another category that assigned six, and a third category that only assigned two letters. Our code would still work on puzzles like that. This is for bonus points. </w:t>
+        </w:r>
+        <w:r>
+          <w:sym w:font="Wingdings" w:char="F04A"/>
+        </w:r>
+      </w:ins>
+      <w:ins w:id="366" w:author="Abhishek Deep Nigam" w:date="2015-10-25T18:13:00Z">
+        <w:r>
+          <w:br w:type="page"/>
+        </w:r>
+      </w:ins>
+    </w:p>
+    <w:p>
+      <w:pPr>
+        <w:pStyle w:val="Heading3"/>
+        <w:rPr>
+          <w:ins w:id="367" w:author="Abhishek Deep Nigam" w:date="2015-10-21T23:55:00Z"/>
+        </w:rPr>
+      </w:pPr>
+      <w:ins w:id="368" w:author="Abhishek Deep Nigam" w:date="2015-10-21T23:56:00Z">
+        <w:r>
+          <w:lastRenderedPageBreak/>
           <w:t>1.2 Map Coloring (For Bonus Points)</w:t>
         </w:r>
       </w:ins>
-      <w:bookmarkStart w:id="14" w:name="_GoBack"/>
-      <w:bookmarkEnd w:id="14"/>
+    </w:p>
+    <w:p>
+      <w:pPr>
+        <w:rPr>
+          <w:ins w:id="369" w:author="Abhishek Deep Nigam" w:date="2015-10-25T18:13:00Z"/>
+          <w:rFonts w:asciiTheme="majorHAnsi" w:eastAsiaTheme="majorEastAsia" w:hAnsiTheme="majorHAnsi" w:cstheme="majorBidi"/>
+          <w:caps/>
+          <w:color w:val="0072C6" w:themeColor="accent1"/>
+          <w:spacing w:val="14"/>
+          <w:sz w:val="40"/>
+          <w:szCs w:val="26"/>
+        </w:rPr>
+      </w:pPr>
+      <w:ins w:id="370" w:author="Abhishek Deep Nigam" w:date="2015-10-25T18:22:00Z">
+        <w:r>
+          <w:t xml:space="preserve">Though we are three unit students, we chose to implement the Map Coloring problem for bonus points. </w:t>
+        </w:r>
+      </w:ins>
+      <w:bookmarkStart w:id="371" w:name="_GoBack"/>
+      <w:bookmarkEnd w:id="371"/>
+      <w:ins w:id="372" w:author="Abhishek Deep Nigam" w:date="2015-10-25T18:13:00Z">
+        <w:r>
+          <w:br w:type="page"/>
+        </w:r>
+      </w:ins>
     </w:p>
     <w:p>
       <w:pPr>
@@ -103,9 +2404,9 @@
         </w:numPr>
         <w:ind w:left="936"/>
         <w:rPr>
-          <w:del w:id="15" w:author="Abhishek Deep Nigam" w:date="2015-10-21T23:55:00Z"/>
-        </w:rPr>
-        <w:pPrChange w:id="16" w:author="Abhishek Deep Nigam" w:date="2015-10-21T23:55:00Z">
+          <w:del w:id="373" w:author="Abhishek Deep Nigam" w:date="2015-10-21T23:55:00Z"/>
+        </w:rPr>
+        <w:pPrChange w:id="374" w:author="Abhishek Deep Nigam" w:date="2015-10-21T23:55:00Z">
           <w:pPr>
             <w:pStyle w:val="ListBullet"/>
           </w:pPr>
@@ -116,48 +2417,35 @@
       <w:pPr>
         <w:pStyle w:val="Heading2"/>
         <w:rPr>
-          <w:ins w:id="17" w:author="Abhishek Deep Nigam" w:date="2015-10-21T23:56:00Z"/>
-        </w:rPr>
-        <w:pPrChange w:id="18" w:author="Abhishek Deep Nigam" w:date="2015-10-21T23:56:00Z">
+          <w:ins w:id="375" w:author="Abhishek Deep Nigam" w:date="2015-10-21T23:56:00Z"/>
+        </w:rPr>
+      </w:pPr>
+      <w:ins w:id="376" w:author="Abhishek Deep Nigam" w:date="2015-10-21T23:56:00Z">
+        <w:r>
+          <w:t>Part 2: War Game</w:t>
+        </w:r>
+      </w:ins>
+    </w:p>
+    <w:p>
+      <w:pPr>
+        <w:pStyle w:val="Heading3"/>
+        <w:rPr>
+          <w:ins w:id="377" w:author="Abhishek Deep Nigam" w:date="2015-10-21T23:56:00Z"/>
+          <w:rPrChange w:id="378" w:author="Abhishek Deep Nigam" w:date="2015-10-21T23:56:00Z">
+            <w:rPr>
+              <w:ins w:id="379" w:author="Abhishek Deep Nigam" w:date="2015-10-21T23:56:00Z"/>
+            </w:rPr>
+          </w:rPrChange>
+        </w:rPr>
+        <w:pPrChange w:id="380" w:author="Abhishek Deep Nigam" w:date="2015-10-21T23:57:00Z">
           <w:pPr>
             <w:pStyle w:val="Heading2"/>
           </w:pPr>
         </w:pPrChange>
       </w:pPr>
-      <w:ins w:id="19" w:author="Abhishek Deep Nigam" w:date="2015-10-21T23:56:00Z">
-        <w:r>
-          <w:t>Part 2: War Game</w:t>
-        </w:r>
-      </w:ins>
-    </w:p>
-    <w:p>
-      <w:pPr>
-        <w:pStyle w:val="Heading3"/>
-        <w:rPr>
-          <w:ins w:id="20" w:author="Abhishek Deep Nigam" w:date="2015-10-21T23:56:00Z"/>
-          <w:rPrChange w:id="21" w:author="Abhishek Deep Nigam" w:date="2015-10-21T23:56:00Z">
-            <w:rPr>
-              <w:ins w:id="22" w:author="Abhishek Deep Nigam" w:date="2015-10-21T23:56:00Z"/>
-            </w:rPr>
-          </w:rPrChange>
-        </w:rPr>
-        <w:pPrChange w:id="23" w:author="Abhishek Deep Nigam" w:date="2015-10-21T23:57:00Z">
-          <w:pPr>
-            <w:pStyle w:val="Heading2"/>
-          </w:pPr>
-        </w:pPrChange>
-      </w:pPr>
-      <w:ins w:id="24" w:author="Abhishek Deep Nigam" w:date="2015-10-21T23:57:00Z">
-        <w:r>
-          <w:t xml:space="preserve">2.1 </w:t>
-        </w:r>
-        <w:proofErr w:type="spellStart"/>
-        <w:r>
-          <w:t>Minimax</w:t>
-        </w:r>
-        <w:proofErr w:type="spellEnd"/>
-        <w:r>
-          <w:t xml:space="preserve"> and Alpha-Beta Agents</w:t>
+      <w:ins w:id="381" w:author="Abhishek Deep Nigam" w:date="2015-10-21T23:57:00Z">
+        <w:r>
+          <w:t>2.1 Minimax and Alpha-Beta Agents</w:t>
         </w:r>
       </w:ins>
     </w:p>
@@ -165,9 +2453,9 @@
       <w:pPr>
         <w:ind w:left="936" w:hanging="360"/>
         <w:rPr>
-          <w:del w:id="25" w:author="Abhishek Deep Nigam" w:date="2015-10-21T23:55:00Z"/>
-        </w:rPr>
-        <w:pPrChange w:id="26" w:author="Abhishek Deep Nigam" w:date="2015-10-21T23:55:00Z">
+          <w:del w:id="382" w:author="Abhishek Deep Nigam" w:date="2015-10-21T23:55:00Z"/>
+        </w:rPr>
+        <w:pPrChange w:id="383" w:author="Abhishek Deep Nigam" w:date="2015-10-21T23:55:00Z">
           <w:pPr/>
         </w:pPrChange>
       </w:pPr>
@@ -177,9 +2465,9 @@
         <w:pStyle w:val="Quote"/>
         <w:ind w:left="936"/>
         <w:rPr>
-          <w:del w:id="27" w:author="Abhishek Deep Nigam" w:date="2015-10-21T23:55:00Z"/>
-        </w:rPr>
-        <w:pPrChange w:id="28" w:author="Abhishek Deep Nigam" w:date="2015-10-21T23:55:00Z">
+          <w:del w:id="384" w:author="Abhishek Deep Nigam" w:date="2015-10-21T23:55:00Z"/>
+        </w:rPr>
+        <w:pPrChange w:id="385" w:author="Abhishek Deep Nigam" w:date="2015-10-21T23:55:00Z">
           <w:pPr>
             <w:pStyle w:val="Quote"/>
           </w:pPr>
@@ -190,9 +2478,9 @@
       <w:pPr>
         <w:ind w:left="936"/>
         <w:rPr>
-          <w:del w:id="29" w:author="Abhishek Deep Nigam" w:date="2015-10-21T23:55:00Z"/>
-        </w:rPr>
-        <w:pPrChange w:id="30" w:author="Abhishek Deep Nigam" w:date="2015-10-21T23:55:00Z">
+          <w:del w:id="386" w:author="Abhishek Deep Nigam" w:date="2015-10-21T23:55:00Z"/>
+        </w:rPr>
+        <w:pPrChange w:id="387" w:author="Abhishek Deep Nigam" w:date="2015-10-21T23:55:00Z">
           <w:pPr/>
         </w:pPrChange>
       </w:pPr>
@@ -205,7 +2493,7 @@
           <w:numId w:val="0"/>
         </w:numPr>
         <w:ind w:left="936"/>
-        <w:pPrChange w:id="31" w:author="Abhishek Deep Nigam" w:date="2015-10-21T23:55:00Z">
+        <w:pPrChange w:id="388" w:author="Abhishek Deep Nigam" w:date="2015-10-21T23:55:00Z">
           <w:pPr>
             <w:pStyle w:val="ListBullet"/>
           </w:pPr>
@@ -213,9 +2501,9 @@
       </w:pPr>
     </w:p>
     <w:sectPr>
-      <w:footerReference w:type="default" r:id="rId7"/>
-      <w:headerReference w:type="first" r:id="rId8"/>
-      <w:footerReference w:type="first" r:id="rId9"/>
+      <w:footerReference w:type="default" r:id="rId8"/>
+      <w:headerReference w:type="first" r:id="rId9"/>
+      <w:footerReference w:type="first" r:id="rId10"/>
       <w:pgSz w:w="12240" w:h="15840"/>
       <w:pgMar w:top="1901" w:right="1008" w:bottom="1440" w:left="1008" w:header="720" w:footer="432" w:gutter="0"/>
       <w:cols w:space="720"/>
@@ -286,7 +2574,7 @@
           <w:rPr>
             <w:noProof/>
           </w:rPr>
-          <w:t>2</w:t>
+          <w:t>7</w:t>
         </w:r>
         <w:r>
           <w:rPr>
@@ -307,11 +2595,11 @@
       <w:pStyle w:val="Footer"/>
       <w:framePr w:wrap="none" w:vAnchor="text" w:hAnchor="margin" w:y="1"/>
       <w:rPr>
-        <w:ins w:id="32" w:author="Abhishek Deep Nigam" w:date="2015-10-21T23:53:00Z"/>
+        <w:ins w:id="389" w:author="Abhishek Deep Nigam" w:date="2015-10-21T23:53:00Z"/>
         <w:rStyle w:val="PageNumber"/>
       </w:rPr>
     </w:pPr>
-    <w:ins w:id="33" w:author="Abhishek Deep Nigam" w:date="2015-10-21T23:53:00Z">
+    <w:ins w:id="390" w:author="Abhishek Deep Nigam" w:date="2015-10-21T23:53:00Z">
       <w:r>
         <w:rPr>
           <w:rStyle w:val="PageNumber"/>
@@ -338,7 +2626,7 @@
       </w:rPr>
       <w:t>1</w:t>
     </w:r>
-    <w:ins w:id="34" w:author="Abhishek Deep Nigam" w:date="2015-10-21T23:53:00Z">
+    <w:ins w:id="391" w:author="Abhishek Deep Nigam" w:date="2015-10-21T23:53:00Z">
       <w:r>
         <w:rPr>
           <w:rStyle w:val="PageNumber"/>
@@ -352,13 +2640,13 @@
       <w:pStyle w:val="Footer"/>
       <w:ind w:firstLine="360"/>
       <w:jc w:val="center"/>
-      <w:pPrChange w:id="35" w:author="Abhishek Deep Nigam" w:date="2015-10-21T23:53:00Z">
+      <w:pPrChange w:id="392" w:author="Abhishek Deep Nigam" w:date="2015-10-21T23:53:00Z">
         <w:pPr>
           <w:pStyle w:val="Footer"/>
         </w:pPr>
       </w:pPrChange>
     </w:pPr>
-    <w:ins w:id="36" w:author="Abhishek Deep Nigam" w:date="2015-10-21T23:53:00Z">
+    <w:ins w:id="393" w:author="Abhishek Deep Nigam" w:date="2015-10-21T23:53:00Z">
       <w:r>
         <w:t>University of Illinois at Urbana-Champaign</w:t>
       </w:r>
@@ -402,15 +2690,7 @@
       <w:jc w:val="right"/>
     </w:pPr>
     <w:r>
-      <w:t xml:space="preserve">Jakub </w:t>
-    </w:r>
-    <w:proofErr w:type="spellStart"/>
-    <w:r>
-      <w:t>Klapacz</w:t>
-    </w:r>
-    <w:proofErr w:type="spellEnd"/>
-    <w:r>
-      <w:t xml:space="preserve"> – jklapac2 (3 units)</w:t>
+      <w:t>Jakub Klapacz – jklapac2 (3 units)</w:t>
     </w:r>
   </w:p>
   <w:p>
@@ -561,6 +2841,119 @@
     </w:lvl>
   </w:abstractNum>
   <w:abstractNum w:abstractNumId="3">
+    <w:nsid w:val="2A9728DE"/>
+    <w:multiLevelType w:val="hybridMultilevel"/>
+    <w:tmpl w:val="F968A454"/>
+    <w:lvl w:ilvl="0" w:tplc="04090001">
+      <w:start w:val="1"/>
+      <w:numFmt w:val="bullet"/>
+      <w:lvlText w:val=""/>
+      <w:lvlJc w:val="left"/>
+      <w:pPr>
+        <w:ind w:left="720" w:hanging="360"/>
+      </w:pPr>
+      <w:rPr>
+        <w:rFonts w:ascii="Symbol" w:hAnsi="Symbol" w:hint="default"/>
+      </w:rPr>
+    </w:lvl>
+    <w:lvl w:ilvl="1" w:tplc="04090003">
+      <w:start w:val="1"/>
+      <w:numFmt w:val="bullet"/>
+      <w:lvlText w:val="o"/>
+      <w:lvlJc w:val="left"/>
+      <w:pPr>
+        <w:ind w:left="1440" w:hanging="360"/>
+      </w:pPr>
+      <w:rPr>
+        <w:rFonts w:ascii="Courier New" w:hAnsi="Courier New" w:cs="Courier New" w:hint="default"/>
+      </w:rPr>
+    </w:lvl>
+    <w:lvl w:ilvl="2" w:tplc="04090005" w:tentative="1">
+      <w:start w:val="1"/>
+      <w:numFmt w:val="bullet"/>
+      <w:lvlText w:val=""/>
+      <w:lvlJc w:val="left"/>
+      <w:pPr>
+        <w:ind w:left="2160" w:hanging="360"/>
+      </w:pPr>
+      <w:rPr>
+        <w:rFonts w:ascii="Wingdings" w:hAnsi="Wingdings" w:hint="default"/>
+      </w:rPr>
+    </w:lvl>
+    <w:lvl w:ilvl="3" w:tplc="04090001" w:tentative="1">
+      <w:start w:val="1"/>
+      <w:numFmt w:val="bullet"/>
+      <w:lvlText w:val=""/>
+      <w:lvlJc w:val="left"/>
+      <w:pPr>
+        <w:ind w:left="2880" w:hanging="360"/>
+      </w:pPr>
+      <w:rPr>
+        <w:rFonts w:ascii="Symbol" w:hAnsi="Symbol" w:hint="default"/>
+      </w:rPr>
+    </w:lvl>
+    <w:lvl w:ilvl="4" w:tplc="04090003" w:tentative="1">
+      <w:start w:val="1"/>
+      <w:numFmt w:val="bullet"/>
+      <w:lvlText w:val="o"/>
+      <w:lvlJc w:val="left"/>
+      <w:pPr>
+        <w:ind w:left="3600" w:hanging="360"/>
+      </w:pPr>
+      <w:rPr>
+        <w:rFonts w:ascii="Courier New" w:hAnsi="Courier New" w:cs="Courier New" w:hint="default"/>
+      </w:rPr>
+    </w:lvl>
+    <w:lvl w:ilvl="5" w:tplc="04090005" w:tentative="1">
+      <w:start w:val="1"/>
+      <w:numFmt w:val="bullet"/>
+      <w:lvlText w:val=""/>
+      <w:lvlJc w:val="left"/>
+      <w:pPr>
+        <w:ind w:left="4320" w:hanging="360"/>
+      </w:pPr>
+      <w:rPr>
+        <w:rFonts w:ascii="Wingdings" w:hAnsi="Wingdings" w:hint="default"/>
+      </w:rPr>
+    </w:lvl>
+    <w:lvl w:ilvl="6" w:tplc="04090001" w:tentative="1">
+      <w:start w:val="1"/>
+      <w:numFmt w:val="bullet"/>
+      <w:lvlText w:val=""/>
+      <w:lvlJc w:val="left"/>
+      <w:pPr>
+        <w:ind w:left="5040" w:hanging="360"/>
+      </w:pPr>
+      <w:rPr>
+        <w:rFonts w:ascii="Symbol" w:hAnsi="Symbol" w:hint="default"/>
+      </w:rPr>
+    </w:lvl>
+    <w:lvl w:ilvl="7" w:tplc="04090003" w:tentative="1">
+      <w:start w:val="1"/>
+      <w:numFmt w:val="bullet"/>
+      <w:lvlText w:val="o"/>
+      <w:lvlJc w:val="left"/>
+      <w:pPr>
+        <w:ind w:left="5760" w:hanging="360"/>
+      </w:pPr>
+      <w:rPr>
+        <w:rFonts w:ascii="Courier New" w:hAnsi="Courier New" w:cs="Courier New" w:hint="default"/>
+      </w:rPr>
+    </w:lvl>
+    <w:lvl w:ilvl="8" w:tplc="04090005" w:tentative="1">
+      <w:start w:val="1"/>
+      <w:numFmt w:val="bullet"/>
+      <w:lvlText w:val=""/>
+      <w:lvlJc w:val="left"/>
+      <w:pPr>
+        <w:ind w:left="6480" w:hanging="360"/>
+      </w:pPr>
+      <w:rPr>
+        <w:rFonts w:ascii="Wingdings" w:hAnsi="Wingdings" w:hint="default"/>
+      </w:rPr>
+    </w:lvl>
+  </w:abstractNum>
+  <w:abstractNum w:abstractNumId="4">
     <w:nsid w:val="2C1272CE"/>
     <w:multiLevelType w:val="hybridMultilevel"/>
     <w:tmpl w:val="346EC5CE"/>
@@ -676,7 +3069,7 @@
       </w:rPr>
     </w:lvl>
   </w:abstractNum>
-  <w:abstractNum w:abstractNumId="4">
+  <w:abstractNum w:abstractNumId="5">
     <w:nsid w:val="2C836103"/>
     <w:multiLevelType w:val="hybridMultilevel"/>
     <w:tmpl w:val="1BB41C72"/>
@@ -792,7 +3185,7 @@
       </w:rPr>
     </w:lvl>
   </w:abstractNum>
-  <w:abstractNum w:abstractNumId="5">
+  <w:abstractNum w:abstractNumId="6">
     <w:nsid w:val="39CA2A5B"/>
     <w:multiLevelType w:val="hybridMultilevel"/>
     <w:tmpl w:val="4AD2C09E"/>
@@ -878,7 +3271,7 @@
       </w:pPr>
     </w:lvl>
   </w:abstractNum>
-  <w:abstractNum w:abstractNumId="6">
+  <w:abstractNum w:abstractNumId="7">
     <w:nsid w:val="43EE43B7"/>
     <w:multiLevelType w:val="hybridMultilevel"/>
     <w:tmpl w:val="075C9506"/>
@@ -994,7 +3387,7 @@
       </w:rPr>
     </w:lvl>
   </w:abstractNum>
-  <w:abstractNum w:abstractNumId="7">
+  <w:abstractNum w:abstractNumId="8">
     <w:nsid w:val="55AA17BD"/>
     <w:multiLevelType w:val="multilevel"/>
     <w:tmpl w:val="C916D310"/>
@@ -1107,7 +3500,233 @@
       </w:rPr>
     </w:lvl>
   </w:abstractNum>
-  <w:abstractNum w:abstractNumId="8">
+  <w:abstractNum w:abstractNumId="9">
+    <w:nsid w:val="67282EDB"/>
+    <w:multiLevelType w:val="hybridMultilevel"/>
+    <w:tmpl w:val="A8DEDAF4"/>
+    <w:lvl w:ilvl="0" w:tplc="04090001">
+      <w:start w:val="1"/>
+      <w:numFmt w:val="bullet"/>
+      <w:lvlText w:val=""/>
+      <w:lvlJc w:val="left"/>
+      <w:pPr>
+        <w:ind w:left="720" w:hanging="360"/>
+      </w:pPr>
+      <w:rPr>
+        <w:rFonts w:ascii="Symbol" w:hAnsi="Symbol" w:hint="default"/>
+      </w:rPr>
+    </w:lvl>
+    <w:lvl w:ilvl="1" w:tplc="04090003">
+      <w:start w:val="1"/>
+      <w:numFmt w:val="bullet"/>
+      <w:lvlText w:val="o"/>
+      <w:lvlJc w:val="left"/>
+      <w:pPr>
+        <w:ind w:left="1440" w:hanging="360"/>
+      </w:pPr>
+      <w:rPr>
+        <w:rFonts w:ascii="Courier New" w:hAnsi="Courier New" w:cs="Courier New" w:hint="default"/>
+      </w:rPr>
+    </w:lvl>
+    <w:lvl w:ilvl="2" w:tplc="04090005" w:tentative="1">
+      <w:start w:val="1"/>
+      <w:numFmt w:val="bullet"/>
+      <w:lvlText w:val=""/>
+      <w:lvlJc w:val="left"/>
+      <w:pPr>
+        <w:ind w:left="2160" w:hanging="360"/>
+      </w:pPr>
+      <w:rPr>
+        <w:rFonts w:ascii="Wingdings" w:hAnsi="Wingdings" w:hint="default"/>
+      </w:rPr>
+    </w:lvl>
+    <w:lvl w:ilvl="3" w:tplc="04090001" w:tentative="1">
+      <w:start w:val="1"/>
+      <w:numFmt w:val="bullet"/>
+      <w:lvlText w:val=""/>
+      <w:lvlJc w:val="left"/>
+      <w:pPr>
+        <w:ind w:left="2880" w:hanging="360"/>
+      </w:pPr>
+      <w:rPr>
+        <w:rFonts w:ascii="Symbol" w:hAnsi="Symbol" w:hint="default"/>
+      </w:rPr>
+    </w:lvl>
+    <w:lvl w:ilvl="4" w:tplc="04090003" w:tentative="1">
+      <w:start w:val="1"/>
+      <w:numFmt w:val="bullet"/>
+      <w:lvlText w:val="o"/>
+      <w:lvlJc w:val="left"/>
+      <w:pPr>
+        <w:ind w:left="3600" w:hanging="360"/>
+      </w:pPr>
+      <w:rPr>
+        <w:rFonts w:ascii="Courier New" w:hAnsi="Courier New" w:cs="Courier New" w:hint="default"/>
+      </w:rPr>
+    </w:lvl>
+    <w:lvl w:ilvl="5" w:tplc="04090005" w:tentative="1">
+      <w:start w:val="1"/>
+      <w:numFmt w:val="bullet"/>
+      <w:lvlText w:val=""/>
+      <w:lvlJc w:val="left"/>
+      <w:pPr>
+        <w:ind w:left="4320" w:hanging="360"/>
+      </w:pPr>
+      <w:rPr>
+        <w:rFonts w:ascii="Wingdings" w:hAnsi="Wingdings" w:hint="default"/>
+      </w:rPr>
+    </w:lvl>
+    <w:lvl w:ilvl="6" w:tplc="04090001" w:tentative="1">
+      <w:start w:val="1"/>
+      <w:numFmt w:val="bullet"/>
+      <w:lvlText w:val=""/>
+      <w:lvlJc w:val="left"/>
+      <w:pPr>
+        <w:ind w:left="5040" w:hanging="360"/>
+      </w:pPr>
+      <w:rPr>
+        <w:rFonts w:ascii="Symbol" w:hAnsi="Symbol" w:hint="default"/>
+      </w:rPr>
+    </w:lvl>
+    <w:lvl w:ilvl="7" w:tplc="04090003" w:tentative="1">
+      <w:start w:val="1"/>
+      <w:numFmt w:val="bullet"/>
+      <w:lvlText w:val="o"/>
+      <w:lvlJc w:val="left"/>
+      <w:pPr>
+        <w:ind w:left="5760" w:hanging="360"/>
+      </w:pPr>
+      <w:rPr>
+        <w:rFonts w:ascii="Courier New" w:hAnsi="Courier New" w:cs="Courier New" w:hint="default"/>
+      </w:rPr>
+    </w:lvl>
+    <w:lvl w:ilvl="8" w:tplc="04090005" w:tentative="1">
+      <w:start w:val="1"/>
+      <w:numFmt w:val="bullet"/>
+      <w:lvlText w:val=""/>
+      <w:lvlJc w:val="left"/>
+      <w:pPr>
+        <w:ind w:left="6480" w:hanging="360"/>
+      </w:pPr>
+      <w:rPr>
+        <w:rFonts w:ascii="Wingdings" w:hAnsi="Wingdings" w:hint="default"/>
+      </w:rPr>
+    </w:lvl>
+  </w:abstractNum>
+  <w:abstractNum w:abstractNumId="10">
+    <w:nsid w:val="727E28C5"/>
+    <w:multiLevelType w:val="hybridMultilevel"/>
+    <w:tmpl w:val="A654765C"/>
+    <w:lvl w:ilvl="0" w:tplc="04090001">
+      <w:start w:val="1"/>
+      <w:numFmt w:val="bullet"/>
+      <w:lvlText w:val=""/>
+      <w:lvlJc w:val="left"/>
+      <w:pPr>
+        <w:ind w:left="720" w:hanging="360"/>
+      </w:pPr>
+      <w:rPr>
+        <w:rFonts w:ascii="Symbol" w:hAnsi="Symbol" w:hint="default"/>
+      </w:rPr>
+    </w:lvl>
+    <w:lvl w:ilvl="1" w:tplc="04090003" w:tentative="1">
+      <w:start w:val="1"/>
+      <w:numFmt w:val="bullet"/>
+      <w:lvlText w:val="o"/>
+      <w:lvlJc w:val="left"/>
+      <w:pPr>
+        <w:ind w:left="1440" w:hanging="360"/>
+      </w:pPr>
+      <w:rPr>
+        <w:rFonts w:ascii="Courier New" w:hAnsi="Courier New" w:cs="Courier New" w:hint="default"/>
+      </w:rPr>
+    </w:lvl>
+    <w:lvl w:ilvl="2" w:tplc="04090005" w:tentative="1">
+      <w:start w:val="1"/>
+      <w:numFmt w:val="bullet"/>
+      <w:lvlText w:val=""/>
+      <w:lvlJc w:val="left"/>
+      <w:pPr>
+        <w:ind w:left="2160" w:hanging="360"/>
+      </w:pPr>
+      <w:rPr>
+        <w:rFonts w:ascii="Wingdings" w:hAnsi="Wingdings" w:hint="default"/>
+      </w:rPr>
+    </w:lvl>
+    <w:lvl w:ilvl="3" w:tplc="04090001" w:tentative="1">
+      <w:start w:val="1"/>
+      <w:numFmt w:val="bullet"/>
+      <w:lvlText w:val=""/>
+      <w:lvlJc w:val="left"/>
+      <w:pPr>
+        <w:ind w:left="2880" w:hanging="360"/>
+      </w:pPr>
+      <w:rPr>
+        <w:rFonts w:ascii="Symbol" w:hAnsi="Symbol" w:hint="default"/>
+      </w:rPr>
+    </w:lvl>
+    <w:lvl w:ilvl="4" w:tplc="04090003" w:tentative="1">
+      <w:start w:val="1"/>
+      <w:numFmt w:val="bullet"/>
+      <w:lvlText w:val="o"/>
+      <w:lvlJc w:val="left"/>
+      <w:pPr>
+        <w:ind w:left="3600" w:hanging="360"/>
+      </w:pPr>
+      <w:rPr>
+        <w:rFonts w:ascii="Courier New" w:hAnsi="Courier New" w:cs="Courier New" w:hint="default"/>
+      </w:rPr>
+    </w:lvl>
+    <w:lvl w:ilvl="5" w:tplc="04090005" w:tentative="1">
+      <w:start w:val="1"/>
+      <w:numFmt w:val="bullet"/>
+      <w:lvlText w:val=""/>
+      <w:lvlJc w:val="left"/>
+      <w:pPr>
+        <w:ind w:left="4320" w:hanging="360"/>
+      </w:pPr>
+      <w:rPr>
+        <w:rFonts w:ascii="Wingdings" w:hAnsi="Wingdings" w:hint="default"/>
+      </w:rPr>
+    </w:lvl>
+    <w:lvl w:ilvl="6" w:tplc="04090001" w:tentative="1">
+      <w:start w:val="1"/>
+      <w:numFmt w:val="bullet"/>
+      <w:lvlText w:val=""/>
+      <w:lvlJc w:val="left"/>
+      <w:pPr>
+        <w:ind w:left="5040" w:hanging="360"/>
+      </w:pPr>
+      <w:rPr>
+        <w:rFonts w:ascii="Symbol" w:hAnsi="Symbol" w:hint="default"/>
+      </w:rPr>
+    </w:lvl>
+    <w:lvl w:ilvl="7" w:tplc="04090003" w:tentative="1">
+      <w:start w:val="1"/>
+      <w:numFmt w:val="bullet"/>
+      <w:lvlText w:val="o"/>
+      <w:lvlJc w:val="left"/>
+      <w:pPr>
+        <w:ind w:left="5760" w:hanging="360"/>
+      </w:pPr>
+      <w:rPr>
+        <w:rFonts w:ascii="Courier New" w:hAnsi="Courier New" w:cs="Courier New" w:hint="default"/>
+      </w:rPr>
+    </w:lvl>
+    <w:lvl w:ilvl="8" w:tplc="04090005" w:tentative="1">
+      <w:start w:val="1"/>
+      <w:numFmt w:val="bullet"/>
+      <w:lvlText w:val=""/>
+      <w:lvlJc w:val="left"/>
+      <w:pPr>
+        <w:ind w:left="6480" w:hanging="360"/>
+      </w:pPr>
+      <w:rPr>
+        <w:rFonts w:ascii="Wingdings" w:hAnsi="Wingdings" w:hint="default"/>
+      </w:rPr>
+    </w:lvl>
+  </w:abstractNum>
+  <w:abstractNum w:abstractNumId="11">
     <w:nsid w:val="79F61C5D"/>
     <w:multiLevelType w:val="hybridMultilevel"/>
     <w:tmpl w:val="9F4A8688"/>
@@ -1222,34 +3841,132 @@
       <w:rPr>
         <w:rFonts w:ascii="Wingdings" w:hAnsi="Wingdings" w:hint="default"/>
       </w:rPr>
+    </w:lvl>
+  </w:abstractNum>
+  <w:abstractNum w:abstractNumId="12">
+    <w:nsid w:val="7E2816F3"/>
+    <w:multiLevelType w:val="hybridMultilevel"/>
+    <w:tmpl w:val="1FC40B5A"/>
+    <w:lvl w:ilvl="0" w:tplc="0409000F">
+      <w:start w:val="1"/>
+      <w:numFmt w:val="decimal"/>
+      <w:lvlText w:val="%1."/>
+      <w:lvlJc w:val="left"/>
+      <w:pPr>
+        <w:ind w:left="720" w:hanging="360"/>
+      </w:pPr>
+    </w:lvl>
+    <w:lvl w:ilvl="1" w:tplc="04090019" w:tentative="1">
+      <w:start w:val="1"/>
+      <w:numFmt w:val="lowerLetter"/>
+      <w:lvlText w:val="%2."/>
+      <w:lvlJc w:val="left"/>
+      <w:pPr>
+        <w:ind w:left="1440" w:hanging="360"/>
+      </w:pPr>
+    </w:lvl>
+    <w:lvl w:ilvl="2" w:tplc="0409001B" w:tentative="1">
+      <w:start w:val="1"/>
+      <w:numFmt w:val="lowerRoman"/>
+      <w:lvlText w:val="%3."/>
+      <w:lvlJc w:val="right"/>
+      <w:pPr>
+        <w:ind w:left="2160" w:hanging="180"/>
+      </w:pPr>
+    </w:lvl>
+    <w:lvl w:ilvl="3" w:tplc="0409000F" w:tentative="1">
+      <w:start w:val="1"/>
+      <w:numFmt w:val="decimal"/>
+      <w:lvlText w:val="%4."/>
+      <w:lvlJc w:val="left"/>
+      <w:pPr>
+        <w:ind w:left="2880" w:hanging="360"/>
+      </w:pPr>
+    </w:lvl>
+    <w:lvl w:ilvl="4" w:tplc="04090019" w:tentative="1">
+      <w:start w:val="1"/>
+      <w:numFmt w:val="lowerLetter"/>
+      <w:lvlText w:val="%5."/>
+      <w:lvlJc w:val="left"/>
+      <w:pPr>
+        <w:ind w:left="3600" w:hanging="360"/>
+      </w:pPr>
+    </w:lvl>
+    <w:lvl w:ilvl="5" w:tplc="0409001B" w:tentative="1">
+      <w:start w:val="1"/>
+      <w:numFmt w:val="lowerRoman"/>
+      <w:lvlText w:val="%6."/>
+      <w:lvlJc w:val="right"/>
+      <w:pPr>
+        <w:ind w:left="4320" w:hanging="180"/>
+      </w:pPr>
+    </w:lvl>
+    <w:lvl w:ilvl="6" w:tplc="0409000F" w:tentative="1">
+      <w:start w:val="1"/>
+      <w:numFmt w:val="decimal"/>
+      <w:lvlText w:val="%7."/>
+      <w:lvlJc w:val="left"/>
+      <w:pPr>
+        <w:ind w:left="5040" w:hanging="360"/>
+      </w:pPr>
+    </w:lvl>
+    <w:lvl w:ilvl="7" w:tplc="04090019" w:tentative="1">
+      <w:start w:val="1"/>
+      <w:numFmt w:val="lowerLetter"/>
+      <w:lvlText w:val="%8."/>
+      <w:lvlJc w:val="left"/>
+      <w:pPr>
+        <w:ind w:left="5760" w:hanging="360"/>
+      </w:pPr>
+    </w:lvl>
+    <w:lvl w:ilvl="8" w:tplc="0409001B" w:tentative="1">
+      <w:start w:val="1"/>
+      <w:numFmt w:val="lowerRoman"/>
+      <w:lvlText w:val="%9."/>
+      <w:lvlJc w:val="right"/>
+      <w:pPr>
+        <w:ind w:left="6480" w:hanging="180"/>
+      </w:pPr>
     </w:lvl>
   </w:abstractNum>
   <w:num w:numId="1">
     <w:abstractNumId w:val="1"/>
   </w:num>
   <w:num w:numId="2">
-    <w:abstractNumId w:val="3"/>
+    <w:abstractNumId w:val="4"/>
   </w:num>
   <w:num w:numId="3">
     <w:abstractNumId w:val="0"/>
   </w:num>
   <w:num w:numId="4">
+    <w:abstractNumId w:val="6"/>
+  </w:num>
+  <w:num w:numId="5">
     <w:abstractNumId w:val="5"/>
   </w:num>
-  <w:num w:numId="5">
-    <w:abstractNumId w:val="4"/>
-  </w:num>
   <w:num w:numId="6">
-    <w:abstractNumId w:val="6"/>
+    <w:abstractNumId w:val="7"/>
   </w:num>
   <w:num w:numId="7">
     <w:abstractNumId w:val="2"/>
   </w:num>
   <w:num w:numId="8">
+    <w:abstractNumId w:val="11"/>
+  </w:num>
+  <w:num w:numId="9">
     <w:abstractNumId w:val="8"/>
   </w:num>
-  <w:num w:numId="9">
-    <w:abstractNumId w:val="7"/>
+  <w:num w:numId="10">
+    <w:abstractNumId w:val="9"/>
+  </w:num>
+  <w:num w:numId="11">
+    <w:abstractNumId w:val="12"/>
+  </w:num>
+  <w:num w:numId="12">
+    <w:abstractNumId w:val="10"/>
+  </w:num>
+  <w:num w:numId="13">
+    <w:abstractNumId w:val="3"/>
   </w:num>
 </w:numbering>
 </file>
@@ -2563,718 +5280,6 @@
 </w:styles>
 </file>
 
-<file path=word/glossary/document.xml><?xml version="1.0" encoding="utf-8"?>
-<w:glossaryDocument xmlns:wpc="http://schemas.microsoft.com/office/word/2010/wordprocessingCanvas" xmlns:mo="http://schemas.microsoft.com/office/mac/office/2008/main" xmlns:mc="http://schemas.openxmlformats.org/markup-compatibility/2006" xmlns:mv="urn:schemas-microsoft-com:mac:vml" xmlns:o="urn:schemas-microsoft-com:office:office" xmlns:r="http://schemas.openxmlformats.org/officeDocument/2006/relationships" xmlns:m="http://schemas.openxmlformats.org/officeDocument/2006/math" xmlns:v="urn:schemas-microsoft-com:vml" xmlns:wp14="http://schemas.microsoft.com/office/word/2010/wordprocessingDrawing" xmlns:wp="http://schemas.openxmlformats.org/drawingml/2006/wordprocessingDrawing" xmlns:w10="urn:schemas-microsoft-com:office:word" xmlns:w="http://schemas.openxmlformats.org/wordprocessingml/2006/main" xmlns:w14="http://schemas.microsoft.com/office/word/2010/wordml" xmlns:w15="http://schemas.microsoft.com/office/word/2012/wordml" xmlns:wpg="http://schemas.microsoft.com/office/word/2010/wordprocessingGroup" xmlns:wpi="http://schemas.microsoft.com/office/word/2010/wordprocessingInk" xmlns:wne="http://schemas.microsoft.com/office/word/2006/wordml" xmlns:wps="http://schemas.microsoft.com/office/word/2010/wordprocessingShape" mc:Ignorable="w14 w15 wp14"/>
-</file>
-
-<file path=word/glossary/fontTable.xml><?xml version="1.0" encoding="utf-8"?>
-<w:fonts xmlns:mc="http://schemas.openxmlformats.org/markup-compatibility/2006" xmlns:r="http://schemas.openxmlformats.org/officeDocument/2006/relationships" xmlns:w="http://schemas.openxmlformats.org/wordprocessingml/2006/main" xmlns:w14="http://schemas.microsoft.com/office/word/2010/wordml" xmlns:w15="http://schemas.microsoft.com/office/word/2012/wordml" mc:Ignorable="w14 w15">
-  <w:font w:name="Times New Roman">
-    <w:panose1 w:val="02020603050405020304"/>
-    <w:charset w:val="00"/>
-    <w:family w:val="auto"/>
-    <w:pitch w:val="variable"/>
-    <w:sig w:usb0="E0002AEF" w:usb1="C0007841" w:usb2="00000009" w:usb3="00000000" w:csb0="000001FF" w:csb1="00000000"/>
-  </w:font>
-  <w:font w:name="Symbol">
-    <w:panose1 w:val="00000000000000000000"/>
-    <w:charset w:val="02"/>
-    <w:family w:val="auto"/>
-    <w:pitch w:val="variable"/>
-    <w:sig w:usb0="00000000" w:usb1="10000000" w:usb2="00000000" w:usb3="00000000" w:csb0="80000000" w:csb1="00000000"/>
-  </w:font>
-  <w:font w:name="Courier New">
-    <w:panose1 w:val="02070309020205020404"/>
-    <w:charset w:val="00"/>
-    <w:family w:val="auto"/>
-    <w:pitch w:val="variable"/>
-    <w:sig w:usb0="E0002AFF" w:usb1="C0007843" w:usb2="00000009" w:usb3="00000000" w:csb0="000001FF" w:csb1="00000000"/>
-  </w:font>
-  <w:font w:name="Wingdings">
-    <w:panose1 w:val="05000000000000000000"/>
-    <w:charset w:val="02"/>
-    <w:family w:val="auto"/>
-    <w:pitch w:val="variable"/>
-    <w:sig w:usb0="00000000" w:usb1="10000000" w:usb2="00000000" w:usb3="00000000" w:csb0="80000000" w:csb1="00000000"/>
-  </w:font>
-  <w:font w:name="Arial">
-    <w:panose1 w:val="020B0604020202020204"/>
-    <w:charset w:val="00"/>
-    <w:family w:val="auto"/>
-    <w:pitch w:val="variable"/>
-    <w:sig w:usb0="E0002AFF" w:usb1="C0007843" w:usb2="00000009" w:usb3="00000000" w:csb0="000001FF" w:csb1="00000000"/>
-  </w:font>
-  <w:font w:name="Georgia">
-    <w:panose1 w:val="02040502050405020303"/>
-    <w:charset w:val="00"/>
-    <w:family w:val="auto"/>
-    <w:pitch w:val="variable"/>
-    <w:sig w:usb0="00000287" w:usb1="00000000" w:usb2="00000000" w:usb3="00000000" w:csb0="0000009F" w:csb1="00000000"/>
-  </w:font>
-  <w:font w:name="Calibri">
-    <w:panose1 w:val="020F0502020204030204"/>
-    <w:charset w:val="00"/>
-    <w:family w:val="auto"/>
-    <w:pitch w:val="variable"/>
-    <w:sig w:usb0="E00002FF" w:usb1="4000ACFF" w:usb2="00000001" w:usb3="00000000" w:csb0="0000019F" w:csb1="00000000"/>
-  </w:font>
-  <w:font w:name="Calibri Light">
-    <w:panose1 w:val="020F0302020204030204"/>
-    <w:charset w:val="00"/>
-    <w:family w:val="auto"/>
-    <w:pitch w:val="variable"/>
-    <w:sig w:usb0="A00002EF" w:usb1="4000207B" w:usb2="00000000" w:usb3="00000000" w:csb0="0000019F" w:csb1="00000000"/>
-  </w:font>
-</w:fonts>
-</file>
-
-<file path=word/glossary/numbering.xml><?xml version="1.0" encoding="utf-8"?>
-<w:numbering xmlns:wpc="http://schemas.microsoft.com/office/word/2010/wordprocessingCanvas" xmlns:mo="http://schemas.microsoft.com/office/mac/office/2008/main" xmlns:mc="http://schemas.openxmlformats.org/markup-compatibility/2006" xmlns:mv="urn:schemas-microsoft-com:mac:vml" xmlns:o="urn:schemas-microsoft-com:office:office" xmlns:r="http://schemas.openxmlformats.org/officeDocument/2006/relationships" xmlns:m="http://schemas.openxmlformats.org/officeDocument/2006/math" xmlns:v="urn:schemas-microsoft-com:vml" xmlns:wp14="http://schemas.microsoft.com/office/word/2010/wordprocessingDrawing" xmlns:wp="http://schemas.openxmlformats.org/drawingml/2006/wordprocessingDrawing" xmlns:w10="urn:schemas-microsoft-com:office:word" xmlns:w="http://schemas.openxmlformats.org/wordprocessingml/2006/main" xmlns:w14="http://schemas.microsoft.com/office/word/2010/wordml" xmlns:w15="http://schemas.microsoft.com/office/word/2012/wordml" xmlns:wpg="http://schemas.microsoft.com/office/word/2010/wordprocessingGroup" xmlns:wpi="http://schemas.microsoft.com/office/word/2010/wordprocessingInk" xmlns:wne="http://schemas.microsoft.com/office/word/2006/wordml" xmlns:wps="http://schemas.microsoft.com/office/word/2010/wordprocessingShape" mc:Ignorable="w14 w15 wp14">
-  <w:abstractNum w:abstractNumId="0">
-    <w:nsid w:val="79F61C5D"/>
-    <w:multiLevelType w:val="hybridMultilevel"/>
-    <w:tmpl w:val="9F4A8688"/>
-    <w:lvl w:ilvl="0" w:tplc="ABE84DA8">
-      <w:start w:val="1"/>
-      <w:numFmt w:val="bullet"/>
-      <w:pStyle w:val="ListBullet"/>
-      <w:lvlText w:val=""/>
-      <w:lvlJc w:val="left"/>
-      <w:pPr>
-        <w:tabs>
-          <w:tab w:val="num" w:pos="936"/>
-        </w:tabs>
-        <w:ind w:left="936" w:hanging="360"/>
-      </w:pPr>
-      <w:rPr>
-        <w:rFonts w:ascii="Symbol" w:hAnsi="Symbol" w:hint="default"/>
-      </w:rPr>
-    </w:lvl>
-    <w:lvl w:ilvl="1" w:tplc="04090003">
-      <w:start w:val="1"/>
-      <w:numFmt w:val="bullet"/>
-      <w:lvlText w:val="o"/>
-      <w:lvlJc w:val="left"/>
-      <w:pPr>
-        <w:ind w:left="1440" w:hanging="360"/>
-      </w:pPr>
-      <w:rPr>
-        <w:rFonts w:ascii="Courier New" w:hAnsi="Courier New" w:cs="Courier New" w:hint="default"/>
-      </w:rPr>
-    </w:lvl>
-    <w:lvl w:ilvl="2" w:tplc="04090005" w:tentative="1">
-      <w:start w:val="1"/>
-      <w:numFmt w:val="bullet"/>
-      <w:lvlText w:val=""/>
-      <w:lvlJc w:val="left"/>
-      <w:pPr>
-        <w:ind w:left="2160" w:hanging="360"/>
-      </w:pPr>
-      <w:rPr>
-        <w:rFonts w:ascii="Wingdings" w:hAnsi="Wingdings" w:hint="default"/>
-      </w:rPr>
-    </w:lvl>
-    <w:lvl w:ilvl="3" w:tplc="04090001" w:tentative="1">
-      <w:start w:val="1"/>
-      <w:numFmt w:val="bullet"/>
-      <w:lvlText w:val=""/>
-      <w:lvlJc w:val="left"/>
-      <w:pPr>
-        <w:ind w:left="2880" w:hanging="360"/>
-      </w:pPr>
-      <w:rPr>
-        <w:rFonts w:ascii="Symbol" w:hAnsi="Symbol" w:hint="default"/>
-      </w:rPr>
-    </w:lvl>
-    <w:lvl w:ilvl="4" w:tplc="04090003" w:tentative="1">
-      <w:start w:val="1"/>
-      <w:numFmt w:val="bullet"/>
-      <w:lvlText w:val="o"/>
-      <w:lvlJc w:val="left"/>
-      <w:pPr>
-        <w:ind w:left="3600" w:hanging="360"/>
-      </w:pPr>
-      <w:rPr>
-        <w:rFonts w:ascii="Courier New" w:hAnsi="Courier New" w:cs="Courier New" w:hint="default"/>
-      </w:rPr>
-    </w:lvl>
-    <w:lvl w:ilvl="5" w:tplc="04090005" w:tentative="1">
-      <w:start w:val="1"/>
-      <w:numFmt w:val="bullet"/>
-      <w:lvlText w:val=""/>
-      <w:lvlJc w:val="left"/>
-      <w:pPr>
-        <w:ind w:left="4320" w:hanging="360"/>
-      </w:pPr>
-      <w:rPr>
-        <w:rFonts w:ascii="Wingdings" w:hAnsi="Wingdings" w:hint="default"/>
-      </w:rPr>
-    </w:lvl>
-    <w:lvl w:ilvl="6" w:tplc="04090001" w:tentative="1">
-      <w:start w:val="1"/>
-      <w:numFmt w:val="bullet"/>
-      <w:lvlText w:val=""/>
-      <w:lvlJc w:val="left"/>
-      <w:pPr>
-        <w:ind w:left="5040" w:hanging="360"/>
-      </w:pPr>
-      <w:rPr>
-        <w:rFonts w:ascii="Symbol" w:hAnsi="Symbol" w:hint="default"/>
-      </w:rPr>
-    </w:lvl>
-    <w:lvl w:ilvl="7" w:tplc="04090003" w:tentative="1">
-      <w:start w:val="1"/>
-      <w:numFmt w:val="bullet"/>
-      <w:lvlText w:val="o"/>
-      <w:lvlJc w:val="left"/>
-      <w:pPr>
-        <w:ind w:left="5760" w:hanging="360"/>
-      </w:pPr>
-      <w:rPr>
-        <w:rFonts w:ascii="Courier New" w:hAnsi="Courier New" w:cs="Courier New" w:hint="default"/>
-      </w:rPr>
-    </w:lvl>
-    <w:lvl w:ilvl="8" w:tplc="04090005" w:tentative="1">
-      <w:start w:val="1"/>
-      <w:numFmt w:val="bullet"/>
-      <w:lvlText w:val=""/>
-      <w:lvlJc w:val="left"/>
-      <w:pPr>
-        <w:ind w:left="6480" w:hanging="360"/>
-      </w:pPr>
-      <w:rPr>
-        <w:rFonts w:ascii="Wingdings" w:hAnsi="Wingdings" w:hint="default"/>
-      </w:rPr>
-    </w:lvl>
-  </w:abstractNum>
-  <w:num w:numId="1">
-    <w:abstractNumId w:val="0"/>
-  </w:num>
-</w:numbering>
-</file>
-
-<file path=word/glossary/settings.xml><?xml version="1.0" encoding="utf-8"?>
-<w:settings xmlns:mc="http://schemas.openxmlformats.org/markup-compatibility/2006" xmlns:o="urn:schemas-microsoft-com:office:office" xmlns:r="http://schemas.openxmlformats.org/officeDocument/2006/relationships" xmlns:m="http://schemas.openxmlformats.org/officeDocument/2006/math" xmlns:v="urn:schemas-microsoft-com:vml" xmlns:w10="urn:schemas-microsoft-com:office:word" xmlns:w="http://schemas.openxmlformats.org/wordprocessingml/2006/main" xmlns:w14="http://schemas.microsoft.com/office/word/2010/wordml" xmlns:w15="http://schemas.microsoft.com/office/word/2012/wordml" xmlns:sl="http://schemas.openxmlformats.org/schemaLibrary/2006/main" mc:Ignorable="w14 w15">
-  <w:view w:val="normal"/>
-  <w:defaultTabStop w:val="720"/>
-  <w:characterSpacingControl w:val="doNotCompress"/>
-  <w:compat>
-    <w:useFELayout/>
-    <w:compatSetting w:name="compatibilityMode" w:uri="http://schemas.microsoft.com/office/word" w:val="15"/>
-    <w:compatSetting w:name="overrideTableStyleFontSizeAndJustification" w:uri="http://schemas.microsoft.com/office/word" w:val="1"/>
-    <w:compatSetting w:name="enableOpenTypeFeatures" w:uri="http://schemas.microsoft.com/office/word" w:val="1"/>
-    <w:compatSetting w:name="doNotFlipMirrorIndents" w:uri="http://schemas.microsoft.com/office/word" w:val="1"/>
-    <w:compatSetting w:name="differentiateMultirowTableHeaders" w:uri="http://schemas.microsoft.com/office/word" w:val="1"/>
-  </w:compat>
-  <w:rsids>
-    <w:rsidRoot w:val="00083B9A"/>
-    <w:rsid w:val="00083B9A"/>
-    <w:rsid w:val="00243A77"/>
-  </w:rsids>
-  <m:mathPr>
-    <m:mathFont m:val="Cambria Math"/>
-    <m:brkBin m:val="before"/>
-    <m:brkBinSub m:val="--"/>
-    <m:smallFrac m:val="0"/>
-    <m:dispDef/>
-    <m:lMargin m:val="0"/>
-    <m:rMargin m:val="0"/>
-    <m:defJc m:val="centerGroup"/>
-    <m:wrapIndent m:val="1440"/>
-    <m:intLim m:val="subSup"/>
-    <m:naryLim m:val="undOvr"/>
-  </m:mathPr>
-  <w:themeFontLang w:val="en-US"/>
-  <w:clrSchemeMapping w:bg1="light1" w:t1="dark1" w:bg2="light2" w:t2="dark2" w:accent1="accent1" w:accent2="accent2" w:accent3="accent3" w:accent4="accent4" w:accent5="accent5" w:accent6="accent6" w:hyperlink="hyperlink" w:followedHyperlink="followedHyperlink"/>
-  <w:decimalSymbol w:val="."/>
-  <w:listSeparator w:val=","/>
-  <w15:chartTrackingRefBased/>
-</w:settings>
-</file>
-
-<file path=word/glossary/styles.xml><?xml version="1.0" encoding="utf-8"?>
-<w:styles xmlns:mc="http://schemas.openxmlformats.org/markup-compatibility/2006" xmlns:r="http://schemas.openxmlformats.org/officeDocument/2006/relationships" xmlns:w="http://schemas.openxmlformats.org/wordprocessingml/2006/main" xmlns:w14="http://schemas.microsoft.com/office/word/2010/wordml" xmlns:w15="http://schemas.microsoft.com/office/word/2012/wordml" mc:Ignorable="w14 w15">
-  <w:docDefaults>
-    <w:rPrDefault>
-      <w:rPr>
-        <w:rFonts w:asciiTheme="minorHAnsi" w:eastAsiaTheme="minorEastAsia" w:hAnsiTheme="minorHAnsi" w:cstheme="minorBidi"/>
-        <w:sz w:val="24"/>
-        <w:szCs w:val="24"/>
-        <w:lang w:val="en-US" w:eastAsia="en-US" w:bidi="ar-SA"/>
-      </w:rPr>
-    </w:rPrDefault>
-    <w:pPrDefault/>
-  </w:docDefaults>
-  <w:latentStyles w:defLockedState="0" w:defUIPriority="99" w:defSemiHidden="0" w:defUnhideWhenUsed="0" w:defQFormat="0" w:count="380">
-    <w:lsdException w:name="Normal" w:uiPriority="0" w:qFormat="1"/>
-    <w:lsdException w:name="heading 1" w:uiPriority="9" w:qFormat="1"/>
-    <w:lsdException w:name="heading 2" w:semiHidden="1" w:uiPriority="9" w:unhideWhenUsed="1" w:qFormat="1"/>
-    <w:lsdException w:name="heading 3" w:semiHidden="1" w:uiPriority="9" w:unhideWhenUsed="1" w:qFormat="1"/>
-    <w:lsdException w:name="heading 4" w:semiHidden="1" w:uiPriority="9" w:unhideWhenUsed="1" w:qFormat="1"/>
-    <w:lsdException w:name="heading 5" w:semiHidden="1" w:uiPriority="9" w:unhideWhenUsed="1" w:qFormat="1"/>
-    <w:lsdException w:name="heading 6" w:semiHidden="1" w:uiPriority="9" w:unhideWhenUsed="1" w:qFormat="1"/>
-    <w:lsdException w:name="heading 7" w:semiHidden="1" w:uiPriority="9" w:unhideWhenUsed="1" w:qFormat="1"/>
-    <w:lsdException w:name="heading 8" w:semiHidden="1" w:uiPriority="9" w:unhideWhenUsed="1" w:qFormat="1"/>
-    <w:lsdException w:name="heading 9" w:semiHidden="1" w:uiPriority="9" w:unhideWhenUsed="1" w:qFormat="1"/>
-    <w:lsdException w:name="index 1" w:semiHidden="1" w:unhideWhenUsed="1"/>
-    <w:lsdException w:name="index 2" w:semiHidden="1" w:unhideWhenUsed="1"/>
-    <w:lsdException w:name="index 3" w:semiHidden="1" w:unhideWhenUsed="1"/>
-    <w:lsdException w:name="index 4" w:semiHidden="1" w:unhideWhenUsed="1"/>
-    <w:lsdException w:name="index 5" w:semiHidden="1" w:unhideWhenUsed="1"/>
-    <w:lsdException w:name="index 6" w:semiHidden="1" w:unhideWhenUsed="1"/>
-    <w:lsdException w:name="index 7" w:semiHidden="1" w:unhideWhenUsed="1"/>
-    <w:lsdException w:name="index 8" w:semiHidden="1" w:unhideWhenUsed="1"/>
-    <w:lsdException w:name="index 9" w:semiHidden="1" w:unhideWhenUsed="1"/>
-    <w:lsdException w:name="toc 1" w:semiHidden="1" w:uiPriority="39" w:unhideWhenUsed="1"/>
-    <w:lsdException w:name="toc 2" w:semiHidden="1" w:uiPriority="39" w:unhideWhenUsed="1"/>
-    <w:lsdException w:name="toc 3" w:semiHidden="1" w:uiPriority="39" w:unhideWhenUsed="1"/>
-    <w:lsdException w:name="toc 4" w:semiHidden="1" w:uiPriority="39" w:unhideWhenUsed="1"/>
-    <w:lsdException w:name="toc 5" w:semiHidden="1" w:uiPriority="39" w:unhideWhenUsed="1"/>
-    <w:lsdException w:name="toc 6" w:semiHidden="1" w:uiPriority="39" w:unhideWhenUsed="1"/>
-    <w:lsdException w:name="toc 7" w:semiHidden="1" w:uiPriority="39" w:unhideWhenUsed="1"/>
-    <w:lsdException w:name="toc 8" w:semiHidden="1" w:uiPriority="39" w:unhideWhenUsed="1"/>
-    <w:lsdException w:name="toc 9" w:semiHidden="1" w:uiPriority="39" w:unhideWhenUsed="1"/>
-    <w:lsdException w:name="Normal Indent" w:semiHidden="1" w:unhideWhenUsed="1"/>
-    <w:lsdException w:name="footnote text" w:semiHidden="1" w:unhideWhenUsed="1"/>
-    <w:lsdException w:name="annotation text" w:semiHidden="1" w:unhideWhenUsed="1"/>
-    <w:lsdException w:name="header" w:semiHidden="1" w:unhideWhenUsed="1"/>
-    <w:lsdException w:name="footer" w:semiHidden="1" w:unhideWhenUsed="1"/>
-    <w:lsdException w:name="index heading" w:semiHidden="1" w:unhideWhenUsed="1"/>
-    <w:lsdException w:name="caption" w:semiHidden="1" w:uiPriority="35" w:unhideWhenUsed="1" w:qFormat="1"/>
-    <w:lsdException w:name="table of figures" w:semiHidden="1" w:unhideWhenUsed="1"/>
-    <w:lsdException w:name="envelope address" w:semiHidden="1" w:unhideWhenUsed="1"/>
-    <w:lsdException w:name="envelope return" w:semiHidden="1" w:unhideWhenUsed="1"/>
-    <w:lsdException w:name="footnote reference" w:semiHidden="1" w:unhideWhenUsed="1"/>
-    <w:lsdException w:name="annotation reference" w:semiHidden="1" w:unhideWhenUsed="1"/>
-    <w:lsdException w:name="line number" w:semiHidden="1" w:unhideWhenUsed="1"/>
-    <w:lsdException w:name="page number" w:semiHidden="1" w:unhideWhenUsed="1"/>
-    <w:lsdException w:name="endnote reference" w:semiHidden="1" w:unhideWhenUsed="1"/>
-    <w:lsdException w:name="endnote text" w:semiHidden="1" w:unhideWhenUsed="1"/>
-    <w:lsdException w:name="table of authorities" w:semiHidden="1" w:unhideWhenUsed="1"/>
-    <w:lsdException w:name="macro" w:semiHidden="1" w:unhideWhenUsed="1"/>
-    <w:lsdException w:name="toa heading" w:semiHidden="1" w:unhideWhenUsed="1"/>
-    <w:lsdException w:name="List" w:semiHidden="1" w:unhideWhenUsed="1"/>
-    <w:lsdException w:name="List Bullet" w:semiHidden="1" w:uiPriority="31" w:unhideWhenUsed="1" w:qFormat="1"/>
-    <w:lsdException w:name="List Number" w:semiHidden="1" w:unhideWhenUsed="1"/>
-    <w:lsdException w:name="List 2" w:semiHidden="1" w:unhideWhenUsed="1"/>
-    <w:lsdException w:name="List 3" w:semiHidden="1" w:unhideWhenUsed="1"/>
-    <w:lsdException w:name="List 4" w:semiHidden="1" w:unhideWhenUsed="1"/>
-    <w:lsdException w:name="List 5" w:semiHidden="1" w:unhideWhenUsed="1"/>
-    <w:lsdException w:name="List Bullet 2" w:semiHidden="1" w:unhideWhenUsed="1"/>
-    <w:lsdException w:name="List Bullet 3" w:semiHidden="1" w:unhideWhenUsed="1"/>
-    <w:lsdException w:name="List Bullet 4" w:semiHidden="1" w:unhideWhenUsed="1"/>
-    <w:lsdException w:name="List Bullet 5" w:semiHidden="1" w:unhideWhenUsed="1"/>
-    <w:lsdException w:name="List Number 2" w:semiHidden="1" w:unhideWhenUsed="1"/>
-    <w:lsdException w:name="List Number 3" w:semiHidden="1" w:unhideWhenUsed="1"/>
-    <w:lsdException w:name="List Number 4" w:semiHidden="1" w:unhideWhenUsed="1"/>
-    <w:lsdException w:name="List Number 5" w:semiHidden="1" w:unhideWhenUsed="1"/>
-    <w:lsdException w:name="Title" w:uiPriority="10" w:qFormat="1"/>
-    <w:lsdException w:name="Closing" w:semiHidden="1" w:unhideWhenUsed="1"/>
-    <w:lsdException w:name="Signature" w:semiHidden="1" w:unhideWhenUsed="1"/>
-    <w:lsdException w:name="Default Paragraph Font" w:semiHidden="1" w:uiPriority="1" w:unhideWhenUsed="1"/>
-    <w:lsdException w:name="Body Text" w:semiHidden="1" w:unhideWhenUsed="1"/>
-    <w:lsdException w:name="Body Text Indent" w:semiHidden="1" w:unhideWhenUsed="1"/>
-    <w:lsdException w:name="List Continue" w:semiHidden="1" w:unhideWhenUsed="1"/>
-    <w:lsdException w:name="List Continue 2" w:semiHidden="1" w:unhideWhenUsed="1"/>
-    <w:lsdException w:name="List Continue 3" w:semiHidden="1" w:unhideWhenUsed="1"/>
-    <w:lsdException w:name="List Continue 4" w:semiHidden="1" w:unhideWhenUsed="1"/>
-    <w:lsdException w:name="List Continue 5" w:semiHidden="1" w:unhideWhenUsed="1"/>
-    <w:lsdException w:name="Message Header" w:semiHidden="1" w:unhideWhenUsed="1"/>
-    <w:lsdException w:name="Subtitle" w:uiPriority="11" w:qFormat="1"/>
-    <w:lsdException w:name="Salutation" w:semiHidden="1" w:unhideWhenUsed="1"/>
-    <w:lsdException w:name="Date" w:semiHidden="1" w:unhideWhenUsed="1"/>
-    <w:lsdException w:name="Body Text First Indent" w:semiHidden="1" w:unhideWhenUsed="1"/>
-    <w:lsdException w:name="Body Text First Indent 2" w:semiHidden="1" w:unhideWhenUsed="1"/>
-    <w:lsdException w:name="Note Heading" w:semiHidden="1" w:unhideWhenUsed="1"/>
-    <w:lsdException w:name="Body Text 2" w:semiHidden="1" w:unhideWhenUsed="1"/>
-    <w:lsdException w:name="Body Text 3" w:semiHidden="1" w:unhideWhenUsed="1"/>
-    <w:lsdException w:name="Body Text Indent 2" w:semiHidden="1" w:unhideWhenUsed="1"/>
-    <w:lsdException w:name="Body Text Indent 3" w:semiHidden="1" w:unhideWhenUsed="1"/>
-    <w:lsdException w:name="Block Text" w:semiHidden="1" w:unhideWhenUsed="1"/>
-    <w:lsdException w:name="Hyperlink" w:semiHidden="1" w:unhideWhenUsed="1"/>
-    <w:lsdException w:name="FollowedHyperlink" w:semiHidden="1" w:unhideWhenUsed="1"/>
-    <w:lsdException w:name="Strong" w:uiPriority="22" w:qFormat="1"/>
-    <w:lsdException w:name="Emphasis" w:uiPriority="20" w:qFormat="1"/>
-    <w:lsdException w:name="Document Map" w:semiHidden="1" w:unhideWhenUsed="1"/>
-    <w:lsdException w:name="Plain Text" w:semiHidden="1" w:unhideWhenUsed="1"/>
-    <w:lsdException w:name="E-mail Signature" w:semiHidden="1" w:unhideWhenUsed="1"/>
-    <w:lsdException w:name="HTML Top of Form" w:semiHidden="1" w:unhideWhenUsed="1"/>
-    <w:lsdException w:name="HTML Bottom of Form" w:semiHidden="1" w:unhideWhenUsed="1"/>
-    <w:lsdException w:name="Normal (Web)" w:semiHidden="1" w:unhideWhenUsed="1"/>
-    <w:lsdException w:name="HTML Acronym" w:semiHidden="1" w:unhideWhenUsed="1"/>
-    <w:lsdException w:name="HTML Address" w:semiHidden="1" w:unhideWhenUsed="1"/>
-    <w:lsdException w:name="HTML Cite" w:semiHidden="1" w:unhideWhenUsed="1"/>
-    <w:lsdException w:name="HTML Code" w:semiHidden="1" w:unhideWhenUsed="1"/>
-    <w:lsdException w:name="HTML Definition" w:semiHidden="1" w:unhideWhenUsed="1"/>
-    <w:lsdException w:name="HTML Keyboard" w:semiHidden="1" w:unhideWhenUsed="1"/>
-    <w:lsdException w:name="HTML Preformatted" w:semiHidden="1" w:unhideWhenUsed="1"/>
-    <w:lsdException w:name="HTML Sample" w:semiHidden="1" w:unhideWhenUsed="1"/>
-    <w:lsdException w:name="HTML Typewriter" w:semiHidden="1" w:unhideWhenUsed="1"/>
-    <w:lsdException w:name="HTML Variable" w:semiHidden="1" w:unhideWhenUsed="1"/>
-    <w:lsdException w:name="Normal Table" w:semiHidden="1" w:unhideWhenUsed="1"/>
-    <w:lsdException w:name="annotation subject" w:semiHidden="1" w:unhideWhenUsed="1"/>
-    <w:lsdException w:name="No List" w:semiHidden="1" w:unhideWhenUsed="1"/>
-    <w:lsdException w:name="Outline List 1" w:semiHidden="1" w:unhideWhenUsed="1"/>
-    <w:lsdException w:name="Outline List 2" w:semiHidden="1" w:unhideWhenUsed="1"/>
-    <w:lsdException w:name="Outline List 3" w:semiHidden="1" w:unhideWhenUsed="1"/>
-    <w:lsdException w:name="Table Simple 1" w:semiHidden="1" w:unhideWhenUsed="1"/>
-    <w:lsdException w:name="Table Simple 2" w:semiHidden="1" w:unhideWhenUsed="1"/>
-    <w:lsdException w:name="Table Simple 3" w:semiHidden="1" w:unhideWhenUsed="1"/>
-    <w:lsdException w:name="Table Classic 1" w:semiHidden="1" w:unhideWhenUsed="1"/>
-    <w:lsdException w:name="Table Classic 2" w:semiHidden="1" w:unhideWhenUsed="1"/>
-    <w:lsdException w:name="Table Classic 3" w:semiHidden="1" w:unhideWhenUsed="1"/>
-    <w:lsdException w:name="Table Classic 4" w:semiHidden="1" w:unhideWhenUsed="1"/>
-    <w:lsdException w:name="Table Colorful 1" w:semiHidden="1" w:unhideWhenUsed="1"/>
-    <w:lsdException w:name="Table Colorful 2" w:semiHidden="1" w:unhideWhenUsed="1"/>
-    <w:lsdException w:name="Table Colorful 3" w:semiHidden="1" w:unhideWhenUsed="1"/>
-    <w:lsdException w:name="Table Columns 1" w:semiHidden="1" w:unhideWhenUsed="1"/>
-    <w:lsdException w:name="Table Columns 2" w:semiHidden="1" w:unhideWhenUsed="1"/>
-    <w:lsdException w:name="Table Columns 3" w:semiHidden="1" w:unhideWhenUsed="1"/>
-    <w:lsdException w:name="Table Columns 4" w:semiHidden="1" w:unhideWhenUsed="1"/>
-    <w:lsdException w:name="Table Columns 5" w:semiHidden="1" w:unhideWhenUsed="1"/>
-    <w:lsdException w:name="Table Grid 1" w:semiHidden="1" w:unhideWhenUsed="1"/>
-    <w:lsdException w:name="Table Grid 2" w:semiHidden="1" w:unhideWhenUsed="1"/>
-    <w:lsdException w:name="Table Grid 3" w:semiHidden="1" w:unhideWhenUsed="1"/>
-    <w:lsdException w:name="Table Grid 4" w:semiHidden="1" w:unhideWhenUsed="1"/>
-    <w:lsdException w:name="Table Grid 5" w:semiHidden="1" w:unhideWhenUsed="1"/>
-    <w:lsdException w:name="Table Grid 6" w:semiHidden="1" w:unhideWhenUsed="1"/>
-    <w:lsdException w:name="Table Grid 7" w:semiHidden="1" w:unhideWhenUsed="1"/>
-    <w:lsdException w:name="Table Grid 8" w:semiHidden="1" w:unhideWhenUsed="1"/>
-    <w:lsdException w:name="Table List 1" w:semiHidden="1" w:unhideWhenUsed="1"/>
-    <w:lsdException w:name="Table List 2" w:semiHidden="1" w:unhideWhenUsed="1"/>
-    <w:lsdException w:name="Table List 3" w:semiHidden="1" w:unhideWhenUsed="1"/>
-    <w:lsdException w:name="Table List 4" w:semiHidden="1" w:unhideWhenUsed="1"/>
-    <w:lsdException w:name="Table List 5" w:semiHidden="1" w:unhideWhenUsed="1"/>
-    <w:lsdException w:name="Table List 6" w:semiHidden="1" w:unhideWhenUsed="1"/>
-    <w:lsdException w:name="Table List 7" w:semiHidden="1" w:unhideWhenUsed="1"/>
-    <w:lsdException w:name="Table List 8" w:semiHidden="1" w:unhideWhenUsed="1"/>
-    <w:lsdException w:name="Table 3D effects 1" w:semiHidden="1" w:unhideWhenUsed="1"/>
-    <w:lsdException w:name="Table 3D effects 2" w:semiHidden="1" w:unhideWhenUsed="1"/>
-    <w:lsdException w:name="Table 3D effects 3" w:semiHidden="1" w:unhideWhenUsed="1"/>
-    <w:lsdException w:name="Table Contemporary" w:semiHidden="1" w:unhideWhenUsed="1"/>
-    <w:lsdException w:name="Table Elegant" w:semiHidden="1" w:unhideWhenUsed="1"/>
-    <w:lsdException w:name="Table Professional" w:semiHidden="1" w:unhideWhenUsed="1"/>
-    <w:lsdException w:name="Table Subtle 1" w:semiHidden="1" w:unhideWhenUsed="1"/>
-    <w:lsdException w:name="Table Subtle 2" w:semiHidden="1" w:unhideWhenUsed="1"/>
-    <w:lsdException w:name="Table Web 1" w:semiHidden="1" w:unhideWhenUsed="1"/>
-    <w:lsdException w:name="Table Web 2" w:semiHidden="1" w:unhideWhenUsed="1"/>
-    <w:lsdException w:name="Table Web 3" w:semiHidden="1" w:unhideWhenUsed="1"/>
-    <w:lsdException w:name="Balloon Text" w:semiHidden="1" w:unhideWhenUsed="1"/>
-    <w:lsdException w:name="Table Grid" w:uiPriority="39"/>
-    <w:lsdException w:name="Table Theme" w:semiHidden="1" w:unhideWhenUsed="1"/>
-    <w:lsdException w:name="Note Level 1" w:semiHidden="1" w:unhideWhenUsed="1"/>
-    <w:lsdException w:name="Note Level 2" w:semiHidden="1" w:unhideWhenUsed="1"/>
-    <w:lsdException w:name="Note Level 3" w:semiHidden="1" w:unhideWhenUsed="1"/>
-    <w:lsdException w:name="Note Level 4" w:semiHidden="1" w:unhideWhenUsed="1"/>
-    <w:lsdException w:name="Note Level 5" w:semiHidden="1" w:unhideWhenUsed="1"/>
-    <w:lsdException w:name="Note Level 6" w:semiHidden="1" w:unhideWhenUsed="1"/>
-    <w:lsdException w:name="Note Level 7" w:semiHidden="1" w:unhideWhenUsed="1"/>
-    <w:lsdException w:name="Note Level 8" w:semiHidden="1" w:unhideWhenUsed="1"/>
-    <w:lsdException w:name="Note Level 9" w:semiHidden="1" w:unhideWhenUsed="1"/>
-    <w:lsdException w:name="Placeholder Text" w:semiHidden="1"/>
-    <w:lsdException w:name="No Spacing" w:uiPriority="1" w:qFormat="1"/>
-    <w:lsdException w:name="Light Shading" w:uiPriority="60"/>
-    <w:lsdException w:name="Light List" w:uiPriority="61"/>
-    <w:lsdException w:name="Light Grid" w:uiPriority="62"/>
-    <w:lsdException w:name="Medium Shading 1" w:uiPriority="63"/>
-    <w:lsdException w:name="Medium Shading 2" w:uiPriority="64"/>
-    <w:lsdException w:name="Medium List 1" w:uiPriority="65"/>
-    <w:lsdException w:name="Medium List 2" w:uiPriority="66"/>
-    <w:lsdException w:name="Medium Grid 1" w:uiPriority="67"/>
-    <w:lsdException w:name="Medium Grid 2" w:uiPriority="68"/>
-    <w:lsdException w:name="Medium Grid 3" w:uiPriority="69"/>
-    <w:lsdException w:name="Dark List" w:uiPriority="70"/>
-    <w:lsdException w:name="Colorful Shading" w:uiPriority="71"/>
-    <w:lsdException w:name="Colorful List" w:uiPriority="72"/>
-    <w:lsdException w:name="Colorful Grid" w:uiPriority="73"/>
-    <w:lsdException w:name="Light Shading Accent 1" w:uiPriority="60"/>
-    <w:lsdException w:name="Light List Accent 1" w:uiPriority="61"/>
-    <w:lsdException w:name="Light Grid Accent 1" w:uiPriority="62"/>
-    <w:lsdException w:name="Medium Shading 1 Accent 1" w:uiPriority="63"/>
-    <w:lsdException w:name="Medium Shading 2 Accent 1" w:uiPriority="64"/>
-    <w:lsdException w:name="Medium List 1 Accent 1" w:uiPriority="65"/>
-    <w:lsdException w:name="Revision" w:semiHidden="1"/>
-    <w:lsdException w:name="List Paragraph" w:uiPriority="34" w:qFormat="1"/>
-    <w:lsdException w:name="Quote" w:uiPriority="29" w:qFormat="1"/>
-    <w:lsdException w:name="Intense Quote" w:uiPriority="30" w:qFormat="1"/>
-    <w:lsdException w:name="Medium List 2 Accent 1" w:uiPriority="66"/>
-    <w:lsdException w:name="Medium Grid 1 Accent 1" w:uiPriority="67"/>
-    <w:lsdException w:name="Medium Grid 2 Accent 1" w:uiPriority="68"/>
-    <w:lsdException w:name="Medium Grid 3 Accent 1" w:uiPriority="69"/>
-    <w:lsdException w:name="Dark List Accent 1" w:uiPriority="70"/>
-    <w:lsdException w:name="Colorful Shading Accent 1" w:uiPriority="71"/>
-    <w:lsdException w:name="Colorful List Accent 1" w:uiPriority="72"/>
-    <w:lsdException w:name="Colorful Grid Accent 1" w:uiPriority="73"/>
-    <w:lsdException w:name="Light Shading Accent 2" w:uiPriority="60"/>
-    <w:lsdException w:name="Light List Accent 2" w:uiPriority="61"/>
-    <w:lsdException w:name="Light Grid Accent 2" w:uiPriority="62"/>
-    <w:lsdException w:name="Medium Shading 1 Accent 2" w:uiPriority="63"/>
-    <w:lsdException w:name="Medium Shading 2 Accent 2" w:uiPriority="64"/>
-    <w:lsdException w:name="Medium List 1 Accent 2" w:uiPriority="65"/>
-    <w:lsdException w:name="Medium List 2 Accent 2" w:uiPriority="66"/>
-    <w:lsdException w:name="Medium Grid 1 Accent 2" w:uiPriority="67"/>
-    <w:lsdException w:name="Medium Grid 2 Accent 2" w:uiPriority="68"/>
-    <w:lsdException w:name="Medium Grid 3 Accent 2" w:uiPriority="69"/>
-    <w:lsdException w:name="Dark List Accent 2" w:uiPriority="70"/>
-    <w:lsdException w:name="Colorful Shading Accent 2" w:uiPriority="71"/>
-    <w:lsdException w:name="Colorful List Accent 2" w:uiPriority="72"/>
-    <w:lsdException w:name="Colorful Grid Accent 2" w:uiPriority="73"/>
-    <w:lsdException w:name="Light Shading Accent 3" w:uiPriority="60"/>
-    <w:lsdException w:name="Light List Accent 3" w:uiPriority="61"/>
-    <w:lsdException w:name="Light Grid Accent 3" w:uiPriority="62"/>
-    <w:lsdException w:name="Medium Shading 1 Accent 3" w:uiPriority="63"/>
-    <w:lsdException w:name="Medium Shading 2 Accent 3" w:uiPriority="64"/>
-    <w:lsdException w:name="Medium List 1 Accent 3" w:uiPriority="65"/>
-    <w:lsdException w:name="Medium List 2 Accent 3" w:uiPriority="66"/>
-    <w:lsdException w:name="Medium Grid 1 Accent 3" w:uiPriority="67"/>
-    <w:lsdException w:name="Medium Grid 2 Accent 3" w:uiPriority="68"/>
-    <w:lsdException w:name="Medium Grid 3 Accent 3" w:uiPriority="69"/>
-    <w:lsdException w:name="Dark List Accent 3" w:uiPriority="70"/>
-    <w:lsdException w:name="Colorful Shading Accent 3" w:uiPriority="71"/>
-    <w:lsdException w:name="Colorful List Accent 3" w:uiPriority="72"/>
-    <w:lsdException w:name="Colorful Grid Accent 3" w:uiPriority="73"/>
-    <w:lsdException w:name="Light Shading Accent 4" w:uiPriority="60"/>
-    <w:lsdException w:name="Light List Accent 4" w:uiPriority="61"/>
-    <w:lsdException w:name="Light Grid Accent 4" w:uiPriority="62"/>
-    <w:lsdException w:name="Medium Shading 1 Accent 4" w:uiPriority="63"/>
-    <w:lsdException w:name="Medium Shading 2 Accent 4" w:uiPriority="64"/>
-    <w:lsdException w:name="Medium List 1 Accent 4" w:uiPriority="65"/>
-    <w:lsdException w:name="Medium List 2 Accent 4" w:uiPriority="66"/>
-    <w:lsdException w:name="Medium Grid 1 Accent 4" w:uiPriority="67"/>
-    <w:lsdException w:name="Medium Grid 2 Accent 4" w:uiPriority="68"/>
-    <w:lsdException w:name="Medium Grid 3 Accent 4" w:uiPriority="69"/>
-    <w:lsdException w:name="Dark List Accent 4" w:uiPriority="70"/>
-    <w:lsdException w:name="Colorful Shading Accent 4" w:uiPriority="71"/>
-    <w:lsdException w:name="Colorful List Accent 4" w:uiPriority="72"/>
-    <w:lsdException w:name="Colorful Grid Accent 4" w:uiPriority="73"/>
-    <w:lsdException w:name="Light Shading Accent 5" w:uiPriority="60"/>
-    <w:lsdException w:name="Light List Accent 5" w:uiPriority="61"/>
-    <w:lsdException w:name="Light Grid Accent 5" w:uiPriority="62"/>
-    <w:lsdException w:name="Medium Shading 1 Accent 5" w:uiPriority="63"/>
-    <w:lsdException w:name="Medium Shading 2 Accent 5" w:uiPriority="64"/>
-    <w:lsdException w:name="Medium List 1 Accent 5" w:uiPriority="65"/>
-    <w:lsdException w:name="Medium List 2 Accent 5" w:uiPriority="66"/>
-    <w:lsdException w:name="Medium Grid 1 Accent 5" w:uiPriority="67"/>
-    <w:lsdException w:name="Medium Grid 2 Accent 5" w:uiPriority="68"/>
-    <w:lsdException w:name="Medium Grid 3 Accent 5" w:uiPriority="69"/>
-    <w:lsdException w:name="Dark List Accent 5" w:uiPriority="70"/>
-    <w:lsdException w:name="Colorful Shading Accent 5" w:uiPriority="71"/>
-    <w:lsdException w:name="Colorful List Accent 5" w:uiPriority="72"/>
-    <w:lsdException w:name="Colorful Grid Accent 5" w:uiPriority="73"/>
-    <w:lsdException w:name="Light Shading Accent 6" w:uiPriority="60"/>
-    <w:lsdException w:name="Light List Accent 6" w:uiPriority="61"/>
-    <w:lsdException w:name="Light Grid Accent 6" w:uiPriority="62"/>
-    <w:lsdException w:name="Medium Shading 1 Accent 6" w:uiPriority="63"/>
-    <w:lsdException w:name="Medium Shading 2 Accent 6" w:uiPriority="64"/>
-    <w:lsdException w:name="Medium List 1 Accent 6" w:uiPriority="65"/>
-    <w:lsdException w:name="Medium List 2 Accent 6" w:uiPriority="66"/>
-    <w:lsdException w:name="Medium Grid 1 Accent 6" w:uiPriority="67"/>
-    <w:lsdException w:name="Medium Grid 2 Accent 6" w:uiPriority="68"/>
-    <w:lsdException w:name="Medium Grid 3 Accent 6" w:uiPriority="69"/>
-    <w:lsdException w:name="Dark List Accent 6" w:uiPriority="70"/>
-    <w:lsdException w:name="Colorful Shading Accent 6" w:uiPriority="71"/>
-    <w:lsdException w:name="Colorful List Accent 6" w:uiPriority="72"/>
-    <w:lsdException w:name="Colorful Grid Accent 6" w:uiPriority="73"/>
-    <w:lsdException w:name="Subtle Emphasis" w:uiPriority="19" w:qFormat="1"/>
-    <w:lsdException w:name="Intense Emphasis" w:uiPriority="21" w:qFormat="1"/>
-    <w:lsdException w:name="Subtle Reference" w:uiPriority="31" w:qFormat="1"/>
-    <w:lsdException w:name="Intense Reference" w:uiPriority="32" w:qFormat="1"/>
-    <w:lsdException w:name="Book Title" w:uiPriority="33" w:qFormat="1"/>
-    <w:lsdException w:name="Bibliography" w:semiHidden="1" w:uiPriority="37" w:unhideWhenUsed="1"/>
-    <w:lsdException w:name="TOC Heading" w:semiHidden="1" w:uiPriority="39" w:unhideWhenUsed="1" w:qFormat="1"/>
-    <w:lsdException w:name="Plain Table 1" w:uiPriority="41"/>
-    <w:lsdException w:name="Plain Table 2" w:uiPriority="42"/>
-    <w:lsdException w:name="Plain Table 3" w:uiPriority="43"/>
-    <w:lsdException w:name="Plain Table 4" w:uiPriority="44"/>
-    <w:lsdException w:name="Plain Table 5" w:uiPriority="45"/>
-    <w:lsdException w:name="Grid Table Light" w:uiPriority="40"/>
-    <w:lsdException w:name="Grid Table 1 Light" w:uiPriority="46"/>
-    <w:lsdException w:name="Grid Table 2" w:uiPriority="47"/>
-    <w:lsdException w:name="Grid Table 3" w:uiPriority="48"/>
-    <w:lsdException w:name="Grid Table 4" w:uiPriority="49"/>
-    <w:lsdException w:name="Grid Table 5 Dark" w:uiPriority="50"/>
-    <w:lsdException w:name="Grid Table 6 Colorful" w:uiPriority="51"/>
-    <w:lsdException w:name="Grid Table 7 Colorful" w:uiPriority="52"/>
-    <w:lsdException w:name="Grid Table 1 Light Accent 1" w:uiPriority="46"/>
-    <w:lsdException w:name="Grid Table 2 Accent 1" w:uiPriority="47"/>
-    <w:lsdException w:name="Grid Table 3 Accent 1" w:uiPriority="48"/>
-    <w:lsdException w:name="Grid Table 4 Accent 1" w:uiPriority="49"/>
-    <w:lsdException w:name="Grid Table 5 Dark Accent 1" w:uiPriority="50"/>
-    <w:lsdException w:name="Grid Table 6 Colorful Accent 1" w:uiPriority="51"/>
-    <w:lsdException w:name="Grid Table 7 Colorful Accent 1" w:uiPriority="52"/>
-    <w:lsdException w:name="Grid Table 1 Light Accent 2" w:uiPriority="46"/>
-    <w:lsdException w:name="Grid Table 2 Accent 2" w:uiPriority="47"/>
-    <w:lsdException w:name="Grid Table 3 Accent 2" w:uiPriority="48"/>
-    <w:lsdException w:name="Grid Table 4 Accent 2" w:uiPriority="49"/>
-    <w:lsdException w:name="Grid Table 5 Dark Accent 2" w:uiPriority="50"/>
-    <w:lsdException w:name="Grid Table 6 Colorful Accent 2" w:uiPriority="51"/>
-    <w:lsdException w:name="Grid Table 7 Colorful Accent 2" w:uiPriority="52"/>
-    <w:lsdException w:name="Grid Table 1 Light Accent 3" w:uiPriority="46"/>
-    <w:lsdException w:name="Grid Table 2 Accent 3" w:uiPriority="47"/>
-    <w:lsdException w:name="Grid Table 3 Accent 3" w:uiPriority="48"/>
-    <w:lsdException w:name="Grid Table 4 Accent 3" w:uiPriority="49"/>
-    <w:lsdException w:name="Grid Table 5 Dark Accent 3" w:uiPriority="50"/>
-    <w:lsdException w:name="Grid Table 6 Colorful Accent 3" w:uiPriority="51"/>
-    <w:lsdException w:name="Grid Table 7 Colorful Accent 3" w:uiPriority="52"/>
-    <w:lsdException w:name="Grid Table 1 Light Accent 4" w:uiPriority="46"/>
-    <w:lsdException w:name="Grid Table 2 Accent 4" w:uiPriority="47"/>
-    <w:lsdException w:name="Grid Table 3 Accent 4" w:uiPriority="48"/>
-    <w:lsdException w:name="Grid Table 4 Accent 4" w:uiPriority="49"/>
-    <w:lsdException w:name="Grid Table 5 Dark Accent 4" w:uiPriority="50"/>
-    <w:lsdException w:name="Grid Table 6 Colorful Accent 4" w:uiPriority="51"/>
-    <w:lsdException w:name="Grid Table 7 Colorful Accent 4" w:uiPriority="52"/>
-    <w:lsdException w:name="Grid Table 1 Light Accent 5" w:uiPriority="46"/>
-    <w:lsdException w:name="Grid Table 2 Accent 5" w:uiPriority="47"/>
-    <w:lsdException w:name="Grid Table 3 Accent 5" w:uiPriority="48"/>
-    <w:lsdException w:name="Grid Table 4 Accent 5" w:uiPriority="49"/>
-    <w:lsdException w:name="Grid Table 5 Dark Accent 5" w:uiPriority="50"/>
-    <w:lsdException w:name="Grid Table 6 Colorful Accent 5" w:uiPriority="51"/>
-    <w:lsdException w:name="Grid Table 7 Colorful Accent 5" w:uiPriority="52"/>
-    <w:lsdException w:name="Grid Table 1 Light Accent 6" w:uiPriority="46"/>
-    <w:lsdException w:name="Grid Table 2 Accent 6" w:uiPriority="47"/>
-    <w:lsdException w:name="Grid Table 3 Accent 6" w:uiPriority="48"/>
-    <w:lsdException w:name="Grid Table 4 Accent 6" w:uiPriority="49"/>
-    <w:lsdException w:name="Grid Table 5 Dark Accent 6" w:uiPriority="50"/>
-    <w:lsdException w:name="Grid Table 6 Colorful Accent 6" w:uiPriority="51"/>
-    <w:lsdException w:name="Grid Table 7 Colorful Accent 6" w:uiPriority="52"/>
-    <w:lsdException w:name="List Table 1 Light" w:uiPriority="46"/>
-    <w:lsdException w:name="List Table 2" w:uiPriority="47"/>
-    <w:lsdException w:name="List Table 3" w:uiPriority="48"/>
-    <w:lsdException w:name="List Table 4" w:uiPriority="49"/>
-    <w:lsdException w:name="List Table 5 Dark" w:uiPriority="50"/>
-    <w:lsdException w:name="List Table 6 Colorful" w:uiPriority="51"/>
-    <w:lsdException w:name="List Table 7 Colorful" w:uiPriority="52"/>
-    <w:lsdException w:name="List Table 1 Light Accent 1" w:uiPriority="46"/>
-    <w:lsdException w:name="List Table 2 Accent 1" w:uiPriority="47"/>
-    <w:lsdException w:name="List Table 3 Accent 1" w:uiPriority="48"/>
-    <w:lsdException w:name="List Table 4 Accent 1" w:uiPriority="49"/>
-    <w:lsdException w:name="List Table 5 Dark Accent 1" w:uiPriority="50"/>
-    <w:lsdException w:name="List Table 6 Colorful Accent 1" w:uiPriority="51"/>
-    <w:lsdException w:name="List Table 7 Colorful Accent 1" w:uiPriority="52"/>
-    <w:lsdException w:name="List Table 1 Light Accent 2" w:uiPriority="46"/>
-    <w:lsdException w:name="List Table 2 Accent 2" w:uiPriority="47"/>
-    <w:lsdException w:name="List Table 3 Accent 2" w:uiPriority="48"/>
-    <w:lsdException w:name="List Table 4 Accent 2" w:uiPriority="49"/>
-    <w:lsdException w:name="List Table 5 Dark Accent 2" w:uiPriority="50"/>
-    <w:lsdException w:name="List Table 6 Colorful Accent 2" w:uiPriority="51"/>
-    <w:lsdException w:name="List Table 7 Colorful Accent 2" w:uiPriority="52"/>
-    <w:lsdException w:name="List Table 1 Light Accent 3" w:uiPriority="46"/>
-    <w:lsdException w:name="List Table 2 Accent 3" w:uiPriority="47"/>
-    <w:lsdException w:name="List Table 3 Accent 3" w:uiPriority="48"/>
-    <w:lsdException w:name="List Table 4 Accent 3" w:uiPriority="49"/>
-    <w:lsdException w:name="List Table 5 Dark Accent 3" w:uiPriority="50"/>
-    <w:lsdException w:name="List Table 6 Colorful Accent 3" w:uiPriority="51"/>
-    <w:lsdException w:name="List Table 7 Colorful Accent 3" w:uiPriority="52"/>
-    <w:lsdException w:name="List Table 1 Light Accent 4" w:uiPriority="46"/>
-    <w:lsdException w:name="List Table 2 Accent 4" w:uiPriority="47"/>
-    <w:lsdException w:name="List Table 3 Accent 4" w:uiPriority="48"/>
-    <w:lsdException w:name="List Table 4 Accent 4" w:uiPriority="49"/>
-    <w:lsdException w:name="List Table 5 Dark Accent 4" w:uiPriority="50"/>
-    <w:lsdException w:name="List Table 6 Colorful Accent 4" w:uiPriority="51"/>
-    <w:lsdException w:name="List Table 7 Colorful Accent 4" w:uiPriority="52"/>
-    <w:lsdException w:name="List Table 1 Light Accent 5" w:uiPriority="46"/>
-    <w:lsdException w:name="List Table 2 Accent 5" w:uiPriority="47"/>
-    <w:lsdException w:name="List Table 3 Accent 5" w:uiPriority="48"/>
-    <w:lsdException w:name="List Table 4 Accent 5" w:uiPriority="49"/>
-    <w:lsdException w:name="List Table 5 Dark Accent 5" w:uiPriority="50"/>
-    <w:lsdException w:name="List Table 6 Colorful Accent 5" w:uiPriority="51"/>
-    <w:lsdException w:name="List Table 7 Colorful Accent 5" w:uiPriority="52"/>
-    <w:lsdException w:name="List Table 1 Light Accent 6" w:uiPriority="46"/>
-    <w:lsdException w:name="List Table 2 Accent 6" w:uiPriority="47"/>
-    <w:lsdException w:name="List Table 3 Accent 6" w:uiPriority="48"/>
-    <w:lsdException w:name="List Table 4 Accent 6" w:uiPriority="49"/>
-    <w:lsdException w:name="List Table 5 Dark Accent 6" w:uiPriority="50"/>
-    <w:lsdException w:name="List Table 6 Colorful Accent 6" w:uiPriority="51"/>
-    <w:lsdException w:name="List Table 7 Colorful Accent 6" w:uiPriority="52"/>
-  </w:latentStyles>
-  <w:style w:type="paragraph" w:default="1" w:styleId="Normal">
-    <w:name w:val="Normal"/>
-    <w:qFormat/>
-  </w:style>
-  <w:style w:type="character" w:default="1" w:styleId="DefaultParagraphFont">
-    <w:name w:val="Default Paragraph Font"/>
-    <w:uiPriority w:val="1"/>
-    <w:semiHidden/>
-    <w:unhideWhenUsed/>
-  </w:style>
-  <w:style w:type="table" w:default="1" w:styleId="TableNormal">
-    <w:name w:val="Normal Table"/>
-    <w:uiPriority w:val="99"/>
-    <w:semiHidden/>
-    <w:unhideWhenUsed/>
-    <w:tblPr>
-      <w:tblInd w:w="0" w:type="dxa"/>
-      <w:tblCellMar>
-        <w:top w:w="0" w:type="dxa"/>
-        <w:left w:w="108" w:type="dxa"/>
-        <w:bottom w:w="0" w:type="dxa"/>
-        <w:right w:w="108" w:type="dxa"/>
-      </w:tblCellMar>
-    </w:tblPr>
-  </w:style>
-  <w:style w:type="numbering" w:default="1" w:styleId="NoList">
-    <w:name w:val="No List"/>
-    <w:uiPriority w:val="99"/>
-    <w:semiHidden/>
-    <w:unhideWhenUsed/>
-  </w:style>
-  <w:style w:type="paragraph" w:customStyle="1" w:styleId="6352F1FCD191C543B0AE94F40BE5A432">
-    <w:name w:val="6352F1FCD191C543B0AE94F40BE5A432"/>
-  </w:style>
-  <w:style w:type="paragraph" w:customStyle="1" w:styleId="DE3CDFBC1D567840A275965495E2E4F5">
-    <w:name w:val="DE3CDFBC1D567840A275965495E2E4F5"/>
-  </w:style>
-  <w:style w:type="paragraph" w:customStyle="1" w:styleId="C23012D579C1C24184946317FE53B2DF">
-    <w:name w:val="C23012D579C1C24184946317FE53B2DF"/>
-  </w:style>
-  <w:style w:type="paragraph" w:customStyle="1" w:styleId="9333D0B88847F64982D32FAA2CEA553B">
-    <w:name w:val="9333D0B88847F64982D32FAA2CEA553B"/>
-  </w:style>
-  <w:style w:type="paragraph" w:customStyle="1" w:styleId="2845FC04212ADE42A89C6926CA35A3EF">
-    <w:name w:val="2845FC04212ADE42A89C6926CA35A3EF"/>
-  </w:style>
-  <w:style w:type="paragraph" w:customStyle="1" w:styleId="0C7A50674951954E881C7F12588155D6">
-    <w:name w:val="0C7A50674951954E881C7F12588155D6"/>
-  </w:style>
-  <w:style w:type="paragraph" w:styleId="ListBullet">
-    <w:name w:val="List Bullet"/>
-    <w:basedOn w:val="Normal"/>
-    <w:uiPriority w:val="31"/>
-    <w:qFormat/>
-    <w:pPr>
-      <w:numPr>
-        <w:numId w:val="1"/>
-      </w:numPr>
-      <w:spacing w:before="160" w:after="320" w:line="360" w:lineRule="auto"/>
-      <w:contextualSpacing/>
-    </w:pPr>
-    <w:rPr>
-      <w:rFonts w:eastAsiaTheme="minorHAnsi"/>
-      <w:color w:val="7F7F7F" w:themeColor="text1" w:themeTint="80"/>
-      <w:lang w:eastAsia="ja-JP"/>
-    </w:rPr>
-  </w:style>
-  <w:style w:type="paragraph" w:customStyle="1" w:styleId="8E064ADC1489064F9D6C27196FEAB33F">
-    <w:name w:val="8E064ADC1489064F9D6C27196FEAB33F"/>
-  </w:style>
-  <w:style w:type="paragraph" w:customStyle="1" w:styleId="169CC126B4B00A4EAC35BADA6C9409E5">
-    <w:name w:val="169CC126B4B00A4EAC35BADA6C9409E5"/>
-  </w:style>
-  <w:style w:type="paragraph" w:customStyle="1" w:styleId="DF2CC7C4B706DA4AA890208DDE59572F">
-    <w:name w:val="DF2CC7C4B706DA4AA890208DDE59572F"/>
-    <w:rsid w:val="00083B9A"/>
-  </w:style>
-</w:styles>
-</file>
-
-<file path=word/glossary/webSettings.xml><?xml version="1.0" encoding="utf-8"?>
-<w:webSettings xmlns:mc="http://schemas.openxmlformats.org/markup-compatibility/2006" xmlns:r="http://schemas.openxmlformats.org/officeDocument/2006/relationships" xmlns:w="http://schemas.openxmlformats.org/wordprocessingml/2006/main" xmlns:w14="http://schemas.microsoft.com/office/word/2010/wordml" xmlns:w15="http://schemas.microsoft.com/office/word/2012/wordml" mc:Ignorable="w14 w15">
-  <w:allowPNG/>
-  <w:doNotSaveAsSingleFile/>
-  <w:pixelsPerInch w:val="96"/>
-</w:webSettings>
-</file>
-
 <file path=word/theme/theme1.xml><?xml version="1.0" encoding="utf-8"?>
 <a:theme xmlns:a="http://schemas.openxmlformats.org/drawingml/2006/main" name="Office Theme">
   <a:themeElements>
@@ -3534,4 +5539,16 @@
     </a:ext>
   </a:extLst>
 </a:theme>
+</file>
+
+<file path=customXml/item1.xml><?xml version="1.0" encoding="utf-8"?>
+<b:Sources xmlns:b="http://schemas.openxmlformats.org/officeDocument/2006/bibliography" xmlns="http://schemas.openxmlformats.org/officeDocument/2006/bibliography" SelectedStyle="/APA.XSL" StyleName="APA"/>
+</file>
+
+<file path=customXml/itemProps1.xml><?xml version="1.0" encoding="utf-8"?>
+<ds:datastoreItem xmlns:ds="http://schemas.openxmlformats.org/officeDocument/2006/customXml" ds:itemID="{CCD08E6F-CD16-4B49-942B-044CF12FF225}">
+  <ds:schemaRefs>
+    <ds:schemaRef ds:uri="http://schemas.openxmlformats.org/officeDocument/2006/bibliography"/>
+  </ds:schemaRefs>
+</ds:datastoreItem>
 </file>
</xml_diff>